<commit_message>
Much progress: Got an actual call to ObjectMirage.make to work!
</commit_message>
<xml_diff>
--- a/doc/Retrospect Implementation Notes.docx
+++ b/doc/Retrospect Implementation Notes.docx
@@ -114,6 +114,18 @@
       </w:pPr>
       <w:r>
         <w:t>Add extra mirror field to constructors, pass up super chain</w:t>
+      </w:r>
+    </w:p>
+    <w:p>
+      <w:pPr>
+        <w:pStyle w:val="ListParagraph"/>
+        <w:numPr>
+          <w:ilvl w:val="3"/>
+          <w:numId w:val="1"/>
+        </w:numPr>
+      </w:pPr>
+      <w:r>
+        <w:t>Doesn’t handle reflection (i.e. Class#newInstance) – should construct  inside constructors instead</w:t>
       </w:r>
     </w:p>
     <w:p>

</xml_diff>

<commit_message>
MUCH better approach to object construction.
</commit_message>
<xml_diff>
--- a/doc/Retrospect Implementation Notes.docx
+++ b/doc/Retrospect Implementation Notes.docx
@@ -96,6 +96,30 @@
       <w:pPr>
         <w:pStyle w:val="ListParagraph"/>
         <w:numPr>
+          <w:ilvl w:val="2"/>
+          <w:numId w:val="1"/>
+        </w:numPr>
+      </w:pPr>
+      <w:r>
+        <w:t>Should refactor mirror interface to use constant pool offsets instead of field names</w:t>
+      </w:r>
+    </w:p>
+    <w:p>
+      <w:pPr>
+        <w:pStyle w:val="ListParagraph"/>
+        <w:numPr>
+          <w:ilvl w:val="3"/>
+          <w:numId w:val="1"/>
+        </w:numPr>
+      </w:pPr>
+      <w:r>
+        <w:t>Can dynamically generate native mirrors that use a switch to select the right field</w:t>
+      </w:r>
+    </w:p>
+    <w:p>
+      <w:pPr>
+        <w:pStyle w:val="ListParagraph"/>
+        <w:numPr>
           <w:ilvl w:val="1"/>
           <w:numId w:val="1"/>
         </w:numPr>
@@ -125,7 +149,19 @@
         </w:numPr>
       </w:pPr>
       <w:r>
-        <w:t>Doesn’t handle reflection (i.e. Class#newInstance) – should construct  inside constructors instead</w:t>
+        <w:t>Doesn’t handle reflection (i.e. Class#newInstance)</w:t>
+      </w:r>
+    </w:p>
+    <w:p>
+      <w:pPr>
+        <w:pStyle w:val="ListParagraph"/>
+        <w:numPr>
+          <w:ilvl w:val="3"/>
+          <w:numId w:val="1"/>
+        </w:numPr>
+      </w:pPr>
+      <w:r>
+        <w:t>In fact, messes up reflection entirely since the parameter types are wrong</w:t>
       </w:r>
     </w:p>
     <w:p>
@@ -156,6 +192,42 @@
       <w:pPr>
         <w:pStyle w:val="ListParagraph"/>
         <w:numPr>
+          <w:ilvl w:val="2"/>
+          <w:numId w:val="1"/>
+        </w:numPr>
+      </w:pPr>
+      <w:r>
+        <w:t>Instead, two ObjectMirage constructors</w:t>
+      </w:r>
+    </w:p>
+    <w:p>
+      <w:pPr>
+        <w:pStyle w:val="ListParagraph"/>
+        <w:numPr>
+          <w:ilvl w:val="3"/>
+          <w:numId w:val="1"/>
+        </w:numPr>
+      </w:pPr>
+      <w:r>
+        <w:t>Nullary for new statements – creates native mirror inline</w:t>
+      </w:r>
+    </w:p>
+    <w:p>
+      <w:pPr>
+        <w:pStyle w:val="ListParagraph"/>
+        <w:numPr>
+          <w:ilvl w:val="3"/>
+          <w:numId w:val="1"/>
+        </w:numPr>
+      </w:pPr>
+      <w:r>
+        <w:t>One that takes a mirror for calls to ObjectMirage.make</w:t>
+      </w:r>
+    </w:p>
+    <w:p>
+      <w:pPr>
+        <w:pStyle w:val="ListParagraph"/>
+        <w:numPr>
           <w:ilvl w:val="0"/>
           <w:numId w:val="1"/>
         </w:numPr>
@@ -180,13 +252,142 @@
       <w:pPr>
         <w:pStyle w:val="ListParagraph"/>
         <w:numPr>
+          <w:ilvl w:val="2"/>
+          <w:numId w:val="1"/>
+        </w:numPr>
+      </w:pPr>
+      <w:r>
+        <w:t>Therefore all toString() methods must return actual java.lang.String instances</w:t>
+      </w:r>
+    </w:p>
+    <w:p>
+      <w:pPr>
+        <w:pStyle w:val="ListParagraph"/>
+        <w:numPr>
           <w:ilvl w:val="1"/>
           <w:numId w:val="1"/>
         </w:numPr>
       </w:pPr>
       <w:r>
-        <w:t>Therefore all toString() methods must return actual java.lang.String instances</w:t>
-      </w:r>
+        <w:t>Object identity</w:t>
+      </w:r>
+    </w:p>
+    <w:p>
+      <w:pPr>
+        <w:pStyle w:val="ListParagraph"/>
+        <w:numPr>
+          <w:ilvl w:val="2"/>
+          <w:numId w:val="1"/>
+        </w:numPr>
+      </w:pPr>
+      <w:r>
+        <w:t>How to define ==?</w:t>
+      </w:r>
+    </w:p>
+    <w:p>
+      <w:pPr>
+        <w:pStyle w:val="ListParagraph"/>
+        <w:numPr>
+          <w:ilvl w:val="3"/>
+          <w:numId w:val="1"/>
+        </w:numPr>
+      </w:pPr>
+      <w:r>
+        <w:t>Could define ObjectMirror.sameObject(Object other)</w:t>
+      </w:r>
+    </w:p>
+    <w:p>
+      <w:pPr>
+        <w:pStyle w:val="ListParagraph"/>
+        <w:numPr>
+          <w:ilvl w:val="3"/>
+          <w:numId w:val="1"/>
+        </w:numPr>
+      </w:pPr>
+      <w:r>
+        <w:t>Could allow mirages to be different, even if calling ObjectMirage.make() on the same mirror object twice</w:t>
+      </w:r>
+    </w:p>
+    <w:p>
+      <w:pPr>
+        <w:pStyle w:val="ListParagraph"/>
+        <w:numPr>
+          <w:ilvl w:val="2"/>
+          <w:numId w:val="1"/>
+        </w:numPr>
+      </w:pPr>
+      <w:r>
+        <w:t>How to define hashCode()?</w:t>
+      </w:r>
+    </w:p>
+    <w:p>
+      <w:pPr>
+        <w:pStyle w:val="ListParagraph"/>
+        <w:numPr>
+          <w:ilvl w:val="3"/>
+          <w:numId w:val="1"/>
+        </w:numPr>
+      </w:pPr>
+      <w:r>
+        <w:t>Supposed to be consistent across a single VM execution</w:t>
+      </w:r>
+    </w:p>
+    <w:p>
+      <w:pPr>
+        <w:pStyle w:val="ListParagraph"/>
+        <w:numPr>
+          <w:ilvl w:val="2"/>
+          <w:numId w:val="1"/>
+        </w:numPr>
+      </w:pPr>
+      <w:r>
+        <w:t>How to define equals()?</w:t>
+      </w:r>
+    </w:p>
+    <w:p>
+      <w:pPr>
+        <w:pStyle w:val="ListParagraph"/>
+        <w:numPr>
+          <w:ilvl w:val="0"/>
+          <w:numId w:val="1"/>
+        </w:numPr>
+      </w:pPr>
+      <w:r>
+        <w:t>Native methods</w:t>
+      </w:r>
+    </w:p>
+    <w:p>
+      <w:pPr>
+        <w:pStyle w:val="ListParagraph"/>
+        <w:numPr>
+          <w:ilvl w:val="1"/>
+          <w:numId w:val="1"/>
+        </w:numPr>
+      </w:pPr>
+      <w:r>
+        <w:t>Enumerate replacements</w:t>
+      </w:r>
+    </w:p>
+    <w:p>
+      <w:pPr>
+        <w:pStyle w:val="ListParagraph"/>
+        <w:numPr>
+          <w:ilvl w:val="2"/>
+          <w:numId w:val="1"/>
+        </w:numPr>
+      </w:pPr>
+      <w:r>
+        <w:t>Use AspectJ binaries even at this point (around execution)?</w:t>
+      </w:r>
+    </w:p>
+    <w:p>
+      <w:pPr>
+        <w:pStyle w:val="ListParagraph"/>
+        <w:numPr>
+          <w:ilvl w:val="2"/>
+          <w:numId w:val="1"/>
+        </w:numPr>
+      </w:pPr>
     </w:p>
     <w:sectPr>
       <w:pgSz w:w="12240" w:h="15840"/>

</xml_diff>

<commit_message>
Backing up incomplete work - removed direct references to Class objects from ClassMirror, trying approach of not referring to mirror classes inside mirage code
</commit_message>
<xml_diff>
--- a/doc/Retrospect Implementation Notes.docx
+++ b/doc/Retrospect Implementation Notes.docx
@@ -120,6 +120,42 @@
       <w:pPr>
         <w:pStyle w:val="ListParagraph"/>
         <w:numPr>
+          <w:ilvl w:val="2"/>
+          <w:numId w:val="1"/>
+        </w:numPr>
+      </w:pPr>
+      <w:r>
+        <w:t>Note: two different kinds of “native” objects</w:t>
+      </w:r>
+    </w:p>
+    <w:p>
+      <w:pPr>
+        <w:pStyle w:val="ListParagraph"/>
+        <w:numPr>
+          <w:ilvl w:val="3"/>
+          <w:numId w:val="1"/>
+        </w:numPr>
+      </w:pPr>
+      <w:r>
+        <w:t>Instantiated inside MirageClassLoader classes – all fields lifted to mirages already</w:t>
+      </w:r>
+    </w:p>
+    <w:p>
+      <w:pPr>
+        <w:pStyle w:val="ListParagraph"/>
+        <w:numPr>
+          <w:ilvl w:val="3"/>
+          <w:numId w:val="1"/>
+        </w:numPr>
+      </w:pPr>
+      <w:r>
+        <w:t>Instantiated outside – all fields have to be lifted as they are accessed</w:t>
+      </w:r>
+    </w:p>
+    <w:p>
+      <w:pPr>
+        <w:pStyle w:val="ListParagraph"/>
+        <w:numPr>
           <w:ilvl w:val="1"/>
           <w:numId w:val="1"/>
         </w:numPr>
@@ -168,7 +204,7 @@
       <w:pPr>
         <w:pStyle w:val="ListParagraph"/>
         <w:numPr>
-          <w:ilvl w:val="2"/>
+          <w:ilvl w:val="3"/>
           <w:numId w:val="1"/>
         </w:numPr>
       </w:pPr>
@@ -180,24 +216,36 @@
       <w:pPr>
         <w:pStyle w:val="ListParagraph"/>
         <w:numPr>
+          <w:ilvl w:val="4"/>
+          <w:numId w:val="1"/>
+        </w:numPr>
+      </w:pPr>
+      <w:r>
+        <w:t>Both are just INVOKESPECIAL</w:t>
+      </w:r>
+    </w:p>
+    <w:p>
+      <w:pPr>
+        <w:pStyle w:val="ListParagraph"/>
+        <w:numPr>
+          <w:ilvl w:val="2"/>
+          <w:numId w:val="1"/>
+        </w:numPr>
+      </w:pPr>
+      <w:r>
+        <w:t>Instead, two ObjectMirage constructors</w:t>
+      </w:r>
+    </w:p>
+    <w:p>
+      <w:pPr>
+        <w:pStyle w:val="ListParagraph"/>
+        <w:numPr>
           <w:ilvl w:val="3"/>
           <w:numId w:val="1"/>
         </w:numPr>
       </w:pPr>
       <w:r>
-        <w:t>Both are just INVOKESPECIAL</w:t>
-      </w:r>
-    </w:p>
-    <w:p>
-      <w:pPr>
-        <w:pStyle w:val="ListParagraph"/>
-        <w:numPr>
-          <w:ilvl w:val="2"/>
-          <w:numId w:val="1"/>
-        </w:numPr>
-      </w:pPr>
-      <w:r>
-        <w:t>Instead, two ObjectMirage constructors</w:t>
+        <w:t>Nullary for new statements – creates native mirror inline</w:t>
       </w:r>
     </w:p>
     <w:p>
@@ -209,7 +257,103 @@
         </w:numPr>
       </w:pPr>
       <w:r>
-        <w:t>Nullary for new statements – creates native mirror inline</w:t>
+        <w:t>One that takes a mirror for calls to ObjectMirage.make</w:t>
+      </w:r>
+    </w:p>
+    <w:p>
+      <w:pPr>
+        <w:pStyle w:val="ListParagraph"/>
+        <w:numPr>
+          <w:ilvl w:val="0"/>
+          <w:numId w:val="1"/>
+        </w:numPr>
+      </w:pPr>
+      <w:r>
+        <w:t>Static fields</w:t>
+      </w:r>
+    </w:p>
+    <w:p>
+      <w:pPr>
+        <w:pStyle w:val="ListParagraph"/>
+        <w:numPr>
+          <w:ilvl w:val="1"/>
+          <w:numId w:val="1"/>
+        </w:numPr>
+      </w:pPr>
+      <w:r>
+        <w:t>ClassMirror interface for getting fields</w:t>
+      </w:r>
+    </w:p>
+    <w:p>
+      <w:pPr>
+        <w:pStyle w:val="ListParagraph"/>
+        <w:numPr>
+          <w:ilvl w:val="1"/>
+          <w:numId w:val="1"/>
+        </w:numPr>
+      </w:pPr>
+      <w:r>
+        <w:t>Single ClassMirrorLoader instance per ClassLoader</w:t>
+      </w:r>
+    </w:p>
+    <w:p>
+      <w:pPr>
+        <w:pStyle w:val="ListParagraph"/>
+        <w:numPr>
+          <w:ilvl w:val="0"/>
+          <w:numId w:val="1"/>
+        </w:numPr>
+      </w:pPr>
+      <w:r>
+        <w:t>Special cases</w:t>
+      </w:r>
+    </w:p>
+    <w:p>
+      <w:pPr>
+        <w:pStyle w:val="ListParagraph"/>
+        <w:numPr>
+          <w:ilvl w:val="1"/>
+          <w:numId w:val="1"/>
+        </w:numPr>
+      </w:pPr>
+      <w:r>
+        <w:t>All classes must extend Object, which declares toString()</w:t>
+      </w:r>
+    </w:p>
+    <w:p>
+      <w:pPr>
+        <w:pStyle w:val="ListParagraph"/>
+        <w:numPr>
+          <w:ilvl w:val="2"/>
+          <w:numId w:val="1"/>
+        </w:numPr>
+      </w:pPr>
+      <w:r>
+        <w:t>Therefore all toString() methods must return actual java.lang.String instances</w:t>
+      </w:r>
+    </w:p>
+    <w:p>
+      <w:pPr>
+        <w:pStyle w:val="ListParagraph"/>
+        <w:numPr>
+          <w:ilvl w:val="1"/>
+          <w:numId w:val="1"/>
+        </w:numPr>
+      </w:pPr>
+      <w:r>
+        <w:t>Object identity</w:t>
+      </w:r>
+    </w:p>
+    <w:p>
+      <w:pPr>
+        <w:pStyle w:val="ListParagraph"/>
+        <w:numPr>
+          <w:ilvl w:val="2"/>
+          <w:numId w:val="1"/>
+        </w:numPr>
+      </w:pPr>
+      <w:r>
+        <w:t>How to define ==?</w:t>
       </w:r>
     </w:p>
     <w:p>
@@ -221,7 +365,55 @@
         </w:numPr>
       </w:pPr>
       <w:r>
-        <w:t>One that takes a mirror for calls to ObjectMirage.make</w:t>
+        <w:t>Could define ObjectMirror.sameObject(Object other)</w:t>
+      </w:r>
+    </w:p>
+    <w:p>
+      <w:pPr>
+        <w:pStyle w:val="ListParagraph"/>
+        <w:numPr>
+          <w:ilvl w:val="3"/>
+          <w:numId w:val="1"/>
+        </w:numPr>
+      </w:pPr>
+      <w:r>
+        <w:t>Could allow mirages to be different, even if calling ObjectMirage.make() on the same mirror object twice</w:t>
+      </w:r>
+    </w:p>
+    <w:p>
+      <w:pPr>
+        <w:pStyle w:val="ListParagraph"/>
+        <w:numPr>
+          <w:ilvl w:val="2"/>
+          <w:numId w:val="1"/>
+        </w:numPr>
+      </w:pPr>
+      <w:r>
+        <w:t>How to define hashCode()?</w:t>
+      </w:r>
+    </w:p>
+    <w:p>
+      <w:pPr>
+        <w:pStyle w:val="ListParagraph"/>
+        <w:numPr>
+          <w:ilvl w:val="3"/>
+          <w:numId w:val="1"/>
+        </w:numPr>
+      </w:pPr>
+      <w:r>
+        <w:t>Supposed to be consistent across a single VM execution</w:t>
+      </w:r>
+    </w:p>
+    <w:p>
+      <w:pPr>
+        <w:pStyle w:val="ListParagraph"/>
+        <w:numPr>
+          <w:ilvl w:val="2"/>
+          <w:numId w:val="1"/>
+        </w:numPr>
+      </w:pPr>
+      <w:r>
+        <w:t>How to define equals()?</w:t>
       </w:r>
     </w:p>
     <w:p>
@@ -233,7 +425,7 @@
         </w:numPr>
       </w:pPr>
       <w:r>
-        <w:t>Special cases</w:t>
+        <w:t>Native methods</w:t>
       </w:r>
     </w:p>
     <w:p>
@@ -245,19 +437,31 @@
         </w:numPr>
       </w:pPr>
       <w:r>
-        <w:t>All classes must extend Object, which declares toString()</w:t>
-      </w:r>
-    </w:p>
-    <w:p>
-      <w:pPr>
-        <w:pStyle w:val="ListParagraph"/>
-        <w:numPr>
-          <w:ilvl w:val="2"/>
-          <w:numId w:val="1"/>
-        </w:numPr>
-      </w:pPr>
-      <w:r>
-        <w:t>Therefore all toString() methods must return actual java.lang.String instances</w:t>
+        <w:t>Enumerate replacements</w:t>
+      </w:r>
+    </w:p>
+    <w:p>
+      <w:pPr>
+        <w:pStyle w:val="ListParagraph"/>
+        <w:numPr>
+          <w:ilvl w:val="2"/>
+          <w:numId w:val="1"/>
+        </w:numPr>
+      </w:pPr>
+      <w:r>
+        <w:t>Use AspectJ binaries even at this point (around execution)?</w:t>
+      </w:r>
+    </w:p>
+    <w:p>
+      <w:pPr>
+        <w:pStyle w:val="ListParagraph"/>
+        <w:numPr>
+          <w:ilvl w:val="0"/>
+          <w:numId w:val="1"/>
+        </w:numPr>
+      </w:pPr>
+      <w:r>
+        <w:t>Reflection</w:t>
       </w:r>
     </w:p>
     <w:p>
@@ -269,79 +473,7 @@
         </w:numPr>
       </w:pPr>
       <w:r>
-        <w:t>Object identity</w:t>
-      </w:r>
-    </w:p>
-    <w:p>
-      <w:pPr>
-        <w:pStyle w:val="ListParagraph"/>
-        <w:numPr>
-          <w:ilvl w:val="2"/>
-          <w:numId w:val="1"/>
-        </w:numPr>
-      </w:pPr>
-      <w:r>
-        <w:t>How to define ==?</w:t>
-      </w:r>
-    </w:p>
-    <w:p>
-      <w:pPr>
-        <w:pStyle w:val="ListParagraph"/>
-        <w:numPr>
-          <w:ilvl w:val="3"/>
-          <w:numId w:val="1"/>
-        </w:numPr>
-      </w:pPr>
-      <w:r>
-        <w:t>Could define ObjectMirror.sameObject(Object other)</w:t>
-      </w:r>
-    </w:p>
-    <w:p>
-      <w:pPr>
-        <w:pStyle w:val="ListParagraph"/>
-        <w:numPr>
-          <w:ilvl w:val="3"/>
-          <w:numId w:val="1"/>
-        </w:numPr>
-      </w:pPr>
-      <w:r>
-        <w:t>Could allow mirages to be different, even if calling ObjectMirage.make() on the same mirror object twice</w:t>
-      </w:r>
-    </w:p>
-    <w:p>
-      <w:pPr>
-        <w:pStyle w:val="ListParagraph"/>
-        <w:numPr>
-          <w:ilvl w:val="2"/>
-          <w:numId w:val="1"/>
-        </w:numPr>
-      </w:pPr>
-      <w:r>
-        <w:t>How to define hashCode()?</w:t>
-      </w:r>
-    </w:p>
-    <w:p>
-      <w:pPr>
-        <w:pStyle w:val="ListParagraph"/>
-        <w:numPr>
-          <w:ilvl w:val="3"/>
-          <w:numId w:val="1"/>
-        </w:numPr>
-      </w:pPr>
-      <w:r>
-        <w:t>Supposed to be consistent across a single VM execution</w:t>
-      </w:r>
-    </w:p>
-    <w:p>
-      <w:pPr>
-        <w:pStyle w:val="ListParagraph"/>
-        <w:numPr>
-          <w:ilvl w:val="2"/>
-          <w:numId w:val="1"/>
-        </w:numPr>
-      </w:pPr>
-      <w:r>
-        <w:t>How to define equals()?</w:t>
+        <w:t>Should intercept methods like Class.getFields() to interface with mirrors instead</w:t>
       </w:r>
     </w:p>
     <w:p>
@@ -353,7 +485,7 @@
         </w:numPr>
       </w:pPr>
       <w:r>
-        <w:t>Native methods</w:t>
+        <w:t>Optimization ideas</w:t>
       </w:r>
     </w:p>
     <w:p>
@@ -365,29 +497,20 @@
         </w:numPr>
       </w:pPr>
       <w:r>
-        <w:t>Enumerate replacements</w:t>
-      </w:r>
-    </w:p>
-    <w:p>
-      <w:pPr>
-        <w:pStyle w:val="ListParagraph"/>
-        <w:numPr>
-          <w:ilvl w:val="2"/>
-          <w:numId w:val="1"/>
-        </w:numPr>
-      </w:pPr>
-      <w:r>
-        <w:t>Use AspectJ binaries even at this point (around execution)?</w:t>
-      </w:r>
-    </w:p>
-    <w:p>
-      <w:pPr>
-        <w:pStyle w:val="ListParagraph"/>
-        <w:numPr>
-          <w:ilvl w:val="2"/>
-          <w:numId w:val="1"/>
-        </w:numPr>
-      </w:pPr>
+        <w:t>Cache consecutive field reads on “this” in same method?</w:t>
+      </w:r>
+    </w:p>
+    <w:p>
+      <w:pPr>
+        <w:pStyle w:val="ListParagraph"/>
+        <w:numPr>
+          <w:ilvl w:val="2"/>
+          <w:numId w:val="1"/>
+        </w:numPr>
+      </w:pPr>
+      <w:r>
+        <w:t>No, not valid in light of concurrent writes</w:t>
+      </w:r>
     </w:p>
     <w:sectPr>
       <w:pgSz w:w="12240" w:h="15840"/>
@@ -452,7 +575,7 @@
         <w:rFonts w:ascii="Symbol" w:hAnsi="Symbol" w:hint="default"/>
       </w:rPr>
     </w:lvl>
-    <w:lvl w:ilvl="4" w:tplc="04090003" w:tentative="1">
+    <w:lvl w:ilvl="4" w:tplc="04090003">
       <w:start w:val="1"/>
       <w:numFmt w:val="bullet"/>
       <w:lvlText w:val="o"/>

</xml_diff>

<commit_message>
Backing up array work before moving things around.
</commit_message>
<xml_diff>
--- a/doc/Retrospect Implementation Notes.docx
+++ b/doc/Retrospect Implementation Notes.docx
@@ -305,6 +305,66 @@
         </w:numPr>
       </w:pPr>
       <w:r>
+        <w:t>ClassLoading:</w:t>
+      </w:r>
+    </w:p>
+    <w:p>
+      <w:pPr>
+        <w:pStyle w:val="ListParagraph"/>
+        <w:numPr>
+          <w:ilvl w:val="1"/>
+          <w:numId w:val="1"/>
+        </w:numPr>
+      </w:pPr>
+      <w:r>
+        <w:t>MirageClassLoader</w:t>
+      </w:r>
+    </w:p>
+    <w:p>
+      <w:pPr>
+        <w:pStyle w:val="ListParagraph"/>
+        <w:numPr>
+          <w:ilvl w:val="2"/>
+          <w:numId w:val="1"/>
+        </w:numPr>
+      </w:pPr>
+      <w:r>
+        <w:t>Give it two class loaders for delegation?</w:t>
+      </w:r>
+    </w:p>
+    <w:p>
+      <w:pPr>
+        <w:pStyle w:val="ListParagraph"/>
+        <w:numPr>
+          <w:ilvl w:val="3"/>
+          <w:numId w:val="1"/>
+        </w:numPr>
+      </w:pPr>
+      <w:r>
+        <w:t>One for mirror implementations</w:t>
+      </w:r>
+    </w:p>
+    <w:p>
+      <w:pPr>
+        <w:pStyle w:val="ListParagraph"/>
+        <w:numPr>
+          <w:ilvl w:val="3"/>
+          <w:numId w:val="1"/>
+        </w:numPr>
+      </w:pPr>
+      <w:r>
+        <w:t>One for loading original code (for transforming to mirage classes)</w:t>
+      </w:r>
+    </w:p>
+    <w:p>
+      <w:pPr>
+        <w:pStyle w:val="ListParagraph"/>
+        <w:numPr>
+          <w:ilvl w:val="0"/>
+          <w:numId w:val="1"/>
+        </w:numPr>
+      </w:pPr>
+      <w:r>
         <w:t>Special cases</w:t>
       </w:r>
     </w:p>
@@ -510,6 +570,18 @@
       </w:pPr>
       <w:r>
         <w:t>No, not valid in light of concurrent writes</w:t>
+      </w:r>
+    </w:p>
+    <w:p>
+      <w:pPr>
+        <w:pStyle w:val="ListParagraph"/>
+        <w:numPr>
+          <w:ilvl w:val="2"/>
+          <w:numId w:val="1"/>
+        </w:numPr>
+      </w:pPr>
+      <w:r>
+        <w:t>Maybe in specific well-understood/constrained cases</w:t>
       </w:r>
     </w:p>
     <w:sectPr>

</xml_diff>

<commit_message>
More incomplete array work
</commit_message>
<xml_diff>
--- a/doc/Retrospect Implementation Notes.docx
+++ b/doc/Retrospect Implementation Notes.docx
@@ -582,6 +582,18 @@
       </w:pPr>
       <w:r>
         <w:t>Maybe in specific well-understood/constrained cases</w:t>
+      </w:r>
+    </w:p>
+    <w:p>
+      <w:pPr>
+        <w:pStyle w:val="ListParagraph"/>
+        <w:numPr>
+          <w:ilvl w:val="2"/>
+          <w:numId w:val="1"/>
+        </w:numPr>
+      </w:pPr>
+      <w:r>
+        <w:t>Or with clearer understanding of Java memory model</w:t>
       </w:r>
     </w:p>
     <w:sectPr>

</xml_diff>

<commit_message>
Getting a LOT further - now hitting issue with reflective method on RVM
</commit_message>
<xml_diff>
--- a/doc/Retrospect Implementation Notes.docx
+++ b/doc/Retrospect Implementation Notes.docx
@@ -89,19 +89,40 @@
         </w:numPr>
       </w:pPr>
       <w:r>
-        <w:t>Could also use FieldMapMirrors instead – may be faster than reflection-based NativeObjectMirrors</w:t>
-      </w:r>
-    </w:p>
-    <w:p>
-      <w:pPr>
-        <w:pStyle w:val="ListParagraph"/>
-        <w:numPr>
-          <w:ilvl w:val="2"/>
-          <w:numId w:val="1"/>
-        </w:numPr>
-      </w:pPr>
-      <w:r>
-        <w:t>Should refactor mirror interface to use constant pool offsets instead of field names</w:t>
+        <w:t xml:space="preserve">Could also use </w:t>
+      </w:r>
+      <w:proofErr w:type="spellStart"/>
+      <w:r>
+        <w:t>FieldMapMirrors</w:t>
+      </w:r>
+      <w:proofErr w:type="spellEnd"/>
+      <w:r>
+        <w:t xml:space="preserve"> instead – may be faster than reflection-based </w:t>
+      </w:r>
+      <w:proofErr w:type="spellStart"/>
+      <w:r>
+        <w:t>NativeObjectMirrors</w:t>
+      </w:r>
+      <w:proofErr w:type="spellEnd"/>
+    </w:p>
+    <w:p>
+      <w:pPr>
+        <w:pStyle w:val="ListParagraph"/>
+        <w:numPr>
+          <w:ilvl w:val="2"/>
+          <w:numId w:val="1"/>
+        </w:numPr>
+      </w:pPr>
+      <w:r>
+        <w:t xml:space="preserve">Should </w:t>
+      </w:r>
+      <w:proofErr w:type="spellStart"/>
+      <w:r>
+        <w:t>refactor</w:t>
+      </w:r>
+      <w:proofErr w:type="spellEnd"/>
+      <w:r>
+        <w:t xml:space="preserve"> mirror interface to use constant pool offsets instead of field names</w:t>
       </w:r>
     </w:p>
     <w:p>
@@ -137,7 +158,15 @@
         </w:numPr>
       </w:pPr>
       <w:r>
-        <w:t>Instantiated inside MirageClassLoader classes – all fields lifted to mirages already</w:t>
+        <w:t xml:space="preserve">Instantiated inside </w:t>
+      </w:r>
+      <w:proofErr w:type="spellStart"/>
+      <w:r>
+        <w:t>MirageClassLoader</w:t>
+      </w:r>
+      <w:proofErr w:type="spellEnd"/>
+      <w:r>
+        <w:t xml:space="preserve"> classes – all fields lifted to mirages already</w:t>
       </w:r>
     </w:p>
     <w:p>
@@ -185,7 +214,15 @@
         </w:numPr>
       </w:pPr>
       <w:r>
-        <w:t>Doesn’t handle reflection (i.e. Class#newInstance)</w:t>
+        <w:t xml:space="preserve">Doesn’t handle reflection (i.e. </w:t>
+      </w:r>
+      <w:proofErr w:type="spellStart"/>
+      <w:r>
+        <w:t>Class#newInstance</w:t>
+      </w:r>
+      <w:proofErr w:type="spellEnd"/>
+      <w:r>
+        <w:t>)</w:t>
       </w:r>
     </w:p>
     <w:p>
@@ -233,7 +270,15 @@
         </w:numPr>
       </w:pPr>
       <w:r>
-        <w:t>Instead, two ObjectMirage constructors</w:t>
+        <w:t xml:space="preserve">Instead, two </w:t>
+      </w:r>
+      <w:proofErr w:type="spellStart"/>
+      <w:r>
+        <w:t>ObjectMirage</w:t>
+      </w:r>
+      <w:proofErr w:type="spellEnd"/>
+      <w:r>
+        <w:t xml:space="preserve"> constructors</w:t>
       </w:r>
     </w:p>
     <w:p>
@@ -244,8 +289,13 @@
           <w:numId w:val="1"/>
         </w:numPr>
       </w:pPr>
-      <w:r>
-        <w:t>Nullary for new statements – creates native mirror inline</w:t>
+      <w:proofErr w:type="spellStart"/>
+      <w:r>
+        <w:t>Nullary</w:t>
+      </w:r>
+      <w:proofErr w:type="spellEnd"/>
+      <w:r>
+        <w:t xml:space="preserve"> for new statements – creates native mirror inline</w:t>
       </w:r>
     </w:p>
     <w:p>
@@ -257,8 +307,13 @@
         </w:numPr>
       </w:pPr>
       <w:r>
-        <w:t>One that takes a mirror for calls to ObjectMirage.make</w:t>
-      </w:r>
+        <w:t xml:space="preserve">One that takes a mirror for calls to </w:t>
+      </w:r>
+      <w:proofErr w:type="spellStart"/>
+      <w:r>
+        <w:t>ObjectMirage.make</w:t>
+      </w:r>
+      <w:proofErr w:type="spellEnd"/>
     </w:p>
     <w:p>
       <w:pPr>
@@ -280,8 +335,13 @@
           <w:numId w:val="1"/>
         </w:numPr>
       </w:pPr>
-      <w:r>
-        <w:t>ClassMirror interface for getting fields</w:t>
+      <w:proofErr w:type="spellStart"/>
+      <w:r>
+        <w:t>ClassMirror</w:t>
+      </w:r>
+      <w:proofErr w:type="spellEnd"/>
+      <w:r>
+        <w:t xml:space="preserve"> interface for getting fields</w:t>
       </w:r>
     </w:p>
     <w:p>
@@ -293,7 +353,53 @@
         </w:numPr>
       </w:pPr>
       <w:r>
-        <w:t>Single ClassMirrorLoader instance per ClassLoader</w:t>
+        <w:t xml:space="preserve">Single </w:t>
+      </w:r>
+      <w:proofErr w:type="spellStart"/>
+      <w:r>
+        <w:t>ClassMirrorLoader</w:t>
+      </w:r>
+      <w:proofErr w:type="spellEnd"/>
+      <w:r>
+        <w:t xml:space="preserve"> instance per </w:t>
+      </w:r>
+      <w:proofErr w:type="spellStart"/>
+      <w:r>
+        <w:t>ClassLoader</w:t>
+      </w:r>
+      <w:proofErr w:type="spellEnd"/>
+    </w:p>
+    <w:p>
+      <w:pPr>
+        <w:pStyle w:val="ListParagraph"/>
+        <w:numPr>
+          <w:ilvl w:val="1"/>
+          <w:numId w:val="1"/>
+        </w:numPr>
+      </w:pPr>
+      <w:r>
+        <w:t xml:space="preserve">Problem – can’t </w:t>
+      </w:r>
+      <w:proofErr w:type="spellStart"/>
+      <w:proofErr w:type="gramStart"/>
+      <w:r>
+        <w:t>ClassLoader.loadClass</w:t>
+      </w:r>
+      <w:proofErr w:type="spellEnd"/>
+      <w:r>
+        <w:t>(</w:t>
+      </w:r>
+      <w:proofErr w:type="gramEnd"/>
+      <w:r>
+        <w:t xml:space="preserve">) on non-public classes, even though it’s easy for many classes to get a hold of the Class instance by calling </w:t>
+      </w:r>
+      <w:proofErr w:type="spellStart"/>
+      <w:r>
+        <w:t>getClass</w:t>
+      </w:r>
+      <w:proofErr w:type="spellEnd"/>
+      <w:r>
+        <w:t>() on an instance</w:t>
       </w:r>
     </w:p>
     <w:p>
@@ -304,8 +410,13 @@
           <w:numId w:val="1"/>
         </w:numPr>
       </w:pPr>
-      <w:r>
-        <w:t>ClassLoading:</w:t>
+      <w:proofErr w:type="spellStart"/>
+      <w:r>
+        <w:t>ClassLoading</w:t>
+      </w:r>
+      <w:proofErr w:type="spellEnd"/>
+      <w:r>
+        <w:t>:</w:t>
       </w:r>
     </w:p>
     <w:p>
@@ -316,9 +427,11 @@
           <w:numId w:val="1"/>
         </w:numPr>
       </w:pPr>
+      <w:proofErr w:type="spellStart"/>
       <w:r>
         <w:t>MirageClassLoader</w:t>
       </w:r>
+      <w:proofErr w:type="spellEnd"/>
     </w:p>
     <w:p>
       <w:pPr>
@@ -377,19 +490,53 @@
         </w:numPr>
       </w:pPr>
       <w:r>
-        <w:t>All classes must extend Object, which declares toString()</w:t>
-      </w:r>
-    </w:p>
-    <w:p>
-      <w:pPr>
-        <w:pStyle w:val="ListParagraph"/>
-        <w:numPr>
-          <w:ilvl w:val="2"/>
-          <w:numId w:val="1"/>
-        </w:numPr>
-      </w:pPr>
-      <w:r>
-        <w:t>Therefore all toString() methods must return actual java.lang.String instances</w:t>
+        <w:t xml:space="preserve">All classes must extend Object, which declares </w:t>
+      </w:r>
+      <w:proofErr w:type="spellStart"/>
+      <w:proofErr w:type="gramStart"/>
+      <w:r>
+        <w:t>toString</w:t>
+      </w:r>
+      <w:proofErr w:type="spellEnd"/>
+      <w:r>
+        <w:t>(</w:t>
+      </w:r>
+      <w:proofErr w:type="gramEnd"/>
+      <w:r>
+        <w:t>)</w:t>
+      </w:r>
+    </w:p>
+    <w:p>
+      <w:pPr>
+        <w:pStyle w:val="ListParagraph"/>
+        <w:numPr>
+          <w:ilvl w:val="2"/>
+          <w:numId w:val="1"/>
+        </w:numPr>
+      </w:pPr>
+      <w:r>
+        <w:t xml:space="preserve">Therefore all </w:t>
+      </w:r>
+      <w:proofErr w:type="spellStart"/>
+      <w:proofErr w:type="gramStart"/>
+      <w:r>
+        <w:t>toString</w:t>
+      </w:r>
+      <w:proofErr w:type="spellEnd"/>
+      <w:r>
+        <w:t>(</w:t>
+      </w:r>
+      <w:proofErr w:type="gramEnd"/>
+      <w:r>
+        <w:t xml:space="preserve">) methods must return actual </w:t>
+      </w:r>
+      <w:proofErr w:type="spellStart"/>
+      <w:r>
+        <w:t>java.lang.String</w:t>
+      </w:r>
+      <w:proofErr w:type="spellEnd"/>
+      <w:r>
+        <w:t xml:space="preserve"> instances</w:t>
       </w:r>
     </w:p>
     <w:p>
@@ -425,7 +572,20 @@
         </w:numPr>
       </w:pPr>
       <w:r>
-        <w:t>Could define ObjectMirror.sameObject(Object other)</w:t>
+        <w:t xml:space="preserve">Could define </w:t>
+      </w:r>
+      <w:proofErr w:type="spellStart"/>
+      <w:proofErr w:type="gramStart"/>
+      <w:r>
+        <w:t>ObjectMirror.sameObject</w:t>
+      </w:r>
+      <w:proofErr w:type="spellEnd"/>
+      <w:r>
+        <w:t>(</w:t>
+      </w:r>
+      <w:proofErr w:type="gramEnd"/>
+      <w:r>
+        <w:t>Object other)</w:t>
       </w:r>
     </w:p>
     <w:p>
@@ -437,19 +597,45 @@
         </w:numPr>
       </w:pPr>
       <w:r>
-        <w:t>Could allow mirages to be different, even if calling ObjectMirage.make() on the same mirror object twice</w:t>
-      </w:r>
-    </w:p>
-    <w:p>
-      <w:pPr>
-        <w:pStyle w:val="ListParagraph"/>
-        <w:numPr>
-          <w:ilvl w:val="2"/>
-          <w:numId w:val="1"/>
-        </w:numPr>
-      </w:pPr>
-      <w:r>
-        <w:t>How to define hashCode()?</w:t>
+        <w:t xml:space="preserve">Could allow mirages to be different, even if calling </w:t>
+      </w:r>
+      <w:proofErr w:type="spellStart"/>
+      <w:proofErr w:type="gramStart"/>
+      <w:r>
+        <w:t>ObjectMirage.make</w:t>
+      </w:r>
+      <w:proofErr w:type="spellEnd"/>
+      <w:r>
+        <w:t>(</w:t>
+      </w:r>
+      <w:proofErr w:type="gramEnd"/>
+      <w:r>
+        <w:t>) on the same mirror object twice</w:t>
+      </w:r>
+    </w:p>
+    <w:p>
+      <w:pPr>
+        <w:pStyle w:val="ListParagraph"/>
+        <w:numPr>
+          <w:ilvl w:val="2"/>
+          <w:numId w:val="1"/>
+        </w:numPr>
+      </w:pPr>
+      <w:r>
+        <w:t xml:space="preserve">How to define </w:t>
+      </w:r>
+      <w:proofErr w:type="spellStart"/>
+      <w:proofErr w:type="gramStart"/>
+      <w:r>
+        <w:t>hashCode</w:t>
+      </w:r>
+      <w:proofErr w:type="spellEnd"/>
+      <w:r>
+        <w:t>(</w:t>
+      </w:r>
+      <w:proofErr w:type="gramEnd"/>
+      <w:r>
+        <w:t>)?</w:t>
       </w:r>
     </w:p>
     <w:p>
@@ -473,14 +659,22 @@
         </w:numPr>
       </w:pPr>
       <w:r>
-        <w:t>How to define equals()?</w:t>
-      </w:r>
-    </w:p>
-    <w:p>
-      <w:pPr>
-        <w:pStyle w:val="ListParagraph"/>
-        <w:numPr>
-          <w:ilvl w:val="0"/>
+        <w:t xml:space="preserve">How to define </w:t>
+      </w:r>
+      <w:proofErr w:type="gramStart"/>
+      <w:r>
+        <w:t>equals(</w:t>
+      </w:r>
+      <w:proofErr w:type="gramEnd"/>
+      <w:r>
+        <w:t>)?</w:t>
+      </w:r>
+    </w:p>
+    <w:p>
+      <w:pPr>
+        <w:pStyle w:val="ListParagraph"/>
+        <w:numPr>
+          <w:ilvl w:val="1"/>
           <w:numId w:val="1"/>
         </w:numPr>
       </w:pPr>
@@ -492,35 +686,75 @@
       <w:pPr>
         <w:pStyle w:val="ListParagraph"/>
         <w:numPr>
+          <w:ilvl w:val="2"/>
+          <w:numId w:val="1"/>
+        </w:numPr>
+      </w:pPr>
+      <w:r>
+        <w:t>Enumerate replacements</w:t>
+      </w:r>
+    </w:p>
+    <w:p>
+      <w:pPr>
+        <w:pStyle w:val="ListParagraph"/>
+        <w:numPr>
+          <w:ilvl w:val="3"/>
+          <w:numId w:val="1"/>
+        </w:numPr>
+      </w:pPr>
+      <w:r>
+        <w:t xml:space="preserve">Use </w:t>
+      </w:r>
+      <w:proofErr w:type="spellStart"/>
+      <w:r>
+        <w:t>AspectJ</w:t>
+      </w:r>
+      <w:proofErr w:type="spellEnd"/>
+      <w:r>
+        <w:t xml:space="preserve"> binaries even at this point (around execution)?</w:t>
+      </w:r>
+    </w:p>
+    <w:p>
+      <w:pPr>
+        <w:pStyle w:val="ListParagraph"/>
+        <w:numPr>
+          <w:ilvl w:val="2"/>
+          <w:numId w:val="1"/>
+        </w:numPr>
+      </w:pPr>
+      <w:r>
+        <w:t xml:space="preserve">Automatically link all extra methods on </w:t>
+      </w:r>
+      <w:proofErr w:type="spellStart"/>
+      <w:r>
+        <w:t>ClassMirror</w:t>
+      </w:r>
+      <w:proofErr w:type="spellEnd"/>
+      <w:r>
+        <w:t xml:space="preserve"> according to idiom</w:t>
+      </w:r>
+    </w:p>
+    <w:p>
+      <w:pPr>
+        <w:pStyle w:val="ListParagraph"/>
+        <w:numPr>
+          <w:ilvl w:val="2"/>
+          <w:numId w:val="1"/>
+        </w:numPr>
+      </w:pPr>
+      <w:r>
+        <w:t>Any missing methods are stubbed with a method that throws an exception</w:t>
+      </w:r>
+    </w:p>
+    <w:p>
+      <w:pPr>
+        <w:pStyle w:val="ListParagraph"/>
+        <w:numPr>
           <w:ilvl w:val="1"/>
           <w:numId w:val="1"/>
         </w:numPr>
       </w:pPr>
       <w:r>
-        <w:t>Enumerate replacements</w:t>
-      </w:r>
-    </w:p>
-    <w:p>
-      <w:pPr>
-        <w:pStyle w:val="ListParagraph"/>
-        <w:numPr>
-          <w:ilvl w:val="2"/>
-          <w:numId w:val="1"/>
-        </w:numPr>
-      </w:pPr>
-      <w:r>
-        <w:t>Use AspectJ binaries even at this point (around execution)?</w:t>
-      </w:r>
-    </w:p>
-    <w:p>
-      <w:pPr>
-        <w:pStyle w:val="ListParagraph"/>
-        <w:numPr>
-          <w:ilvl w:val="0"/>
-          <w:numId w:val="1"/>
-        </w:numPr>
-      </w:pPr>
-      <w:r>
         <w:t>Reflection</w:t>
       </w:r>
     </w:p>
@@ -528,12 +762,25 @@
       <w:pPr>
         <w:pStyle w:val="ListParagraph"/>
         <w:numPr>
-          <w:ilvl w:val="1"/>
-          <w:numId w:val="1"/>
-        </w:numPr>
-      </w:pPr>
-      <w:r>
-        <w:t>Should intercept methods like Class.getFields() to interface with mirrors instead</w:t>
+          <w:ilvl w:val="2"/>
+          <w:numId w:val="1"/>
+        </w:numPr>
+      </w:pPr>
+      <w:r>
+        <w:t xml:space="preserve">Should intercept methods like </w:t>
+      </w:r>
+      <w:proofErr w:type="spellStart"/>
+      <w:proofErr w:type="gramStart"/>
+      <w:r>
+        <w:t>Class.getFields</w:t>
+      </w:r>
+      <w:proofErr w:type="spellEnd"/>
+      <w:r>
+        <w:t>(</w:t>
+      </w:r>
+      <w:proofErr w:type="gramEnd"/>
+      <w:r>
+        <w:t>) to interface with mirrors instead</w:t>
       </w:r>
     </w:p>
     <w:p>

</xml_diff>

<commit_message>
Solution to AnalyzerAdaptor losing track of stack/local types: insert casts everywhere after that happens. :)
</commit_message>
<xml_diff>
--- a/doc/Retrospect Implementation Notes.docx
+++ b/doc/Retrospect Implementation Notes.docx
@@ -89,40 +89,19 @@
         </w:numPr>
       </w:pPr>
       <w:r>
-        <w:t xml:space="preserve">Could also use </w:t>
-      </w:r>
-      <w:proofErr w:type="spellStart"/>
-      <w:r>
-        <w:t>FieldMapMirrors</w:t>
-      </w:r>
-      <w:proofErr w:type="spellEnd"/>
-      <w:r>
-        <w:t xml:space="preserve"> instead – may be faster than reflection-based </w:t>
-      </w:r>
-      <w:proofErr w:type="spellStart"/>
-      <w:r>
-        <w:t>NativeObjectMirrors</w:t>
-      </w:r>
-      <w:proofErr w:type="spellEnd"/>
-    </w:p>
-    <w:p>
-      <w:pPr>
-        <w:pStyle w:val="ListParagraph"/>
-        <w:numPr>
-          <w:ilvl w:val="2"/>
-          <w:numId w:val="1"/>
-        </w:numPr>
-      </w:pPr>
-      <w:r>
-        <w:t xml:space="preserve">Should </w:t>
-      </w:r>
-      <w:proofErr w:type="spellStart"/>
-      <w:r>
-        <w:t>refactor</w:t>
-      </w:r>
-      <w:proofErr w:type="spellEnd"/>
-      <w:r>
-        <w:t xml:space="preserve"> mirror interface to use constant pool offsets instead of field names</w:t>
+        <w:t>Could also use FieldMapMirrors instead – may be faster than reflection-based NativeObjectMirrors</w:t>
+      </w:r>
+    </w:p>
+    <w:p>
+      <w:pPr>
+        <w:pStyle w:val="ListParagraph"/>
+        <w:numPr>
+          <w:ilvl w:val="2"/>
+          <w:numId w:val="1"/>
+        </w:numPr>
+      </w:pPr>
+      <w:r>
+        <w:t>Should refactor mirror interface to use constant pool offsets instead of field names</w:t>
       </w:r>
     </w:p>
     <w:p>
@@ -158,15 +137,211 @@
         </w:numPr>
       </w:pPr>
       <w:r>
-        <w:t xml:space="preserve">Instantiated inside </w:t>
-      </w:r>
-      <w:proofErr w:type="spellStart"/>
+        <w:t>Instantiated inside MirageClassLoader classes – all fields lifted to mirages already</w:t>
+      </w:r>
+    </w:p>
+    <w:p>
+      <w:pPr>
+        <w:pStyle w:val="ListParagraph"/>
+        <w:numPr>
+          <w:ilvl w:val="3"/>
+          <w:numId w:val="1"/>
+        </w:numPr>
+      </w:pPr>
+      <w:r>
+        <w:t>Instantiated outside – all fields have to be lifted as they are accessed</w:t>
+      </w:r>
+    </w:p>
+    <w:p>
+      <w:pPr>
+        <w:pStyle w:val="ListParagraph"/>
+        <w:numPr>
+          <w:ilvl w:val="1"/>
+          <w:numId w:val="1"/>
+        </w:numPr>
+      </w:pPr>
+      <w:r>
+        <w:t>Mirage objects</w:t>
+      </w:r>
+    </w:p>
+    <w:p>
+      <w:pPr>
+        <w:pStyle w:val="ListParagraph"/>
+        <w:numPr>
+          <w:ilvl w:val="2"/>
+          <w:numId w:val="1"/>
+        </w:numPr>
+      </w:pPr>
+      <w:r>
+        <w:t>Add extra mirror field to constructors, pass up super chain</w:t>
+      </w:r>
+    </w:p>
+    <w:p>
+      <w:pPr>
+        <w:pStyle w:val="ListParagraph"/>
+        <w:numPr>
+          <w:ilvl w:val="3"/>
+          <w:numId w:val="1"/>
+        </w:numPr>
+      </w:pPr>
+      <w:r>
+        <w:t>Doesn’t handle reflection (i.e. Class#newInstance)</w:t>
+      </w:r>
+    </w:p>
+    <w:p>
+      <w:pPr>
+        <w:pStyle w:val="ListParagraph"/>
+        <w:numPr>
+          <w:ilvl w:val="3"/>
+          <w:numId w:val="1"/>
+        </w:numPr>
+      </w:pPr>
+      <w:r>
+        <w:t>In fact, messes up reflection entirely since the parameter types are wrong</w:t>
+      </w:r>
+    </w:p>
+    <w:p>
+      <w:pPr>
+        <w:pStyle w:val="ListParagraph"/>
+        <w:numPr>
+          <w:ilvl w:val="3"/>
+          <w:numId w:val="1"/>
+        </w:numPr>
+      </w:pPr>
+      <w:r>
+        <w:t>How to distinguish calls to new (where mirror should be instantiated) from calls to super (where mirror should be passed along?)</w:t>
+      </w:r>
+    </w:p>
+    <w:p>
+      <w:pPr>
+        <w:pStyle w:val="ListParagraph"/>
+        <w:numPr>
+          <w:ilvl w:val="4"/>
+          <w:numId w:val="1"/>
+        </w:numPr>
+      </w:pPr>
+      <w:r>
+        <w:t>Both are just INVOKESPECIAL</w:t>
+      </w:r>
+    </w:p>
+    <w:p>
+      <w:pPr>
+        <w:pStyle w:val="ListParagraph"/>
+        <w:numPr>
+          <w:ilvl w:val="2"/>
+          <w:numId w:val="1"/>
+        </w:numPr>
+      </w:pPr>
+      <w:r>
+        <w:t>Instead, two ObjectMirage constructors</w:t>
+      </w:r>
+    </w:p>
+    <w:p>
+      <w:pPr>
+        <w:pStyle w:val="ListParagraph"/>
+        <w:numPr>
+          <w:ilvl w:val="3"/>
+          <w:numId w:val="1"/>
+        </w:numPr>
+      </w:pPr>
+      <w:r>
+        <w:t>Nullary for new statements – creates native mirror inline</w:t>
+      </w:r>
+    </w:p>
+    <w:p>
+      <w:pPr>
+        <w:pStyle w:val="ListParagraph"/>
+        <w:numPr>
+          <w:ilvl w:val="3"/>
+          <w:numId w:val="1"/>
+        </w:numPr>
+      </w:pPr>
+      <w:r>
+        <w:t>One that takes a mirror for calls to ObjectMirage.make</w:t>
+      </w:r>
+    </w:p>
+    <w:p>
+      <w:pPr>
+        <w:pStyle w:val="ListParagraph"/>
+        <w:numPr>
+          <w:ilvl w:val="0"/>
+          <w:numId w:val="1"/>
+        </w:numPr>
+      </w:pPr>
+      <w:r>
+        <w:t>Static fields</w:t>
+      </w:r>
+    </w:p>
+    <w:p>
+      <w:pPr>
+        <w:pStyle w:val="ListParagraph"/>
+        <w:numPr>
+          <w:ilvl w:val="1"/>
+          <w:numId w:val="1"/>
+        </w:numPr>
+      </w:pPr>
+      <w:r>
+        <w:t>ClassMirror interface for getting fields</w:t>
+      </w:r>
+    </w:p>
+    <w:p>
+      <w:pPr>
+        <w:pStyle w:val="ListParagraph"/>
+        <w:numPr>
+          <w:ilvl w:val="1"/>
+          <w:numId w:val="1"/>
+        </w:numPr>
+      </w:pPr>
+      <w:r>
+        <w:t>Single ClassMirrorLoader instance per ClassLoader</w:t>
+      </w:r>
+    </w:p>
+    <w:p>
+      <w:pPr>
+        <w:pStyle w:val="ListParagraph"/>
+        <w:numPr>
+          <w:ilvl w:val="1"/>
+          <w:numId w:val="1"/>
+        </w:numPr>
+      </w:pPr>
+      <w:r>
+        <w:t>Problem – can’t ClassLoader.loadClass() on non-public classes, even though it’s easy for many classes to get a hold of the Class instance by calling getClass() on an instance</w:t>
+      </w:r>
+    </w:p>
+    <w:p>
+      <w:pPr>
+        <w:pStyle w:val="ListParagraph"/>
+        <w:numPr>
+          <w:ilvl w:val="0"/>
+          <w:numId w:val="1"/>
+        </w:numPr>
+      </w:pPr>
+      <w:r>
+        <w:t>ClassLoading:</w:t>
+      </w:r>
+    </w:p>
+    <w:p>
+      <w:pPr>
+        <w:pStyle w:val="ListParagraph"/>
+        <w:numPr>
+          <w:ilvl w:val="1"/>
+          <w:numId w:val="1"/>
+        </w:numPr>
+      </w:pPr>
       <w:r>
         <w:t>MirageClassLoader</w:t>
       </w:r>
-      <w:proofErr w:type="spellEnd"/>
-      <w:r>
-        <w:t xml:space="preserve"> classes – all fields lifted to mirages already</w:t>
+    </w:p>
+    <w:p>
+      <w:pPr>
+        <w:pStyle w:val="ListParagraph"/>
+        <w:numPr>
+          <w:ilvl w:val="2"/>
+          <w:numId w:val="1"/>
+        </w:numPr>
+      </w:pPr>
+      <w:r>
+        <w:t>Give it two class loaders for delegation?</w:t>
       </w:r>
     </w:p>
     <w:p>
@@ -178,7 +353,31 @@
         </w:numPr>
       </w:pPr>
       <w:r>
-        <w:t>Instantiated outside – all fields have to be lifted as they are accessed</w:t>
+        <w:t>One for mirror implementations</w:t>
+      </w:r>
+    </w:p>
+    <w:p>
+      <w:pPr>
+        <w:pStyle w:val="ListParagraph"/>
+        <w:numPr>
+          <w:ilvl w:val="3"/>
+          <w:numId w:val="1"/>
+        </w:numPr>
+      </w:pPr>
+      <w:r>
+        <w:t>One for loading original code (for transforming to mirage classes)</w:t>
+      </w:r>
+    </w:p>
+    <w:p>
+      <w:pPr>
+        <w:pStyle w:val="ListParagraph"/>
+        <w:numPr>
+          <w:ilvl w:val="0"/>
+          <w:numId w:val="1"/>
+        </w:numPr>
+      </w:pPr>
+      <w:r>
+        <w:t>Arrays</w:t>
       </w:r>
     </w:p>
     <w:p>
@@ -190,19 +389,115 @@
         </w:numPr>
       </w:pPr>
       <w:r>
-        <w:t>Mirage objects</w:t>
-      </w:r>
-    </w:p>
-    <w:p>
-      <w:pPr>
-        <w:pStyle w:val="ListParagraph"/>
-        <w:numPr>
-          <w:ilvl w:val="2"/>
-          <w:numId w:val="1"/>
-        </w:numPr>
-      </w:pPr>
-      <w:r>
-        <w:t>Add extra mirror field to constructors, pass up super chain</w:t>
+        <w:t>Each unique type generates a stub Java class that inherits ObjectArrayMirror</w:t>
+      </w:r>
+    </w:p>
+    <w:p>
+      <w:pPr>
+        <w:pStyle w:val="ListParagraph"/>
+        <w:numPr>
+          <w:ilvl w:val="2"/>
+          <w:numId w:val="1"/>
+        </w:numPr>
+      </w:pPr>
+      <w:r>
+        <w:t>No instance methods no not necessary for the same reason as user classes, but needed for method overloading</w:t>
+      </w:r>
+    </w:p>
+    <w:p>
+      <w:pPr>
+        <w:pStyle w:val="ListParagraph"/>
+        <w:numPr>
+          <w:ilvl w:val="1"/>
+          <w:numId w:val="1"/>
+        </w:numPr>
+      </w:pPr>
+      <w:r>
+        <w:t>Big issue: AALOAD/STORE opcode doesn’t specify expected element type the way method invocations do</w:t>
+      </w:r>
+    </w:p>
+    <w:p>
+      <w:pPr>
+        <w:pStyle w:val="ListParagraph"/>
+        <w:numPr>
+          <w:ilvl w:val="2"/>
+          <w:numId w:val="1"/>
+        </w:numPr>
+      </w:pPr>
+      <w:r>
+        <w:t>Need to analyze bytecode to infer it!</w:t>
+      </w:r>
+    </w:p>
+    <w:p>
+      <w:pPr>
+        <w:pStyle w:val="ListParagraph"/>
+        <w:numPr>
+          <w:ilvl w:val="2"/>
+          <w:numId w:val="1"/>
+        </w:numPr>
+      </w:pPr>
+      <w:r>
+        <w:t>Need bytecode version 1.6 or later  - frame information required</w:t>
+      </w:r>
+    </w:p>
+    <w:p>
+      <w:pPr>
+        <w:pStyle w:val="ListParagraph"/>
+        <w:numPr>
+          <w:ilvl w:val="0"/>
+          <w:numId w:val="1"/>
+        </w:numPr>
+      </w:pPr>
+      <w:r>
+        <w:t>Special cases</w:t>
+      </w:r>
+    </w:p>
+    <w:p>
+      <w:pPr>
+        <w:pStyle w:val="ListParagraph"/>
+        <w:numPr>
+          <w:ilvl w:val="1"/>
+          <w:numId w:val="1"/>
+        </w:numPr>
+      </w:pPr>
+      <w:r>
+        <w:t>All classes must extend Object, which declares toString()</w:t>
+      </w:r>
+    </w:p>
+    <w:p>
+      <w:pPr>
+        <w:pStyle w:val="ListParagraph"/>
+        <w:numPr>
+          <w:ilvl w:val="2"/>
+          <w:numId w:val="1"/>
+        </w:numPr>
+      </w:pPr>
+      <w:r>
+        <w:t>Therefore all toString() methods must return actual java.lang.String instances</w:t>
+      </w:r>
+    </w:p>
+    <w:p>
+      <w:pPr>
+        <w:pStyle w:val="ListParagraph"/>
+        <w:numPr>
+          <w:ilvl w:val="1"/>
+          <w:numId w:val="1"/>
+        </w:numPr>
+      </w:pPr>
+      <w:r>
+        <w:t>Object identity</w:t>
+      </w:r>
+    </w:p>
+    <w:p>
+      <w:pPr>
+        <w:pStyle w:val="ListParagraph"/>
+        <w:numPr>
+          <w:ilvl w:val="2"/>
+          <w:numId w:val="1"/>
+        </w:numPr>
+      </w:pPr>
+      <w:r>
+        <w:t>How to define ==?</w:t>
       </w:r>
     </w:p>
     <w:p>
@@ -214,15 +509,7 @@
         </w:numPr>
       </w:pPr>
       <w:r>
-        <w:t xml:space="preserve">Doesn’t handle reflection (i.e. </w:t>
-      </w:r>
-      <w:proofErr w:type="spellStart"/>
-      <w:r>
-        <w:t>Class#newInstance</w:t>
-      </w:r>
-      <w:proofErr w:type="spellEnd"/>
-      <w:r>
-        <w:t>)</w:t>
+        <w:t>Could define ObjectMirror.sameObject(Object other)</w:t>
       </w:r>
     </w:p>
     <w:p>
@@ -234,7 +521,19 @@
         </w:numPr>
       </w:pPr>
       <w:r>
-        <w:t>In fact, messes up reflection entirely since the parameter types are wrong</w:t>
+        <w:t>Could allow mirages to be different, even if calling ObjectMirage.make() on the same mirror object twice</w:t>
+      </w:r>
+    </w:p>
+    <w:p>
+      <w:pPr>
+        <w:pStyle w:val="ListParagraph"/>
+        <w:numPr>
+          <w:ilvl w:val="2"/>
+          <w:numId w:val="1"/>
+        </w:numPr>
+      </w:pPr>
+      <w:r>
+        <w:t>How to define hashCode()?</w:t>
       </w:r>
     </w:p>
     <w:p>
@@ -246,39 +545,43 @@
         </w:numPr>
       </w:pPr>
       <w:r>
-        <w:t>How to distinguish calls to new (where mirror should be instantiated) from calls to super (where mirror should be passed along?)</w:t>
-      </w:r>
-    </w:p>
-    <w:p>
-      <w:pPr>
-        <w:pStyle w:val="ListParagraph"/>
-        <w:numPr>
-          <w:ilvl w:val="4"/>
-          <w:numId w:val="1"/>
-        </w:numPr>
-      </w:pPr>
-      <w:r>
-        <w:t>Both are just INVOKESPECIAL</w:t>
-      </w:r>
-    </w:p>
-    <w:p>
-      <w:pPr>
-        <w:pStyle w:val="ListParagraph"/>
-        <w:numPr>
-          <w:ilvl w:val="2"/>
-          <w:numId w:val="1"/>
-        </w:numPr>
-      </w:pPr>
-      <w:r>
-        <w:t xml:space="preserve">Instead, two </w:t>
-      </w:r>
-      <w:proofErr w:type="spellStart"/>
-      <w:r>
-        <w:t>ObjectMirage</w:t>
-      </w:r>
-      <w:proofErr w:type="spellEnd"/>
-      <w:r>
-        <w:t xml:space="preserve"> constructors</w:t>
+        <w:t>Supposed to be consistent across a single VM execution</w:t>
+      </w:r>
+    </w:p>
+    <w:p>
+      <w:pPr>
+        <w:pStyle w:val="ListParagraph"/>
+        <w:numPr>
+          <w:ilvl w:val="2"/>
+          <w:numId w:val="1"/>
+        </w:numPr>
+      </w:pPr>
+      <w:r>
+        <w:t>How to define equals()?</w:t>
+      </w:r>
+    </w:p>
+    <w:p>
+      <w:pPr>
+        <w:pStyle w:val="ListParagraph"/>
+        <w:numPr>
+          <w:ilvl w:val="1"/>
+          <w:numId w:val="1"/>
+        </w:numPr>
+      </w:pPr>
+      <w:r>
+        <w:t>Native methods</w:t>
+      </w:r>
+    </w:p>
+    <w:p>
+      <w:pPr>
+        <w:pStyle w:val="ListParagraph"/>
+        <w:numPr>
+          <w:ilvl w:val="2"/>
+          <w:numId w:val="1"/>
+        </w:numPr>
+      </w:pPr>
+      <w:r>
+        <w:t>Enumerate replacements</w:t>
       </w:r>
     </w:p>
     <w:p>
@@ -289,42 +592,32 @@
           <w:numId w:val="1"/>
         </w:numPr>
       </w:pPr>
-      <w:proofErr w:type="spellStart"/>
-      <w:r>
-        <w:t>Nullary</w:t>
-      </w:r>
-      <w:proofErr w:type="spellEnd"/>
-      <w:r>
-        <w:t xml:space="preserve"> for new statements – creates native mirror inline</w:t>
-      </w:r>
-    </w:p>
-    <w:p>
-      <w:pPr>
-        <w:pStyle w:val="ListParagraph"/>
-        <w:numPr>
-          <w:ilvl w:val="3"/>
-          <w:numId w:val="1"/>
-        </w:numPr>
-      </w:pPr>
-      <w:r>
-        <w:t xml:space="preserve">One that takes a mirror for calls to </w:t>
-      </w:r>
-      <w:proofErr w:type="spellStart"/>
-      <w:r>
-        <w:t>ObjectMirage.make</w:t>
-      </w:r>
-      <w:proofErr w:type="spellEnd"/>
-    </w:p>
-    <w:p>
-      <w:pPr>
-        <w:pStyle w:val="ListParagraph"/>
-        <w:numPr>
-          <w:ilvl w:val="0"/>
-          <w:numId w:val="1"/>
-        </w:numPr>
-      </w:pPr>
-      <w:r>
-        <w:t>Static fields</w:t>
+      <w:r>
+        <w:t>Use AspectJ binaries even at this point (around execution)?</w:t>
+      </w:r>
+    </w:p>
+    <w:p>
+      <w:pPr>
+        <w:pStyle w:val="ListParagraph"/>
+        <w:numPr>
+          <w:ilvl w:val="2"/>
+          <w:numId w:val="1"/>
+        </w:numPr>
+      </w:pPr>
+      <w:r>
+        <w:t>Automatically link all extra methods on ClassMirror according to idiom</w:t>
+      </w:r>
+    </w:p>
+    <w:p>
+      <w:pPr>
+        <w:pStyle w:val="ListParagraph"/>
+        <w:numPr>
+          <w:ilvl w:val="2"/>
+          <w:numId w:val="1"/>
+        </w:numPr>
+      </w:pPr>
+      <w:r>
+        <w:t>Any missing methods are stubbed with a method that throws an exception</w:t>
       </w:r>
     </w:p>
     <w:p>
@@ -335,425 +628,6 @@
           <w:numId w:val="1"/>
         </w:numPr>
       </w:pPr>
-      <w:proofErr w:type="spellStart"/>
-      <w:r>
-        <w:t>ClassMirror</w:t>
-      </w:r>
-      <w:proofErr w:type="spellEnd"/>
-      <w:r>
-        <w:t xml:space="preserve"> interface for getting fields</w:t>
-      </w:r>
-    </w:p>
-    <w:p>
-      <w:pPr>
-        <w:pStyle w:val="ListParagraph"/>
-        <w:numPr>
-          <w:ilvl w:val="1"/>
-          <w:numId w:val="1"/>
-        </w:numPr>
-      </w:pPr>
-      <w:r>
-        <w:t xml:space="preserve">Single </w:t>
-      </w:r>
-      <w:proofErr w:type="spellStart"/>
-      <w:r>
-        <w:t>ClassMirrorLoader</w:t>
-      </w:r>
-      <w:proofErr w:type="spellEnd"/>
-      <w:r>
-        <w:t xml:space="preserve"> instance per </w:t>
-      </w:r>
-      <w:proofErr w:type="spellStart"/>
-      <w:r>
-        <w:t>ClassLoader</w:t>
-      </w:r>
-      <w:proofErr w:type="spellEnd"/>
-    </w:p>
-    <w:p>
-      <w:pPr>
-        <w:pStyle w:val="ListParagraph"/>
-        <w:numPr>
-          <w:ilvl w:val="1"/>
-          <w:numId w:val="1"/>
-        </w:numPr>
-      </w:pPr>
-      <w:r>
-        <w:t xml:space="preserve">Problem – can’t </w:t>
-      </w:r>
-      <w:proofErr w:type="spellStart"/>
-      <w:proofErr w:type="gramStart"/>
-      <w:r>
-        <w:t>ClassLoader.loadClass</w:t>
-      </w:r>
-      <w:proofErr w:type="spellEnd"/>
-      <w:r>
-        <w:t>(</w:t>
-      </w:r>
-      <w:proofErr w:type="gramEnd"/>
-      <w:r>
-        <w:t xml:space="preserve">) on non-public classes, even though it’s easy for many classes to get a hold of the Class instance by calling </w:t>
-      </w:r>
-      <w:proofErr w:type="spellStart"/>
-      <w:r>
-        <w:t>getClass</w:t>
-      </w:r>
-      <w:proofErr w:type="spellEnd"/>
-      <w:r>
-        <w:t>() on an instance</w:t>
-      </w:r>
-    </w:p>
-    <w:p>
-      <w:pPr>
-        <w:pStyle w:val="ListParagraph"/>
-        <w:numPr>
-          <w:ilvl w:val="0"/>
-          <w:numId w:val="1"/>
-        </w:numPr>
-      </w:pPr>
-      <w:proofErr w:type="spellStart"/>
-      <w:r>
-        <w:t>ClassLoading</w:t>
-      </w:r>
-      <w:proofErr w:type="spellEnd"/>
-      <w:r>
-        <w:t>:</w:t>
-      </w:r>
-    </w:p>
-    <w:p>
-      <w:pPr>
-        <w:pStyle w:val="ListParagraph"/>
-        <w:numPr>
-          <w:ilvl w:val="1"/>
-          <w:numId w:val="1"/>
-        </w:numPr>
-      </w:pPr>
-      <w:proofErr w:type="spellStart"/>
-      <w:r>
-        <w:t>MirageClassLoader</w:t>
-      </w:r>
-      <w:proofErr w:type="spellEnd"/>
-    </w:p>
-    <w:p>
-      <w:pPr>
-        <w:pStyle w:val="ListParagraph"/>
-        <w:numPr>
-          <w:ilvl w:val="2"/>
-          <w:numId w:val="1"/>
-        </w:numPr>
-      </w:pPr>
-      <w:r>
-        <w:t>Give it two class loaders for delegation?</w:t>
-      </w:r>
-    </w:p>
-    <w:p>
-      <w:pPr>
-        <w:pStyle w:val="ListParagraph"/>
-        <w:numPr>
-          <w:ilvl w:val="3"/>
-          <w:numId w:val="1"/>
-        </w:numPr>
-      </w:pPr>
-      <w:r>
-        <w:t>One for mirror implementations</w:t>
-      </w:r>
-    </w:p>
-    <w:p>
-      <w:pPr>
-        <w:pStyle w:val="ListParagraph"/>
-        <w:numPr>
-          <w:ilvl w:val="3"/>
-          <w:numId w:val="1"/>
-        </w:numPr>
-      </w:pPr>
-      <w:r>
-        <w:t>One for loading original code (for transforming to mirage classes)</w:t>
-      </w:r>
-    </w:p>
-    <w:p>
-      <w:pPr>
-        <w:pStyle w:val="ListParagraph"/>
-        <w:numPr>
-          <w:ilvl w:val="0"/>
-          <w:numId w:val="1"/>
-        </w:numPr>
-      </w:pPr>
-      <w:r>
-        <w:t>Special cases</w:t>
-      </w:r>
-    </w:p>
-    <w:p>
-      <w:pPr>
-        <w:pStyle w:val="ListParagraph"/>
-        <w:numPr>
-          <w:ilvl w:val="1"/>
-          <w:numId w:val="1"/>
-        </w:numPr>
-      </w:pPr>
-      <w:r>
-        <w:t xml:space="preserve">All classes must extend Object, which declares </w:t>
-      </w:r>
-      <w:proofErr w:type="spellStart"/>
-      <w:proofErr w:type="gramStart"/>
-      <w:r>
-        <w:t>toString</w:t>
-      </w:r>
-      <w:proofErr w:type="spellEnd"/>
-      <w:r>
-        <w:t>(</w:t>
-      </w:r>
-      <w:proofErr w:type="gramEnd"/>
-      <w:r>
-        <w:t>)</w:t>
-      </w:r>
-    </w:p>
-    <w:p>
-      <w:pPr>
-        <w:pStyle w:val="ListParagraph"/>
-        <w:numPr>
-          <w:ilvl w:val="2"/>
-          <w:numId w:val="1"/>
-        </w:numPr>
-      </w:pPr>
-      <w:r>
-        <w:t xml:space="preserve">Therefore all </w:t>
-      </w:r>
-      <w:proofErr w:type="spellStart"/>
-      <w:proofErr w:type="gramStart"/>
-      <w:r>
-        <w:t>toString</w:t>
-      </w:r>
-      <w:proofErr w:type="spellEnd"/>
-      <w:r>
-        <w:t>(</w:t>
-      </w:r>
-      <w:proofErr w:type="gramEnd"/>
-      <w:r>
-        <w:t xml:space="preserve">) methods must return actual </w:t>
-      </w:r>
-      <w:proofErr w:type="spellStart"/>
-      <w:r>
-        <w:t>java.lang.String</w:t>
-      </w:r>
-      <w:proofErr w:type="spellEnd"/>
-      <w:r>
-        <w:t xml:space="preserve"> instances</w:t>
-      </w:r>
-    </w:p>
-    <w:p>
-      <w:pPr>
-        <w:pStyle w:val="ListParagraph"/>
-        <w:numPr>
-          <w:ilvl w:val="1"/>
-          <w:numId w:val="1"/>
-        </w:numPr>
-      </w:pPr>
-      <w:r>
-        <w:t>Object identity</w:t>
-      </w:r>
-    </w:p>
-    <w:p>
-      <w:pPr>
-        <w:pStyle w:val="ListParagraph"/>
-        <w:numPr>
-          <w:ilvl w:val="2"/>
-          <w:numId w:val="1"/>
-        </w:numPr>
-      </w:pPr>
-      <w:r>
-        <w:t>How to define ==?</w:t>
-      </w:r>
-    </w:p>
-    <w:p>
-      <w:pPr>
-        <w:pStyle w:val="ListParagraph"/>
-        <w:numPr>
-          <w:ilvl w:val="3"/>
-          <w:numId w:val="1"/>
-        </w:numPr>
-      </w:pPr>
-      <w:r>
-        <w:t xml:space="preserve">Could define </w:t>
-      </w:r>
-      <w:proofErr w:type="spellStart"/>
-      <w:proofErr w:type="gramStart"/>
-      <w:r>
-        <w:t>ObjectMirror.sameObject</w:t>
-      </w:r>
-      <w:proofErr w:type="spellEnd"/>
-      <w:r>
-        <w:t>(</w:t>
-      </w:r>
-      <w:proofErr w:type="gramEnd"/>
-      <w:r>
-        <w:t>Object other)</w:t>
-      </w:r>
-    </w:p>
-    <w:p>
-      <w:pPr>
-        <w:pStyle w:val="ListParagraph"/>
-        <w:numPr>
-          <w:ilvl w:val="3"/>
-          <w:numId w:val="1"/>
-        </w:numPr>
-      </w:pPr>
-      <w:r>
-        <w:t xml:space="preserve">Could allow mirages to be different, even if calling </w:t>
-      </w:r>
-      <w:proofErr w:type="spellStart"/>
-      <w:proofErr w:type="gramStart"/>
-      <w:r>
-        <w:t>ObjectMirage.make</w:t>
-      </w:r>
-      <w:proofErr w:type="spellEnd"/>
-      <w:r>
-        <w:t>(</w:t>
-      </w:r>
-      <w:proofErr w:type="gramEnd"/>
-      <w:r>
-        <w:t>) on the same mirror object twice</w:t>
-      </w:r>
-    </w:p>
-    <w:p>
-      <w:pPr>
-        <w:pStyle w:val="ListParagraph"/>
-        <w:numPr>
-          <w:ilvl w:val="2"/>
-          <w:numId w:val="1"/>
-        </w:numPr>
-      </w:pPr>
-      <w:r>
-        <w:t xml:space="preserve">How to define </w:t>
-      </w:r>
-      <w:proofErr w:type="spellStart"/>
-      <w:proofErr w:type="gramStart"/>
-      <w:r>
-        <w:t>hashCode</w:t>
-      </w:r>
-      <w:proofErr w:type="spellEnd"/>
-      <w:r>
-        <w:t>(</w:t>
-      </w:r>
-      <w:proofErr w:type="gramEnd"/>
-      <w:r>
-        <w:t>)?</w:t>
-      </w:r>
-    </w:p>
-    <w:p>
-      <w:pPr>
-        <w:pStyle w:val="ListParagraph"/>
-        <w:numPr>
-          <w:ilvl w:val="3"/>
-          <w:numId w:val="1"/>
-        </w:numPr>
-      </w:pPr>
-      <w:r>
-        <w:t>Supposed to be consistent across a single VM execution</w:t>
-      </w:r>
-    </w:p>
-    <w:p>
-      <w:pPr>
-        <w:pStyle w:val="ListParagraph"/>
-        <w:numPr>
-          <w:ilvl w:val="2"/>
-          <w:numId w:val="1"/>
-        </w:numPr>
-      </w:pPr>
-      <w:r>
-        <w:t xml:space="preserve">How to define </w:t>
-      </w:r>
-      <w:proofErr w:type="gramStart"/>
-      <w:r>
-        <w:t>equals(</w:t>
-      </w:r>
-      <w:proofErr w:type="gramEnd"/>
-      <w:r>
-        <w:t>)?</w:t>
-      </w:r>
-    </w:p>
-    <w:p>
-      <w:pPr>
-        <w:pStyle w:val="ListParagraph"/>
-        <w:numPr>
-          <w:ilvl w:val="1"/>
-          <w:numId w:val="1"/>
-        </w:numPr>
-      </w:pPr>
-      <w:r>
-        <w:t>Native methods</w:t>
-      </w:r>
-    </w:p>
-    <w:p>
-      <w:pPr>
-        <w:pStyle w:val="ListParagraph"/>
-        <w:numPr>
-          <w:ilvl w:val="2"/>
-          <w:numId w:val="1"/>
-        </w:numPr>
-      </w:pPr>
-      <w:r>
-        <w:t>Enumerate replacements</w:t>
-      </w:r>
-    </w:p>
-    <w:p>
-      <w:pPr>
-        <w:pStyle w:val="ListParagraph"/>
-        <w:numPr>
-          <w:ilvl w:val="3"/>
-          <w:numId w:val="1"/>
-        </w:numPr>
-      </w:pPr>
-      <w:r>
-        <w:t xml:space="preserve">Use </w:t>
-      </w:r>
-      <w:proofErr w:type="spellStart"/>
-      <w:r>
-        <w:t>AspectJ</w:t>
-      </w:r>
-      <w:proofErr w:type="spellEnd"/>
-      <w:r>
-        <w:t xml:space="preserve"> binaries even at this point (around execution)?</w:t>
-      </w:r>
-    </w:p>
-    <w:p>
-      <w:pPr>
-        <w:pStyle w:val="ListParagraph"/>
-        <w:numPr>
-          <w:ilvl w:val="2"/>
-          <w:numId w:val="1"/>
-        </w:numPr>
-      </w:pPr>
-      <w:r>
-        <w:t xml:space="preserve">Automatically link all extra methods on </w:t>
-      </w:r>
-      <w:proofErr w:type="spellStart"/>
-      <w:r>
-        <w:t>ClassMirror</w:t>
-      </w:r>
-      <w:proofErr w:type="spellEnd"/>
-      <w:r>
-        <w:t xml:space="preserve"> according to idiom</w:t>
-      </w:r>
-    </w:p>
-    <w:p>
-      <w:pPr>
-        <w:pStyle w:val="ListParagraph"/>
-        <w:numPr>
-          <w:ilvl w:val="2"/>
-          <w:numId w:val="1"/>
-        </w:numPr>
-      </w:pPr>
-      <w:r>
-        <w:t>Any missing methods are stubbed with a method that throws an exception</w:t>
-      </w:r>
-    </w:p>
-    <w:p>
-      <w:pPr>
-        <w:pStyle w:val="ListParagraph"/>
-        <w:numPr>
-          <w:ilvl w:val="1"/>
-          <w:numId w:val="1"/>
-        </w:numPr>
-      </w:pPr>
       <w:r>
         <w:t>Reflection</w:t>
       </w:r>
@@ -767,20 +641,7 @@
         </w:numPr>
       </w:pPr>
       <w:r>
-        <w:t xml:space="preserve">Should intercept methods like </w:t>
-      </w:r>
-      <w:proofErr w:type="spellStart"/>
-      <w:proofErr w:type="gramStart"/>
-      <w:r>
-        <w:t>Class.getFields</w:t>
-      </w:r>
-      <w:proofErr w:type="spellEnd"/>
-      <w:r>
-        <w:t>(</w:t>
-      </w:r>
-      <w:proofErr w:type="gramEnd"/>
-      <w:r>
-        <w:t>) to interface with mirrors instead</w:t>
+        <w:t>Should intercept methods like Class.getFields() to interface with mirrors instead</w:t>
       </w:r>
     </w:p>
     <w:p>

</xml_diff>

<commit_message>
Minor fixes and implementation of dataflow analysis that tracks uninitialized values properly.
</commit_message>
<xml_diff>
--- a/doc/Retrospect Implementation Notes.docx
+++ b/doc/Retrospect Implementation Notes.docx
@@ -258,6 +258,45 @@
       </w:pPr>
       <w:r>
         <w:t>One that takes a mirror for calls to ObjectMirage.make</w:t>
+      </w:r>
+    </w:p>
+    <w:p>
+      <w:pPr>
+        <w:pStyle w:val="ListParagraph"/>
+        <w:numPr>
+          <w:ilvl w:val="3"/>
+          <w:numId w:val="1"/>
+        </w:numPr>
+      </w:pPr>
+      <w:r>
+        <w:t xml:space="preserve">Problem </w:t>
+      </w:r>
+    </w:p>
+    <w:p>
+      <w:pPr>
+        <w:pStyle w:val="ListParagraph"/>
+        <w:numPr>
+          <w:ilvl w:val="4"/>
+          <w:numId w:val="1"/>
+        </w:numPr>
+      </w:pPr>
+      <w:r>
+        <w:t>In Java, a</w:t>
+      </w:r>
+      <w:r>
+        <w:t>nonymous inner class constructors will set fields before calling super</w:t>
+      </w:r>
+    </w:p>
+    <w:p>
+      <w:pPr>
+        <w:pStyle w:val="ListParagraph"/>
+        <w:numPr>
+          <w:ilvl w:val="4"/>
+          <w:numId w:val="1"/>
+        </w:numPr>
+      </w:pPr>
+      <w:r>
+        <w:t>Bytecode in general can do this whenever it wants</w:t>
       </w:r>
     </w:p>
     <w:p>

</xml_diff>

<commit_message>
Fixed (partially) issue with object initialization - used FrameAnalyzer to track initialization state. Also implemented type checker that doesn't load classes, for use with analysis/verification of classes as they are loaded.
</commit_message>
<xml_diff>
--- a/doc/Retrospect Implementation Notes.docx
+++ b/doc/Retrospect Implementation Notes.docx
@@ -156,6 +156,30 @@
       <w:pPr>
         <w:pStyle w:val="ListParagraph"/>
         <w:numPr>
+          <w:ilvl w:val="2"/>
+          <w:numId w:val="1"/>
+        </w:numPr>
+      </w:pPr>
+      <w:r>
+        <w:t>Direct datatype implementation may still be fastest since all fields must be of type ObjectMirror?</w:t>
+      </w:r>
+    </w:p>
+    <w:p>
+      <w:pPr>
+        <w:pStyle w:val="ListParagraph"/>
+        <w:numPr>
+          <w:ilvl w:val="3"/>
+          <w:numId w:val="1"/>
+        </w:numPr>
+      </w:pPr>
+      <w:r>
+        <w:t>Maybe not, can still separate primitives from references</w:t>
+      </w:r>
+    </w:p>
+    <w:p>
+      <w:pPr>
+        <w:pStyle w:val="ListParagraph"/>
+        <w:numPr>
           <w:ilvl w:val="1"/>
           <w:numId w:val="1"/>
         </w:numPr>
@@ -204,6 +228,18 @@
       <w:pPr>
         <w:pStyle w:val="ListParagraph"/>
         <w:numPr>
+          <w:ilvl w:val="4"/>
+          <w:numId w:val="1"/>
+        </w:numPr>
+      </w:pPr>
+      <w:r>
+        <w:t>Need to advice reflection calls to hide changes in general – aligns with principle of mirror-based architectures</w:t>
+      </w:r>
+    </w:p>
+    <w:p>
+      <w:pPr>
+        <w:pStyle w:val="ListParagraph"/>
+        <w:numPr>
           <w:ilvl w:val="3"/>
           <w:numId w:val="1"/>
         </w:numPr>
@@ -228,6 +264,27 @@
       <w:pPr>
         <w:pStyle w:val="ListParagraph"/>
         <w:numPr>
+          <w:ilvl w:val="4"/>
+          <w:numId w:val="1"/>
+        </w:numPr>
+      </w:pPr>
+      <w:r>
+        <w:t>Do dataflow analysis that respects difference between uninitialized and uninitialized this</w:t>
+      </w:r>
+    </w:p>
+    <w:p>
+      <w:pPr>
+        <w:pStyle w:val="ListParagraph"/>
+        <w:numPr>
+          <w:ilvl w:val="5"/>
+          <w:numId w:val="1"/>
+        </w:numPr>
+      </w:pPr>
+    </w:p>
+    <w:p>
+      <w:pPr>
+        <w:pStyle w:val="ListParagraph"/>
+        <w:numPr>
           <w:ilvl w:val="2"/>
           <w:numId w:val="1"/>
         </w:numPr>
@@ -380,7 +437,10 @@
         </w:numPr>
       </w:pPr>
       <w:r>
-        <w:t>Give it two class loaders for delegation?</w:t>
+        <w:t>Give it t</w:t>
+      </w:r>
+      <w:r>
+        <w:t>wo class loaders for delegation</w:t>
       </w:r>
     </w:p>
     <w:p>
@@ -478,6 +538,27 @@
       <w:r>
         <w:t>Need bytecode version 1.6 or later  - frame information required</w:t>
       </w:r>
+    </w:p>
+    <w:p>
+      <w:pPr>
+        <w:pStyle w:val="ListParagraph"/>
+        <w:numPr>
+          <w:ilvl w:val="3"/>
+          <w:numId w:val="1"/>
+        </w:numPr>
+      </w:pPr>
+      <w:r>
+        <w:t>No good, JRE only 1.5 even in later versions</w:t>
+      </w:r>
+    </w:p>
+    <w:p>
+      <w:pPr>
+        <w:pStyle w:val="ListParagraph"/>
+        <w:numPr>
+          <w:ilvl w:val="2"/>
+          <w:numId w:val="1"/>
+        </w:numPr>
+      </w:pPr>
     </w:p>
     <w:p>
       <w:pPr>
@@ -818,7 +899,7 @@
         <w:rFonts w:ascii="Courier New" w:hAnsi="Courier New" w:hint="default"/>
       </w:rPr>
     </w:lvl>
-    <w:lvl w:ilvl="5" w:tplc="04090005" w:tentative="1">
+    <w:lvl w:ilvl="5" w:tplc="04090005">
       <w:start w:val="1"/>
       <w:numFmt w:val="bullet"/>
       <w:lvlText w:val=""/>

</xml_diff>

<commit_message>
Replaced ClassHierarchy with ClassMirrorLoader (woo-hoo!) and refactored some of MirageClassLoader into MirageClassMirrorLoader. Fixed up ClassLoaderLiteral a bit and now hitting interesting error in JRuby example (no Thread.currentThread() defined)
</commit_message>
<xml_diff>
--- a/doc/Retrospect Implementation Notes.docx
+++ b/doc/Retrospect Implementation Notes.docx
@@ -465,6 +465,30 @@
       </w:pPr>
       <w:r>
         <w:t>One for loading original code (for transforming to mirage classes)</w:t>
+      </w:r>
+    </w:p>
+    <w:p>
+      <w:pPr>
+        <w:pStyle w:val="ListParagraph"/>
+        <w:numPr>
+          <w:ilvl w:val="1"/>
+          <w:numId w:val="1"/>
+        </w:numPr>
+      </w:pPr>
+      <w:r>
+        <w:t>Mirrors turn out to be useful for bytecode verification/analysis</w:t>
+      </w:r>
+    </w:p>
+    <w:p>
+      <w:pPr>
+        <w:pStyle w:val="ListParagraph"/>
+        <w:numPr>
+          <w:ilvl w:val="2"/>
+          <w:numId w:val="1"/>
+        </w:numPr>
+      </w:pPr>
+      <w:r>
+        <w:t>Type checking and analysis of mirror tree instead of real classes avoids class circularity errors</w:t>
       </w:r>
     </w:p>
     <w:p>

</xml_diff>

<commit_message>
More bug fixes, especially to array handling
</commit_message>
<xml_diff>
--- a/doc/Retrospect Implementation Notes.docx
+++ b/doc/Retrospect Implementation Notes.docx
@@ -786,6 +786,30 @@
       </w:pPr>
       <w:r>
         <w:t>Should intercept methods like Class.getFields() to interface with mirrors instead</w:t>
+      </w:r>
+    </w:p>
+    <w:p>
+      <w:pPr>
+        <w:pStyle w:val="ListParagraph"/>
+        <w:numPr>
+          <w:ilvl w:val="1"/>
+          <w:numId w:val="1"/>
+        </w:numPr>
+      </w:pPr>
+      <w:r>
+        <w:t>Enums</w:t>
+      </w:r>
+    </w:p>
+    <w:p>
+      <w:pPr>
+        <w:pStyle w:val="ListParagraph"/>
+        <w:numPr>
+          <w:ilvl w:val="2"/>
+          <w:numId w:val="1"/>
+        </w:numPr>
+      </w:pPr>
+      <w:r>
+        <w:t>Just remove the flag – no need?</w:t>
       </w:r>
     </w:p>
     <w:p>

</xml_diff>

<commit_message>
More general improvements, especially to native stubs handling. Working on getting printing JRuby stack traces working...
</commit_message>
<xml_diff>
--- a/doc/Retrospect Implementation Notes.docx
+++ b/doc/Retrospect Implementation Notes.docx
@@ -41,7 +41,16 @@
         </w:numPr>
       </w:pPr>
       <w:r>
-        <w:t xml:space="preserve">JVM doesn’t allow defining class </w:t>
+        <w:t xml:space="preserve">JVM doesn’t allow </w:t>
+      </w:r>
+      <w:r>
+        <w:t xml:space="preserve">manually </w:t>
+      </w:r>
+      <w:r>
+        <w:t xml:space="preserve">defining class </w:t>
+      </w:r>
+      <w:r>
+        <w:t>in java.* package, so have to rename at least some classes</w:t>
       </w:r>
     </w:p>
     <w:p>
@@ -324,10 +333,37 @@
       <w:pPr>
         <w:pStyle w:val="ListParagraph"/>
         <w:numPr>
-          <w:ilvl w:val="5"/>
-          <w:numId w:val="1"/>
-        </w:numPr>
-      </w:pPr>
+          <w:ilvl w:val="4"/>
+          <w:numId w:val="1"/>
+        </w:numPr>
+      </w:pPr>
+      <w:r>
+        <w:t>Mirror instantiated on caller side</w:t>
+      </w:r>
+    </w:p>
+    <w:p>
+      <w:pPr>
+        <w:pStyle w:val="ListParagraph"/>
+        <w:numPr>
+          <w:ilvl w:val="3"/>
+          <w:numId w:val="1"/>
+        </w:numPr>
+      </w:pPr>
+      <w:r>
+        <w:t>Reflective construction (where mirror is already available) uses constructor that takes an Object</w:t>
+      </w:r>
+    </w:p>
+    <w:p>
+      <w:pPr>
+        <w:pStyle w:val="ListParagraph"/>
+        <w:numPr>
+          <w:ilvl w:val="4"/>
+          <w:numId w:val="1"/>
+        </w:numPr>
+      </w:pPr>
+      <w:r>
+        <w:t>Must have different signature to distinguish from when the original class has a nullary constructor, to which we add the extra mirror argument</w:t>
+      </w:r>
     </w:p>
     <w:p>
       <w:pPr>
@@ -340,6 +376,9 @@
       <w:r>
         <w:t>Instead, two ObjectMirage constructors</w:t>
       </w:r>
+      <w:r>
+        <w:t xml:space="preserve"> (NO)</w:t>
+      </w:r>
     </w:p>
     <w:p>
       <w:pPr>
@@ -519,6 +558,55 @@
       <w:pPr>
         <w:pStyle w:val="ListParagraph"/>
         <w:numPr>
+          <w:ilvl w:val="2"/>
+          <w:numId w:val="1"/>
+        </w:numPr>
+      </w:pPr>
+      <w:r>
+        <w:t>Desirable to catch setup errors where bytecode provided by class loader doesn’t match original bytecode</w:t>
+      </w:r>
+    </w:p>
+    <w:p>
+      <w:pPr>
+        <w:pStyle w:val="ListParagraph"/>
+        <w:numPr>
+          <w:ilvl w:val="3"/>
+          <w:numId w:val="1"/>
+        </w:numPr>
+      </w:pPr>
+      <w:r>
+        <w:t>Any missing/incorrectly typed fields</w:t>
+      </w:r>
+    </w:p>
+    <w:p>
+      <w:pPr>
+        <w:pStyle w:val="ListParagraph"/>
+        <w:numPr>
+          <w:ilvl w:val="3"/>
+          <w:numId w:val="1"/>
+        </w:numPr>
+      </w:pPr>
+      <w:r>
+        <w:t xml:space="preserve">Any incorrect </w:t>
+      </w:r>
+      <w:r>
+        <w:rPr>
+          <w:i/>
+          <w:iCs/>
+        </w:rPr>
+        <w:t>serialVersionUID</w:t>
+      </w:r>
+      <w:r>
+        <w:rPr>
+          <w:iCs/>
+        </w:rPr>
+        <w:t xml:space="preserve"> fields?</w:t>
+      </w:r>
+    </w:p>
+    <w:p>
+      <w:pPr>
+        <w:pStyle w:val="ListParagraph"/>
+        <w:numPr>
           <w:ilvl w:val="1"/>
           <w:numId w:val="1"/>
         </w:numPr>
@@ -756,6 +844,18 @@
       <w:pPr>
         <w:pStyle w:val="ListParagraph"/>
         <w:numPr>
+          <w:ilvl w:val="2"/>
+          <w:numId w:val="1"/>
+        </w:numPr>
+      </w:pPr>
+      <w:r>
+        <w:t>Current approach: mirror identity implies mirage identity, lots of lazy maps to ensure same instances</w:t>
+      </w:r>
+    </w:p>
+    <w:p>
+      <w:pPr>
+        <w:pStyle w:val="ListParagraph"/>
+        <w:numPr>
           <w:ilvl w:val="1"/>
           <w:numId w:val="1"/>
         </w:numPr>
@@ -797,7 +897,13 @@
         </w:numPr>
       </w:pPr>
       <w:r>
-        <w:t>Automatically link all extra methods on ClassMirror according to idiom</w:t>
+        <w:t>Automatically link all extra methods on ClassMirror</w:t>
+      </w:r>
+      <w:r>
+        <w:t>#getNativeStubsClass</w:t>
+      </w:r>
+      <w:r>
+        <w:t xml:space="preserve"> according to idiom</w:t>
       </w:r>
     </w:p>
     <w:p>
@@ -822,6 +928,18 @@
       </w:pPr>
       <w:r>
         <w:t>Any missing methods are stubbed with a method that throws an exception</w:t>
+      </w:r>
+    </w:p>
+    <w:p>
+      <w:pPr>
+        <w:pStyle w:val="ListParagraph"/>
+        <w:numPr>
+          <w:ilvl w:val="2"/>
+          <w:numId w:val="1"/>
+        </w:numPr>
+      </w:pPr>
+      <w:r>
+        <w:t>Need to easily support native methods outside JVM/JRE</w:t>
       </w:r>
     </w:p>
     <w:p>
@@ -1192,145 +1310,7 @@
     </w:rPrDefault>
     <w:pPrDefault/>
   </w:docDefaults>
-  <w:latentStyles w:defLockedState="0" w:defUIPriority="99" w:defSemiHidden="1" w:defUnhideWhenUsed="1" w:defQFormat="0" w:count="276">
-    <w:lsdException w:name="Normal" w:semiHidden="0" w:uiPriority="0" w:unhideWhenUsed="0" w:qFormat="1"/>
-    <w:lsdException w:name="heading 1" w:semiHidden="0" w:uiPriority="9" w:unhideWhenUsed="0" w:qFormat="1"/>
-    <w:lsdException w:name="heading 2" w:uiPriority="9" w:qFormat="1"/>
-    <w:lsdException w:name="heading 3" w:uiPriority="9" w:qFormat="1"/>
-    <w:lsdException w:name="heading 4" w:uiPriority="9" w:qFormat="1"/>
-    <w:lsdException w:name="heading 5" w:uiPriority="9" w:qFormat="1"/>
-    <w:lsdException w:name="heading 6" w:uiPriority="9" w:qFormat="1"/>
-    <w:lsdException w:name="heading 7" w:uiPriority="9" w:qFormat="1"/>
-    <w:lsdException w:name="heading 8" w:uiPriority="9" w:qFormat="1"/>
-    <w:lsdException w:name="heading 9" w:uiPriority="9" w:qFormat="1"/>
-    <w:lsdException w:name="toc 1" w:uiPriority="39"/>
-    <w:lsdException w:name="toc 2" w:uiPriority="39"/>
-    <w:lsdException w:name="toc 3" w:uiPriority="39"/>
-    <w:lsdException w:name="toc 4" w:uiPriority="39"/>
-    <w:lsdException w:name="toc 5" w:uiPriority="39"/>
-    <w:lsdException w:name="toc 6" w:uiPriority="39"/>
-    <w:lsdException w:name="toc 7" w:uiPriority="39"/>
-    <w:lsdException w:name="toc 8" w:uiPriority="39"/>
-    <w:lsdException w:name="toc 9" w:uiPriority="39"/>
-    <w:lsdException w:name="caption" w:uiPriority="35" w:qFormat="1"/>
-    <w:lsdException w:name="Title" w:semiHidden="0" w:uiPriority="10" w:unhideWhenUsed="0" w:qFormat="1"/>
-    <w:lsdException w:name="Default Paragraph Font" w:uiPriority="1"/>
-    <w:lsdException w:name="Subtitle" w:semiHidden="0" w:uiPriority="11" w:unhideWhenUsed="0" w:qFormat="1"/>
-    <w:lsdException w:name="Strong" w:semiHidden="0" w:uiPriority="22" w:unhideWhenUsed="0" w:qFormat="1"/>
-    <w:lsdException w:name="Emphasis" w:semiHidden="0" w:uiPriority="20" w:unhideWhenUsed="0" w:qFormat="1"/>
-    <w:lsdException w:name="Table Grid" w:semiHidden="0" w:uiPriority="59" w:unhideWhenUsed="0"/>
-    <w:lsdException w:name="Placeholder Text" w:unhideWhenUsed="0"/>
-    <w:lsdException w:name="No Spacing" w:uiPriority="1" w:unhideWhenUsed="0" w:qFormat="1"/>
-    <w:lsdException w:name="Light Shading" w:semiHidden="0" w:uiPriority="60" w:unhideWhenUsed="0"/>
-    <w:lsdException w:name="Light List" w:semiHidden="0" w:uiPriority="61" w:unhideWhenUsed="0"/>
-    <w:lsdException w:name="Light Grid" w:semiHidden="0" w:uiPriority="62" w:unhideWhenUsed="0"/>
-    <w:lsdException w:name="Medium Shading 1" w:semiHidden="0" w:uiPriority="63" w:unhideWhenUsed="0"/>
-    <w:lsdException w:name="Medium Shading 2" w:semiHidden="0" w:uiPriority="64" w:unhideWhenUsed="0"/>
-    <w:lsdException w:name="Medium List 1" w:semiHidden="0" w:uiPriority="65" w:unhideWhenUsed="0"/>
-    <w:lsdException w:name="Medium List 2" w:semiHidden="0" w:uiPriority="66" w:unhideWhenUsed="0"/>
-    <w:lsdException w:name="Medium Grid 1" w:semiHidden="0" w:uiPriority="67" w:unhideWhenUsed="0"/>
-    <w:lsdException w:name="Medium Grid 2" w:semiHidden="0" w:uiPriority="68" w:unhideWhenUsed="0"/>
-    <w:lsdException w:name="Medium Grid 3" w:semiHidden="0" w:uiPriority="69" w:unhideWhenUsed="0"/>
-    <w:lsdException w:name="Dark List" w:semiHidden="0" w:uiPriority="70" w:unhideWhenUsed="0"/>
-    <w:lsdException w:name="Colorful Shading" w:semiHidden="0" w:uiPriority="71" w:unhideWhenUsed="0"/>
-    <w:lsdException w:name="Colorful List" w:semiHidden="0" w:uiPriority="72" w:unhideWhenUsed="0"/>
-    <w:lsdException w:name="Colorful Grid" w:semiHidden="0" w:uiPriority="73" w:unhideWhenUsed="0"/>
-    <w:lsdException w:name="Light Shading Accent 1" w:semiHidden="0" w:uiPriority="60" w:unhideWhenUsed="0"/>
-    <w:lsdException w:name="Light List Accent 1" w:semiHidden="0" w:uiPriority="61" w:unhideWhenUsed="0"/>
-    <w:lsdException w:name="Light Grid Accent 1" w:semiHidden="0" w:uiPriority="62" w:unhideWhenUsed="0"/>
-    <w:lsdException w:name="Medium Shading 1 Accent 1" w:semiHidden="0" w:uiPriority="63" w:unhideWhenUsed="0"/>
-    <w:lsdException w:name="Medium Shading 2 Accent 1" w:semiHidden="0" w:uiPriority="64" w:unhideWhenUsed="0"/>
-    <w:lsdException w:name="Medium List 1 Accent 1" w:semiHidden="0" w:uiPriority="65" w:unhideWhenUsed="0"/>
-    <w:lsdException w:name="Revision" w:unhideWhenUsed="0"/>
-    <w:lsdException w:name="List Paragraph" w:semiHidden="0" w:uiPriority="34" w:unhideWhenUsed="0" w:qFormat="1"/>
-    <w:lsdException w:name="Quote" w:semiHidden="0" w:uiPriority="29" w:unhideWhenUsed="0" w:qFormat="1"/>
-    <w:lsdException w:name="Intense Quote" w:semiHidden="0" w:uiPriority="30" w:unhideWhenUsed="0" w:qFormat="1"/>
-    <w:lsdException w:name="Medium List 2 Accent 1" w:semiHidden="0" w:uiPriority="66" w:unhideWhenUsed="0"/>
-    <w:lsdException w:name="Medium Grid 1 Accent 1" w:semiHidden="0" w:uiPriority="67" w:unhideWhenUsed="0"/>
-    <w:lsdException w:name="Medium Grid 2 Accent 1" w:semiHidden="0" w:uiPriority="68" w:unhideWhenUsed="0"/>
-    <w:lsdException w:name="Medium Grid 3 Accent 1" w:semiHidden="0" w:uiPriority="69" w:unhideWhenUsed="0"/>
-    <w:lsdException w:name="Dark List Accent 1" w:semiHidden="0" w:uiPriority="70" w:unhideWhenUsed="0"/>
-    <w:lsdException w:name="Colorful Shading Accent 1" w:semiHidden="0" w:uiPriority="71" w:unhideWhenUsed="0"/>
-    <w:lsdException w:name="Colorful List Accent 1" w:semiHidden="0" w:uiPriority="72" w:unhideWhenUsed="0"/>
-    <w:lsdException w:name="Colorful Grid Accent 1" w:semiHidden="0" w:uiPriority="73" w:unhideWhenUsed="0"/>
-    <w:lsdException w:name="Light Shading Accent 2" w:semiHidden="0" w:uiPriority="60" w:unhideWhenUsed="0"/>
-    <w:lsdException w:name="Light List Accent 2" w:semiHidden="0" w:uiPriority="61" w:unhideWhenUsed="0"/>
-    <w:lsdException w:name="Light Grid Accent 2" w:semiHidden="0" w:uiPriority="62" w:unhideWhenUsed="0"/>
-    <w:lsdException w:name="Medium Shading 1 Accent 2" w:semiHidden="0" w:uiPriority="63" w:unhideWhenUsed="0"/>
-    <w:lsdException w:name="Medium Shading 2 Accent 2" w:semiHidden="0" w:uiPriority="64" w:unhideWhenUsed="0"/>
-    <w:lsdException w:name="Medium List 1 Accent 2" w:semiHidden="0" w:uiPriority="65" w:unhideWhenUsed="0"/>
-    <w:lsdException w:name="Medium List 2 Accent 2" w:semiHidden="0" w:uiPriority="66" w:unhideWhenUsed="0"/>
-    <w:lsdException w:name="Medium Grid 1 Accent 2" w:semiHidden="0" w:uiPriority="67" w:unhideWhenUsed="0"/>
-    <w:lsdException w:name="Medium Grid 2 Accent 2" w:semiHidden="0" w:uiPriority="68" w:unhideWhenUsed="0"/>
-    <w:lsdException w:name="Medium Grid 3 Accent 2" w:semiHidden="0" w:uiPriority="69" w:unhideWhenUsed="0"/>
-    <w:lsdException w:name="Dark List Accent 2" w:semiHidden="0" w:uiPriority="70" w:unhideWhenUsed="0"/>
-    <w:lsdException w:name="Colorful Shading Accent 2" w:semiHidden="0" w:uiPriority="71" w:unhideWhenUsed="0"/>
-    <w:lsdException w:name="Colorful List Accent 2" w:semiHidden="0" w:uiPriority="72" w:unhideWhenUsed="0"/>
-    <w:lsdException w:name="Colorful Grid Accent 2" w:semiHidden="0" w:uiPriority="73" w:unhideWhenUsed="0"/>
-    <w:lsdException w:name="Light Shading Accent 3" w:semiHidden="0" w:uiPriority="60" w:unhideWhenUsed="0"/>
-    <w:lsdException w:name="Light List Accent 3" w:semiHidden="0" w:uiPriority="61" w:unhideWhenUsed="0"/>
-    <w:lsdException w:name="Light Grid Accent 3" w:semiHidden="0" w:uiPriority="62" w:unhideWhenUsed="0"/>
-    <w:lsdException w:name="Medium Shading 1 Accent 3" w:semiHidden="0" w:uiPriority="63" w:unhideWhenUsed="0"/>
-    <w:lsdException w:name="Medium Shading 2 Accent 3" w:semiHidden="0" w:uiPriority="64" w:unhideWhenUsed="0"/>
-    <w:lsdException w:name="Medium List 1 Accent 3" w:semiHidden="0" w:uiPriority="65" w:unhideWhenUsed="0"/>
-    <w:lsdException w:name="Medium List 2 Accent 3" w:semiHidden="0" w:uiPriority="66" w:unhideWhenUsed="0"/>
-    <w:lsdException w:name="Medium Grid 1 Accent 3" w:semiHidden="0" w:uiPriority="67" w:unhideWhenUsed="0"/>
-    <w:lsdException w:name="Medium Grid 2 Accent 3" w:semiHidden="0" w:uiPriority="68" w:unhideWhenUsed="0"/>
-    <w:lsdException w:name="Medium Grid 3 Accent 3" w:semiHidden="0" w:uiPriority="69" w:unhideWhenUsed="0"/>
-    <w:lsdException w:name="Dark List Accent 3" w:semiHidden="0" w:uiPriority="70" w:unhideWhenUsed="0"/>
-    <w:lsdException w:name="Colorful Shading Accent 3" w:semiHidden="0" w:uiPriority="71" w:unhideWhenUsed="0"/>
-    <w:lsdException w:name="Colorful List Accent 3" w:semiHidden="0" w:uiPriority="72" w:unhideWhenUsed="0"/>
-    <w:lsdException w:name="Colorful Grid Accent 3" w:semiHidden="0" w:uiPriority="73" w:unhideWhenUsed="0"/>
-    <w:lsdException w:name="Light Shading Accent 4" w:semiHidden="0" w:uiPriority="60" w:unhideWhenUsed="0"/>
-    <w:lsdException w:name="Light List Accent 4" w:semiHidden="0" w:uiPriority="61" w:unhideWhenUsed="0"/>
-    <w:lsdException w:name="Light Grid Accent 4" w:semiHidden="0" w:uiPriority="62" w:unhideWhenUsed="0"/>
-    <w:lsdException w:name="Medium Shading 1 Accent 4" w:semiHidden="0" w:uiPriority="63" w:unhideWhenUsed="0"/>
-    <w:lsdException w:name="Medium Shading 2 Accent 4" w:semiHidden="0" w:uiPriority="64" w:unhideWhenUsed="0"/>
-    <w:lsdException w:name="Medium List 1 Accent 4" w:semiHidden="0" w:uiPriority="65" w:unhideWhenUsed="0"/>
-    <w:lsdException w:name="Medium List 2 Accent 4" w:semiHidden="0" w:uiPriority="66" w:unhideWhenUsed="0"/>
-    <w:lsdException w:name="Medium Grid 1 Accent 4" w:semiHidden="0" w:uiPriority="67" w:unhideWhenUsed="0"/>
-    <w:lsdException w:name="Medium Grid 2 Accent 4" w:semiHidden="0" w:uiPriority="68" w:unhideWhenUsed="0"/>
-    <w:lsdException w:name="Medium Grid 3 Accent 4" w:semiHidden="0" w:uiPriority="69" w:unhideWhenUsed="0"/>
-    <w:lsdException w:name="Dark List Accent 4" w:semiHidden="0" w:uiPriority="70" w:unhideWhenUsed="0"/>
-    <w:lsdException w:name="Colorful Shading Accent 4" w:semiHidden="0" w:uiPriority="71" w:unhideWhenUsed="0"/>
-    <w:lsdException w:name="Colorful List Accent 4" w:semiHidden="0" w:uiPriority="72" w:unhideWhenUsed="0"/>
-    <w:lsdException w:name="Colorful Grid Accent 4" w:semiHidden="0" w:uiPriority="73" w:unhideWhenUsed="0"/>
-    <w:lsdException w:name="Light Shading Accent 5" w:semiHidden="0" w:uiPriority="60" w:unhideWhenUsed="0"/>
-    <w:lsdException w:name="Light List Accent 5" w:semiHidden="0" w:uiPriority="61" w:unhideWhenUsed="0"/>
-    <w:lsdException w:name="Light Grid Accent 5" w:semiHidden="0" w:uiPriority="62" w:unhideWhenUsed="0"/>
-    <w:lsdException w:name="Medium Shading 1 Accent 5" w:semiHidden="0" w:uiPriority="63" w:unhideWhenUsed="0"/>
-    <w:lsdException w:name="Medium Shading 2 Accent 5" w:semiHidden="0" w:uiPriority="64" w:unhideWhenUsed="0"/>
-    <w:lsdException w:name="Medium List 1 Accent 5" w:semiHidden="0" w:uiPriority="65" w:unhideWhenUsed="0"/>
-    <w:lsdException w:name="Medium List 2 Accent 5" w:semiHidden="0" w:uiPriority="66" w:unhideWhenUsed="0"/>
-    <w:lsdException w:name="Medium Grid 1 Accent 5" w:semiHidden="0" w:uiPriority="67" w:unhideWhenUsed="0"/>
-    <w:lsdException w:name="Medium Grid 2 Accent 5" w:semiHidden="0" w:uiPriority="68" w:unhideWhenUsed="0"/>
-    <w:lsdException w:name="Medium Grid 3 Accent 5" w:semiHidden="0" w:uiPriority="69" w:unhideWhenUsed="0"/>
-    <w:lsdException w:name="Dark List Accent 5" w:semiHidden="0" w:uiPriority="70" w:unhideWhenUsed="0"/>
-    <w:lsdException w:name="Colorful Shading Accent 5" w:semiHidden="0" w:uiPriority="71" w:unhideWhenUsed="0"/>
-    <w:lsdException w:name="Colorful List Accent 5" w:semiHidden="0" w:uiPriority="72" w:unhideWhenUsed="0"/>
-    <w:lsdException w:name="Colorful Grid Accent 5" w:semiHidden="0" w:uiPriority="73" w:unhideWhenUsed="0"/>
-    <w:lsdException w:name="Light Shading Accent 6" w:semiHidden="0" w:uiPriority="60" w:unhideWhenUsed="0"/>
-    <w:lsdException w:name="Light List Accent 6" w:semiHidden="0" w:uiPriority="61" w:unhideWhenUsed="0"/>
-    <w:lsdException w:name="Light Grid Accent 6" w:semiHidden="0" w:uiPriority="62" w:unhideWhenUsed="0"/>
-    <w:lsdException w:name="Medium Shading 1 Accent 6" w:semiHidden="0" w:uiPriority="63" w:unhideWhenUsed="0"/>
-    <w:lsdException w:name="Medium Shading 2 Accent 6" w:semiHidden="0" w:uiPriority="64" w:unhideWhenUsed="0"/>
-    <w:lsdException w:name="Medium List 1 Accent 6" w:semiHidden="0" w:uiPriority="65" w:unhideWhenUsed="0"/>
-    <w:lsdException w:name="Medium List 2 Accent 6" w:semiHidden="0" w:uiPriority="66" w:unhideWhenUsed="0"/>
-    <w:lsdException w:name="Medium Grid 1 Accent 6" w:semiHidden="0" w:uiPriority="67" w:unhideWhenUsed="0"/>
-    <w:lsdException w:name="Medium Grid 2 Accent 6" w:semiHidden="0" w:uiPriority="68" w:unhideWhenUsed="0"/>
-    <w:lsdException w:name="Medium Grid 3 Accent 6" w:semiHidden="0" w:uiPriority="69" w:unhideWhenUsed="0"/>
-    <w:lsdException w:name="Dark List Accent 6" w:semiHidden="0" w:uiPriority="70" w:unhideWhenUsed="0"/>
-    <w:lsdException w:name="Colorful Shading Accent 6" w:semiHidden="0" w:uiPriority="71" w:unhideWhenUsed="0"/>
-    <w:lsdException w:name="Colorful List Accent 6" w:semiHidden="0" w:uiPriority="72" w:unhideWhenUsed="0"/>
-    <w:lsdException w:name="Colorful Grid Accent 6" w:semiHidden="0" w:uiPriority="73" w:unhideWhenUsed="0"/>
-    <w:lsdException w:name="Subtle Emphasis" w:semiHidden="0" w:uiPriority="19" w:unhideWhenUsed="0" w:qFormat="1"/>
-    <w:lsdException w:name="Intense Emphasis" w:semiHidden="0" w:uiPriority="21" w:unhideWhenUsed="0" w:qFormat="1"/>
-    <w:lsdException w:name="Subtle Reference" w:semiHidden="0" w:uiPriority="31" w:unhideWhenUsed="0" w:qFormat="1"/>
-    <w:lsdException w:name="Intense Reference" w:semiHidden="0" w:uiPriority="32" w:unhideWhenUsed="0" w:qFormat="1"/>
-    <w:lsdException w:name="Book Title" w:semiHidden="0" w:uiPriority="33" w:unhideWhenUsed="0" w:qFormat="1"/>
-    <w:lsdException w:name="Bibliography" w:uiPriority="37"/>
-    <w:lsdException w:name="TOC Heading" w:uiPriority="39" w:qFormat="1"/>
-  </w:latentStyles>
+  <w:latentStyles w:defLockedState="0" w:defUIPriority="0" w:defSemiHidden="0" w:defUnhideWhenUsed="0" w:defQFormat="0" w:count="276"/>
   <w:style w:type="paragraph" w:default="1" w:styleId="Normal">
     <w:name w:val="Normal"/>
     <w:qFormat/>

</xml_diff>

<commit_message>
Got OSGi example working on native mirrors, minor performance improvements
</commit_message>
<xml_diff>
--- a/doc/Retrospect Implementation Notes.docx
+++ b/doc/Retrospect Implementation Notes.docx
@@ -808,6 +808,30 @@
       </w:pPr>
       <w:r>
         <w:t>No good, JRE only 1.5 even in later versions</w:t>
+      </w:r>
+    </w:p>
+    <w:p>
+      <w:pPr>
+        <w:pStyle w:val="ListParagraph"/>
+        <w:numPr>
+          <w:ilvl w:val="2"/>
+          <w:numId w:val="1"/>
+        </w:numPr>
+      </w:pPr>
+      <w:r>
+        <w:t>Do analysis ourselves</w:t>
+      </w:r>
+    </w:p>
+    <w:p>
+      <w:pPr>
+        <w:pStyle w:val="ListParagraph"/>
+        <w:numPr>
+          <w:ilvl w:val="2"/>
+          <w:numId w:val="1"/>
+        </w:numPr>
+      </w:pPr>
+      <w:r>
+        <w:t>Problem: type verification will trigger class loading, which needs a current thread, which may not exist in control flow of getMirageClass()</w:t>
       </w:r>
     </w:p>
     <w:p>

</xml_diff>

<commit_message>
Partial backup of work on read-only mapped fs
</commit_message>
<xml_diff>
--- a/doc/Retrospect Implementation Notes.docx
+++ b/doc/Retrospect Implementation Notes.docx
@@ -57,6 +57,18 @@
       <w:pPr>
         <w:pStyle w:val="ListParagraph"/>
         <w:numPr>
+          <w:ilvl w:val="2"/>
+          <w:numId w:val="1"/>
+        </w:numPr>
+      </w:pPr>
+      <w:r>
+        <w:t>In JDI implementation, can rename back to hide this as an implementation detail</w:t>
+      </w:r>
+    </w:p>
+    <w:p>
+      <w:pPr>
+        <w:pStyle w:val="ListParagraph"/>
+        <w:numPr>
           <w:ilvl w:val="0"/>
           <w:numId w:val="1"/>
         </w:numPr>
@@ -464,7 +476,25 @@
         </w:numPr>
       </w:pPr>
       <w:r>
-        <w:t>Forced to execute at the right time via setting a dummy static field</w:t>
+        <w:t>Removed from classes already present in heap dump, since they were already initialized</w:t>
+      </w:r>
+    </w:p>
+    <w:p>
+      <w:pPr>
+        <w:pStyle w:val="ListParagraph"/>
+        <w:numPr>
+          <w:ilvl w:val="1"/>
+          <w:numId w:val="1"/>
+        </w:numPr>
+      </w:pPr>
+      <w:r>
+        <w:t>For classes newly defined by the holograph VM (new bootstrap classes or those defined by defineClass, f</w:t>
+      </w:r>
+      <w:r>
+        <w:t>orced to execute at the right time via setting a dummy static field</w:t>
+      </w:r>
+      <w:r>
+        <w:t xml:space="preserve"> on the mirage class</w:t>
       </w:r>
     </w:p>
     <w:p>
@@ -536,7 +566,7 @@
         </w:numPr>
       </w:pPr>
       <w:r>
-        <w:t>ClassLoading:</w:t>
+        <w:t>ClassLoading</w:t>
       </w:r>
     </w:p>
     <w:p>
@@ -667,6 +697,18 @@
       <w:pPr>
         <w:pStyle w:val="ListParagraph"/>
         <w:numPr>
+          <w:ilvl w:val="2"/>
+          <w:numId w:val="1"/>
+        </w:numPr>
+      </w:pPr>
+      <w:r>
+        <w:t>After realizing I need to actually run ClassLoader.loadClass, this doesn’t work so well (yet?) because resolving links between ClassMirrors requires it</w:t>
+      </w:r>
+    </w:p>
+    <w:p>
+      <w:pPr>
+        <w:pStyle w:val="ListParagraph"/>
+        <w:numPr>
           <w:ilvl w:val="1"/>
           <w:numId w:val="1"/>
         </w:numPr>
@@ -721,10 +763,268 @@
       <w:pPr>
         <w:pStyle w:val="ListParagraph"/>
         <w:numPr>
-          <w:ilvl w:val="2"/>
-          <w:numId w:val="1"/>
-        </w:numPr>
-      </w:pPr>
+          <w:ilvl w:val="3"/>
+          <w:numId w:val="1"/>
+        </w:numPr>
+      </w:pPr>
+      <w:r>
+        <w:t>And I do now!</w:t>
+      </w:r>
+    </w:p>
+    <w:p>
+      <w:pPr>
+        <w:pStyle w:val="ListParagraph"/>
+        <w:numPr>
+          <w:ilvl w:val="2"/>
+          <w:numId w:val="1"/>
+        </w:numPr>
+      </w:pPr>
+      <w:r>
+        <w:t>Should be called ClassMirrorLoader, is actually an object now</w:t>
+      </w:r>
+    </w:p>
+    <w:p>
+      <w:pPr>
+        <w:pStyle w:val="ListParagraph"/>
+        <w:numPr>
+          <w:ilvl w:val="2"/>
+          <w:numId w:val="1"/>
+        </w:numPr>
+      </w:pPr>
+      <w:r>
+        <w:t>No more cheating with mirrors that see code from different VMs, VM now totally sandboxed just like you were debugging a remote process</w:t>
+      </w:r>
+    </w:p>
+    <w:p>
+      <w:pPr>
+        <w:pStyle w:val="ListParagraph"/>
+        <w:numPr>
+          <w:ilvl w:val="1"/>
+          <w:numId w:val="1"/>
+        </w:numPr>
+      </w:pPr>
+      <w:r>
+        <w:t>Loading new classes</w:t>
+      </w:r>
+    </w:p>
+    <w:p>
+      <w:pPr>
+        <w:pStyle w:val="ListParagraph"/>
+        <w:numPr>
+          <w:ilvl w:val="2"/>
+          <w:numId w:val="1"/>
+        </w:numPr>
+      </w:pPr>
+      <w:r>
+        <w:t>ClassLoader.defineClass one of the supported native methods</w:t>
+      </w:r>
+    </w:p>
+    <w:p>
+      <w:pPr>
+        <w:pStyle w:val="ListParagraph"/>
+        <w:numPr>
+          <w:ilvl w:val="3"/>
+          <w:numId w:val="1"/>
+        </w:numPr>
+      </w:pPr>
+      <w:r>
+        <w:t>Needed for some very core reflection methods</w:t>
+      </w:r>
+    </w:p>
+    <w:p>
+      <w:pPr>
+        <w:pStyle w:val="ListParagraph"/>
+        <w:numPr>
+          <w:ilvl w:val="1"/>
+          <w:numId w:val="1"/>
+        </w:numPr>
+      </w:pPr>
+      <w:r>
+        <w:t>Finding bytecode</w:t>
+      </w:r>
+    </w:p>
+    <w:p>
+      <w:pPr>
+        <w:pStyle w:val="ListParagraph"/>
+        <w:numPr>
+          <w:ilvl w:val="2"/>
+          <w:numId w:val="1"/>
+        </w:numPr>
+      </w:pPr>
+      <w:r>
+        <w:t>Easy for holograph use to hit classes that weren’t (yet) defined in the original VM</w:t>
+      </w:r>
+    </w:p>
+    <w:p>
+      <w:pPr>
+        <w:pStyle w:val="ListParagraph"/>
+        <w:numPr>
+          <w:ilvl w:val="3"/>
+          <w:numId w:val="1"/>
+        </w:numPr>
+      </w:pPr>
+      <w:r>
+        <w:t>Need to map name to bytecode</w:t>
+      </w:r>
+    </w:p>
+    <w:p>
+      <w:pPr>
+        <w:pStyle w:val="ListParagraph"/>
+        <w:numPr>
+          <w:ilvl w:val="2"/>
+          <w:numId w:val="1"/>
+        </w:numPr>
+      </w:pPr>
+      <w:r>
+        <w:t>Finding bytecode missing from heap dump</w:t>
+      </w:r>
+    </w:p>
+    <w:p>
+      <w:pPr>
+        <w:pStyle w:val="ListParagraph"/>
+        <w:numPr>
+          <w:ilvl w:val="3"/>
+          <w:numId w:val="1"/>
+        </w:numPr>
+      </w:pPr>
+      <w:r>
+        <w:t>Similar problem to the above</w:t>
+      </w:r>
+    </w:p>
+    <w:p>
+      <w:pPr>
+        <w:pStyle w:val="ListParagraph"/>
+        <w:numPr>
+          <w:ilvl w:val="2"/>
+          <w:numId w:val="1"/>
+        </w:numPr>
+      </w:pPr>
+      <w:r>
+        <w:t>Initially attempted providing 1-to-1 map from ClassMirrorLoaders to live ClassLoader instances, but had problems</w:t>
+      </w:r>
+    </w:p>
+    <w:p>
+      <w:pPr>
+        <w:pStyle w:val="ListParagraph"/>
+        <w:numPr>
+          <w:ilvl w:val="3"/>
+          <w:numId w:val="1"/>
+        </w:numPr>
+      </w:pPr>
+      <w:r>
+        <w:t>Tricky to identify instances, need app-specific rules like OSGi bundle name and version</w:t>
+      </w:r>
+    </w:p>
+    <w:p>
+      <w:pPr>
+        <w:pStyle w:val="ListParagraph"/>
+        <w:numPr>
+          <w:ilvl w:val="3"/>
+          <w:numId w:val="1"/>
+        </w:numPr>
+      </w:pPr>
+      <w:r>
+        <w:t>Live ClassLoaders may not be able to actually load and define old classes, or even find their *.class file resources, without conflicts or runtime errors</w:t>
+      </w:r>
+    </w:p>
+    <w:p>
+      <w:pPr>
+        <w:pStyle w:val="ListParagraph"/>
+        <w:numPr>
+          <w:ilvl w:val="4"/>
+          <w:numId w:val="1"/>
+        </w:numPr>
+      </w:pPr>
+      <w:r>
+        <w:t>Means host and guest VMs must be running same JRE version etc.</w:t>
+      </w:r>
+    </w:p>
+    <w:p>
+      <w:pPr>
+        <w:pStyle w:val="ListParagraph"/>
+        <w:numPr>
+          <w:ilvl w:val="4"/>
+          <w:numId w:val="1"/>
+        </w:numPr>
+      </w:pPr>
+      <w:r>
+        <w:t>I ran into bundles that couldn’t be started, e.g.</w:t>
+      </w:r>
+    </w:p>
+    <w:p>
+      <w:pPr>
+        <w:pStyle w:val="ListParagraph"/>
+        <w:numPr>
+          <w:ilvl w:val="3"/>
+          <w:numId w:val="1"/>
+        </w:numPr>
+      </w:pPr>
+      <w:r>
+        <w:t>Providing bytecode classes directly as if already loaded a bit of a cheat, different from actually reading, possibly transforming and defining the bytecode</w:t>
+      </w:r>
+    </w:p>
+    <w:p>
+      <w:pPr>
+        <w:pStyle w:val="ListParagraph"/>
+        <w:numPr>
+          <w:ilvl w:val="2"/>
+          <w:numId w:val="1"/>
+        </w:numPr>
+      </w:pPr>
+      <w:r>
+        <w:t>Better solution: configure holograph with mapping between guest file system directories and host directories, for read-only access, and execute actual ClassLoader logic that reads the bytecode from the zips/files</w:t>
+      </w:r>
+    </w:p>
+    <w:p>
+      <w:pPr>
+        <w:pStyle w:val="ListParagraph"/>
+        <w:numPr>
+          <w:ilvl w:val="3"/>
+          <w:numId w:val="1"/>
+        </w:numPr>
+      </w:pPr>
+      <w:r>
+        <w:t>Requires implementing native methods around ZipFile, probably File too</w:t>
+      </w:r>
+    </w:p>
+    <w:p>
+      <w:pPr>
+        <w:pStyle w:val="ListParagraph"/>
+        <w:numPr>
+          <w:ilvl w:val="3"/>
+          <w:numId w:val="1"/>
+        </w:numPr>
+      </w:pPr>
+      <w:r>
+        <w:t>To locate bytecode missing from heap dump, run ClassLoader.getResource(“&lt;***&gt;.class”)</w:t>
+      </w:r>
+    </w:p>
+    <w:p>
+      <w:pPr>
+        <w:pStyle w:val="ListParagraph"/>
+        <w:numPr>
+          <w:ilvl w:val="4"/>
+          <w:numId w:val="1"/>
+        </w:numPr>
+      </w:pPr>
+      <w:r>
+        <w:t>This requires</w:t>
+      </w:r>
+      <w:r>
+        <w:t xml:space="preserve"> HeapDumpClassMirror#getBytecode() to actually execute code, so it needs a reference to a ClassHolograph, which sucks because it breaks the clean stratification of mirror layers</w:t>
+      </w:r>
+    </w:p>
+    <w:p>
+      <w:pPr>
+        <w:pStyle w:val="ListParagraph"/>
+        <w:numPr>
+          <w:ilvl w:val="5"/>
+          <w:numId w:val="1"/>
+        </w:numPr>
+      </w:pPr>
+      <w:r>
+        <w:t>Trying to set up circular reference to “the one” used at the API level, but having trouble avoiding infinite loops or NPEs…</w:t>
+      </w:r>
     </w:p>
     <w:p>
       <w:pPr>
@@ -838,6 +1138,18 @@
       <w:pPr>
         <w:pStyle w:val="ListParagraph"/>
         <w:numPr>
+          <w:ilvl w:val="3"/>
+          <w:numId w:val="1"/>
+        </w:numPr>
+      </w:pPr>
+      <w:r>
+        <w:t>Solved by delaying first call to getMirageClass() until execution of MirageMethod.invoke()</w:t>
+      </w:r>
+    </w:p>
+    <w:p>
+      <w:pPr>
+        <w:pStyle w:val="ListParagraph"/>
+        <w:numPr>
           <w:ilvl w:val="2"/>
           <w:numId w:val="1"/>
         </w:numPr>
@@ -1045,6 +1357,18 @@
       <w:pPr>
         <w:pStyle w:val="ListParagraph"/>
         <w:numPr>
+          <w:ilvl w:val="4"/>
+          <w:numId w:val="1"/>
+        </w:numPr>
+      </w:pPr>
+      <w:r>
+        <w:t>Use annotations if this comes up</w:t>
+      </w:r>
+    </w:p>
+    <w:p>
+      <w:pPr>
+        <w:pStyle w:val="ListParagraph"/>
+        <w:numPr>
           <w:ilvl w:val="2"/>
           <w:numId w:val="1"/>
         </w:numPr>
@@ -1062,7 +1386,10 @@
         </w:numPr>
       </w:pPr>
       <w:r>
-        <w:t>Need to easily support native methods outside JVM/JRE</w:t>
+        <w:t>Might n</w:t>
+      </w:r>
+      <w:r>
+        <w:t>eed to easily support native methods outside JVM/JRE</w:t>
       </w:r>
     </w:p>
     <w:p>
@@ -1086,7 +1413,10 @@
         </w:numPr>
       </w:pPr>
       <w:r>
-        <w:t>Should intercept methods like Class.getFields()</w:t>
+        <w:t>I i</w:t>
+      </w:r>
+      <w:r>
+        <w:t>ntercept methods like Class.getFields()</w:t>
       </w:r>
       <w:r>
         <w:t>/newInstance()/getName() etc.</w:t>
@@ -1291,9 +1621,10 @@
       </w:r>
     </w:p>
     <w:sectPr>
-      <w:pgSz w:w="12240" w:h="15840"/>
-      <w:pgMar w:top="1440" w:right="1800" w:bottom="1440" w:left="1800" w:header="708" w:footer="708" w:gutter="0"/>
+      <w:pgSz w:w="15840" w:h="12240" w:orient="landscape"/>
+      <w:pgMar w:top="1800" w:right="1440" w:bottom="1800" w:left="1440" w:header="708" w:footer="708" w:gutter="0"/>
       <w:cols w:space="708"/>
+      <w:printerSettings r:id="rId5"/>
     </w:sectPr>
   </w:body>
 </w:document>

</xml_diff>

<commit_message>
Misc. bug fixes and refactorings, and the read-only mapped fs seems to be working. JRuby example working again, OSGi almost there
</commit_message>
<xml_diff>
--- a/doc/Retrospect Implementation Notes.docx
+++ b/doc/Retrospect Implementation Notes.docx
@@ -1024,6 +1024,30 @@
       </w:pPr>
       <w:r>
         <w:t>Trying to set up circular reference to “the one” used at the API level, but having trouble avoiding infinite loops or NPEs…</w:t>
+      </w:r>
+    </w:p>
+    <w:p>
+      <w:pPr>
+        <w:pStyle w:val="ListParagraph"/>
+        <w:numPr>
+          <w:ilvl w:val="4"/>
+          <w:numId w:val="1"/>
+        </w:numPr>
+      </w:pPr>
+      <w:r>
+        <w:t>Trying different approach of leaving getBytecode() and several other methods unimplemented at the heap dump level and handling it all at holograph level</w:t>
+      </w:r>
+    </w:p>
+    <w:p>
+      <w:pPr>
+        <w:pStyle w:val="ListParagraph"/>
+        <w:numPr>
+          <w:ilvl w:val="5"/>
+          <w:numId w:val="1"/>
+        </w:numPr>
+      </w:pPr>
+      <w:r>
+        <w:t>MUCH cleaner, but may have too much trouble with missing methods in heap dump graph (can’t do type checking for example…)</w:t>
       </w:r>
     </w:p>
     <w:p>

</xml_diff>

<commit_message>
Got a pointcut parser working by borrowing abc parser, reflective annotation reading working via lots of fun raw bytecode hacking.
</commit_message>
<xml_diff>
--- a/doc/Retrospect Implementation Notes.docx
+++ b/doc/Retrospect Implementation Notes.docx
@@ -14,6 +14,11 @@
       <w:pPr>
         <w:jc w:val="center"/>
       </w:pPr>
+    </w:p>
+    <w:p>
+      <w:r>
+        <w:t>HOLOGRAMS</w:t>
+      </w:r>
     </w:p>
     <w:p>
       <w:pPr>
@@ -1644,6 +1649,113 @@
         <w:t>save synchronization costs in common case</w:t>
       </w:r>
     </w:p>
+    <w:p/>
+    <w:p>
+      <w:r>
+        <w:t>RETROACTIVE WEAVING</w:t>
+      </w:r>
+    </w:p>
+    <w:p/>
+    <w:p>
+      <w:pPr>
+        <w:pStyle w:val="ListParagraph"/>
+        <w:numPr>
+          <w:ilvl w:val="0"/>
+          <w:numId w:val="2"/>
+        </w:numPr>
+      </w:pPr>
+      <w:r>
+        <w:t>Tried to reuse AspectJ pointcut parser, but not really suitable</w:t>
+      </w:r>
+    </w:p>
+    <w:p>
+      <w:pPr>
+        <w:pStyle w:val="ListParagraph"/>
+        <w:numPr>
+          <w:ilvl w:val="1"/>
+          <w:numId w:val="2"/>
+        </w:numPr>
+      </w:pPr>
+      <w:r>
+        <w:t>Result (PointcutExpression) is opaque object designed only to match (fuzzily) joinpoint shadows, not useful model for other applications</w:t>
+      </w:r>
+    </w:p>
+    <w:p>
+      <w:pPr>
+        <w:pStyle w:val="ListParagraph"/>
+        <w:numPr>
+          <w:ilvl w:val="0"/>
+          <w:numId w:val="2"/>
+        </w:numPr>
+      </w:pPr>
+      <w:r>
+        <w:t>ABC parser works well, just added another entry point for parsing “pointcut_expr” rule root</w:t>
+      </w:r>
+    </w:p>
+    <w:p>
+      <w:pPr>
+        <w:pStyle w:val="ListParagraph"/>
+        <w:numPr>
+          <w:ilvl w:val="0"/>
+          <w:numId w:val="2"/>
+        </w:numPr>
+      </w:pPr>
+      <w:r>
+        <w:t>Can re-use ajc aop.xml parser nicely</w:t>
+      </w:r>
+    </w:p>
+    <w:p>
+      <w:pPr>
+        <w:pStyle w:val="ListParagraph"/>
+        <w:numPr>
+          <w:ilvl w:val="0"/>
+          <w:numId w:val="2"/>
+        </w:numPr>
+      </w:pPr>
+      <w:r>
+        <w:t>Need to add AnnotationMirror model to mirrors model, so that weaving can read them from the VM’s classes and process advice</w:t>
+      </w:r>
+    </w:p>
+    <w:p>
+      <w:pPr>
+        <w:pStyle w:val="ListParagraph"/>
+        <w:numPr>
+          <w:ilvl w:val="1"/>
+          <w:numId w:val="2"/>
+        </w:numPr>
+      </w:pPr>
+      <w:r>
+        <w:t xml:space="preserve">Nope – better idea: just load the raw annotations bytecode via </w:t>
+      </w:r>
+      <w:r>
+        <w:t>Class#getRawAnnotations(), let Class.getAnnotations(s) do the hard work of instantiating them!</w:t>
+      </w:r>
+    </w:p>
+    <w:p>
+      <w:pPr>
+        <w:pStyle w:val="ListParagraph"/>
+        <w:numPr>
+          <w:ilvl w:val="2"/>
+          <w:numId w:val="2"/>
+        </w:numPr>
+      </w:pPr>
+      <w:r>
+        <w:t>Missing native method anyway</w:t>
+      </w:r>
+    </w:p>
+    <w:p>
+      <w:pPr>
+        <w:pStyle w:val="ListParagraph"/>
+        <w:numPr>
+          <w:ilvl w:val="2"/>
+          <w:numId w:val="2"/>
+        </w:numPr>
+      </w:pPr>
+      <w:r>
+        <w:t>Unfortunately also need to support constant pool functionality, which ASM generally encapsulates itself</w:t>
+      </w:r>
+    </w:p>
+    <w:p/>
     <w:sectPr>
       <w:pgSz w:w="15840" w:h="12240" w:orient="landscape"/>
       <w:pgMar w:top="1800" w:right="1440" w:bottom="1800" w:left="1440" w:header="708" w:footer="708" w:gutter="0"/>
@@ -1769,8 +1881,124 @@
       </w:rPr>
     </w:lvl>
   </w:abstractNum>
+  <w:abstractNum w:abstractNumId="1">
+    <w:nsid w:val="641A7CBF"/>
+    <w:multiLevelType w:val="hybridMultilevel"/>
+    <w:tmpl w:val="11E607E4"/>
+    <w:lvl w:ilvl="0" w:tplc="04090001">
+      <w:start w:val="1"/>
+      <w:numFmt w:val="bullet"/>
+      <w:lvlText w:val=""/>
+      <w:lvlJc w:val="left"/>
+      <w:pPr>
+        <w:ind w:left="720" w:hanging="360"/>
+      </w:pPr>
+      <w:rPr>
+        <w:rFonts w:ascii="Symbol" w:hAnsi="Symbol" w:hint="default"/>
+      </w:rPr>
+    </w:lvl>
+    <w:lvl w:ilvl="1" w:tplc="04090003">
+      <w:start w:val="1"/>
+      <w:numFmt w:val="bullet"/>
+      <w:lvlText w:val="o"/>
+      <w:lvlJc w:val="left"/>
+      <w:pPr>
+        <w:ind w:left="1440" w:hanging="360"/>
+      </w:pPr>
+      <w:rPr>
+        <w:rFonts w:ascii="Courier New" w:hAnsi="Courier New" w:hint="default"/>
+      </w:rPr>
+    </w:lvl>
+    <w:lvl w:ilvl="2" w:tplc="04090005">
+      <w:start w:val="1"/>
+      <w:numFmt w:val="bullet"/>
+      <w:lvlText w:val=""/>
+      <w:lvlJc w:val="left"/>
+      <w:pPr>
+        <w:ind w:left="2160" w:hanging="360"/>
+      </w:pPr>
+      <w:rPr>
+        <w:rFonts w:ascii="Wingdings" w:hAnsi="Wingdings" w:hint="default"/>
+      </w:rPr>
+    </w:lvl>
+    <w:lvl w:ilvl="3" w:tplc="04090001" w:tentative="1">
+      <w:start w:val="1"/>
+      <w:numFmt w:val="bullet"/>
+      <w:lvlText w:val=""/>
+      <w:lvlJc w:val="left"/>
+      <w:pPr>
+        <w:ind w:left="2880" w:hanging="360"/>
+      </w:pPr>
+      <w:rPr>
+        <w:rFonts w:ascii="Symbol" w:hAnsi="Symbol" w:hint="default"/>
+      </w:rPr>
+    </w:lvl>
+    <w:lvl w:ilvl="4" w:tplc="04090003" w:tentative="1">
+      <w:start w:val="1"/>
+      <w:numFmt w:val="bullet"/>
+      <w:lvlText w:val="o"/>
+      <w:lvlJc w:val="left"/>
+      <w:pPr>
+        <w:ind w:left="3600" w:hanging="360"/>
+      </w:pPr>
+      <w:rPr>
+        <w:rFonts w:ascii="Courier New" w:hAnsi="Courier New" w:hint="default"/>
+      </w:rPr>
+    </w:lvl>
+    <w:lvl w:ilvl="5" w:tplc="04090005" w:tentative="1">
+      <w:start w:val="1"/>
+      <w:numFmt w:val="bullet"/>
+      <w:lvlText w:val=""/>
+      <w:lvlJc w:val="left"/>
+      <w:pPr>
+        <w:ind w:left="4320" w:hanging="360"/>
+      </w:pPr>
+      <w:rPr>
+        <w:rFonts w:ascii="Wingdings" w:hAnsi="Wingdings" w:hint="default"/>
+      </w:rPr>
+    </w:lvl>
+    <w:lvl w:ilvl="6" w:tplc="04090001" w:tentative="1">
+      <w:start w:val="1"/>
+      <w:numFmt w:val="bullet"/>
+      <w:lvlText w:val=""/>
+      <w:lvlJc w:val="left"/>
+      <w:pPr>
+        <w:ind w:left="5040" w:hanging="360"/>
+      </w:pPr>
+      <w:rPr>
+        <w:rFonts w:ascii="Symbol" w:hAnsi="Symbol" w:hint="default"/>
+      </w:rPr>
+    </w:lvl>
+    <w:lvl w:ilvl="7" w:tplc="04090003" w:tentative="1">
+      <w:start w:val="1"/>
+      <w:numFmt w:val="bullet"/>
+      <w:lvlText w:val="o"/>
+      <w:lvlJc w:val="left"/>
+      <w:pPr>
+        <w:ind w:left="5760" w:hanging="360"/>
+      </w:pPr>
+      <w:rPr>
+        <w:rFonts w:ascii="Courier New" w:hAnsi="Courier New" w:hint="default"/>
+      </w:rPr>
+    </w:lvl>
+    <w:lvl w:ilvl="8" w:tplc="04090005" w:tentative="1">
+      <w:start w:val="1"/>
+      <w:numFmt w:val="bullet"/>
+      <w:lvlText w:val=""/>
+      <w:lvlJc w:val="left"/>
+      <w:pPr>
+        <w:ind w:left="6480" w:hanging="360"/>
+      </w:pPr>
+      <w:rPr>
+        <w:rFonts w:ascii="Wingdings" w:hAnsi="Wingdings" w:hint="default"/>
+      </w:rPr>
+    </w:lvl>
+  </w:abstractNum>
   <w:num w:numId="1">
     <w:abstractNumId w:val="0"/>
+  </w:num>
+  <w:num w:numId="2">
+    <w:abstractNumId w:val="1"/>
   </w:num>
 </w:numbering>
 </file>
@@ -1788,7 +2016,9 @@
     </w:rPrDefault>
     <w:pPrDefault/>
   </w:docDefaults>
-  <w:latentStyles w:defLockedState="0" w:defUIPriority="0" w:defSemiHidden="0" w:defUnhideWhenUsed="0" w:defQFormat="0" w:count="276"/>
+  <w:latentStyles w:defLockedState="0" w:defUIPriority="0" w:defSemiHidden="0" w:defUnhideWhenUsed="0" w:defQFormat="0" w:count="276">
+    <w:lsdException w:name="List Paragraph" w:uiPriority="34" w:qFormat="1"/>
+  </w:latentStyles>
   <w:style w:type="paragraph" w:default="1" w:styleId="Normal">
     <w:name w:val="Normal"/>
     <w:qFormat/>

</xml_diff>

<commit_message>
Possibly have raw annotations exposed correctly now. Working on reading annotations out of a holograph VM - now stuck on forcing classes to load according to the mirrors interfaces in a JDI VM, which doesn't force them itself.
</commit_message>
<xml_diff>
--- a/doc/Retrospect Implementation Notes.docx
+++ b/doc/Retrospect Implementation Notes.docx
@@ -1753,6 +1753,234 @@
       </w:pPr>
       <w:r>
         <w:t>Unfortunately also need to support constant pool functionality, which ASM generally encapsulates itself</w:t>
+      </w:r>
+    </w:p>
+    <w:p>
+      <w:pPr>
+        <w:pStyle w:val="ListParagraph"/>
+        <w:numPr>
+          <w:ilvl w:val="2"/>
+          <w:numId w:val="2"/>
+        </w:numPr>
+      </w:pPr>
+      <w:r>
+        <w:t>Worked around using constant pool support exposed for custom attributes + a wee bit o hacking</w:t>
+      </w:r>
+    </w:p>
+    <w:p>
+      <w:pPr>
+        <w:pStyle w:val="ListParagraph"/>
+        <w:numPr>
+          <w:ilvl w:val="0"/>
+          <w:numId w:val="2"/>
+        </w:numPr>
+      </w:pPr>
+      <w:r>
+        <w:t>Configuration</w:t>
+      </w:r>
+    </w:p>
+    <w:p>
+      <w:pPr>
+        <w:pStyle w:val="ListParagraph"/>
+        <w:numPr>
+          <w:ilvl w:val="1"/>
+          <w:numId w:val="2"/>
+        </w:numPr>
+      </w:pPr>
+      <w:r>
+        <w:t>Load-time weaving usually has three pieces</w:t>
+      </w:r>
+    </w:p>
+    <w:p>
+      <w:pPr>
+        <w:pStyle w:val="ListParagraph"/>
+        <w:numPr>
+          <w:ilvl w:val="2"/>
+          <w:numId w:val="2"/>
+        </w:numPr>
+      </w:pPr>
+      <w:r>
+        <w:t>Where to find original classes</w:t>
+      </w:r>
+    </w:p>
+    <w:p>
+      <w:pPr>
+        <w:pStyle w:val="ListParagraph"/>
+        <w:numPr>
+          <w:ilvl w:val="3"/>
+          <w:numId w:val="2"/>
+        </w:numPr>
+      </w:pPr>
+      <w:r>
+        <w:t>LTW can weave all classes (using agent), all standard class path classes (using aj or equivalent) or specific class loader classes (using WeavingURLClassLoader</w:t>
+      </w:r>
+      <w:r>
+        <w:t>, or Equinox support</w:t>
+      </w:r>
+      <w:r>
+        <w:t>)</w:t>
+      </w:r>
+    </w:p>
+    <w:p>
+      <w:pPr>
+        <w:pStyle w:val="ListParagraph"/>
+        <w:numPr>
+          <w:ilvl w:val="3"/>
+          <w:numId w:val="2"/>
+        </w:numPr>
+      </w:pPr>
+      <w:r>
+        <w:t>With post-weaving no need to change as classes are defined, so all classes in the VM could be “woven” if desired</w:t>
+      </w:r>
+    </w:p>
+    <w:p>
+      <w:pPr>
+        <w:pStyle w:val="ListParagraph"/>
+        <w:numPr>
+          <w:ilvl w:val="3"/>
+          <w:numId w:val="2"/>
+        </w:numPr>
+      </w:pPr>
+      <w:r>
+        <w:t>Best if possible to be consistent with any of the above scenarios</w:t>
+      </w:r>
+    </w:p>
+    <w:p>
+      <w:pPr>
+        <w:pStyle w:val="ListParagraph"/>
+        <w:numPr>
+          <w:ilvl w:val="2"/>
+          <w:numId w:val="2"/>
+        </w:numPr>
+      </w:pPr>
+      <w:r>
+        <w:t>Where to find aspects</w:t>
+      </w:r>
+    </w:p>
+    <w:p>
+      <w:pPr>
+        <w:pStyle w:val="ListParagraph"/>
+        <w:numPr>
+          <w:ilvl w:val="3"/>
+          <w:numId w:val="2"/>
+        </w:numPr>
+      </w:pPr>
+      <w:r>
+        <w:t>LTW usually has aspects in same class loader (WeavingURLClassLoader takes class path and aspect path as parameters, loads through both)</w:t>
+      </w:r>
+    </w:p>
+    <w:p>
+      <w:pPr>
+        <w:pStyle w:val="ListParagraph"/>
+        <w:numPr>
+          <w:ilvl w:val="3"/>
+          <w:numId w:val="2"/>
+        </w:numPr>
+      </w:pPr>
+      <w:r>
+        <w:t>Equinox supports aspects in separate bundles</w:t>
+      </w:r>
+    </w:p>
+    <w:p>
+      <w:pPr>
+        <w:pStyle w:val="ListParagraph"/>
+        <w:numPr>
+          <w:ilvl w:val="3"/>
+          <w:numId w:val="2"/>
+        </w:numPr>
+      </w:pPr>
+      <w:r>
+        <w:t>For post-weaving, c</w:t>
+      </w:r>
+      <w:r>
+        <w:t>ould be already defined in image, or may need to inject using holograms</w:t>
+      </w:r>
+    </w:p>
+    <w:p>
+      <w:pPr>
+        <w:pStyle w:val="ListParagraph"/>
+        <w:numPr>
+          <w:ilvl w:val="4"/>
+          <w:numId w:val="2"/>
+        </w:numPr>
+      </w:pPr>
+      <w:r>
+        <w:t>Again, could be in any classloader</w:t>
+      </w:r>
+      <w:r>
+        <w:t xml:space="preserve"> – defining if needed is orthogonal to finding them for weaving</w:t>
+      </w:r>
+    </w:p>
+    <w:p>
+      <w:pPr>
+        <w:pStyle w:val="ListParagraph"/>
+        <w:numPr>
+          <w:ilvl w:val="2"/>
+          <w:numId w:val="2"/>
+        </w:numPr>
+      </w:pPr>
+      <w:r>
+        <w:t>Where to find configuration (aop.xml)</w:t>
+      </w:r>
+    </w:p>
+    <w:p>
+      <w:pPr>
+        <w:pStyle w:val="ListParagraph"/>
+        <w:numPr>
+          <w:ilvl w:val="3"/>
+          <w:numId w:val="2"/>
+        </w:numPr>
+      </w:pPr>
+      <w:r>
+        <w:t>Normally one for each OSGi bundle (Equinox support)</w:t>
+      </w:r>
+    </w:p>
+    <w:p>
+      <w:pPr>
+        <w:pStyle w:val="ListParagraph"/>
+        <w:numPr>
+          <w:ilvl w:val="3"/>
+          <w:numId w:val="2"/>
+        </w:numPr>
+      </w:pPr>
+      <w:r>
+        <w:t>Not yet sure if you would normally put one for each WeavingURLClassLoader</w:t>
+      </w:r>
+    </w:p>
+    <w:p>
+      <w:pPr>
+        <w:pStyle w:val="ListParagraph"/>
+        <w:numPr>
+          <w:ilvl w:val="3"/>
+          <w:numId w:val="2"/>
+        </w:numPr>
+      </w:pPr>
+      <w:r>
+        <w:t>For post-weaving, need one for each operation of postWeave(</w:t>
+      </w:r>
+      <w:r>
+        <w:t>{</w:t>
+      </w:r>
+      <w:r>
+        <w:t>classes</w:t>
+      </w:r>
+      <w:r>
+        <w:t>}</w:t>
+      </w:r>
+      <w:r>
+        <w:t xml:space="preserve">, </w:t>
+      </w:r>
+      <w:r>
+        <w:t>{</w:t>
+      </w:r>
+      <w:r>
+        <w:t>aspects</w:t>
+      </w:r>
+      <w:r>
+        <w:t>}</w:t>
+      </w:r>
+      <w:r>
+        <w:t>)</w:t>
       </w:r>
     </w:p>
     <w:p/>
@@ -1921,7 +2149,7 @@
         <w:rFonts w:ascii="Wingdings" w:hAnsi="Wingdings" w:hint="default"/>
       </w:rPr>
     </w:lvl>
-    <w:lvl w:ilvl="3" w:tplc="04090001" w:tentative="1">
+    <w:lvl w:ilvl="3" w:tplc="04090001">
       <w:start w:val="1"/>
       <w:numFmt w:val="bullet"/>
       <w:lvlText w:val=""/>
@@ -1933,7 +2161,7 @@
         <w:rFonts w:ascii="Symbol" w:hAnsi="Symbol" w:hint="default"/>
       </w:rPr>
     </w:lvl>
-    <w:lvl w:ilvl="4" w:tplc="04090003" w:tentative="1">
+    <w:lvl w:ilvl="4" w:tplc="04090003">
       <w:start w:val="1"/>
       <w:numFmt w:val="bullet"/>
       <w:lvlText w:val="o"/>

</xml_diff>

<commit_message>
More progress on reading aspect annotations out of holograms
</commit_message>
<xml_diff>
--- a/doc/Retrospect Implementation Notes.docx
+++ b/doc/Retrospect Implementation Notes.docx
@@ -1053,6 +1053,42 @@
       </w:pPr>
       <w:r>
         <w:t>MUCH cleaner, but may have too much trouble with missing methods in heap dump graph (can’t do type checking for example…)</w:t>
+      </w:r>
+    </w:p>
+    <w:p>
+      <w:pPr>
+        <w:pStyle w:val="ListParagraph"/>
+        <w:numPr>
+          <w:ilvl w:val="3"/>
+          <w:numId w:val="1"/>
+        </w:numPr>
+      </w:pPr>
+      <w:r>
+        <w:t>For unmapped paths, act as if they don’t exist</w:t>
+      </w:r>
+    </w:p>
+    <w:p>
+      <w:pPr>
+        <w:pStyle w:val="ListParagraph"/>
+        <w:numPr>
+          <w:ilvl w:val="4"/>
+          <w:numId w:val="1"/>
+        </w:numPr>
+      </w:pPr>
+      <w:r>
+        <w:t>I.e. File.exist() just returns false rather than throwing an exception</w:t>
+      </w:r>
+    </w:p>
+    <w:p>
+      <w:pPr>
+        <w:pStyle w:val="ListParagraph"/>
+        <w:numPr>
+          <w:ilvl w:val="5"/>
+          <w:numId w:val="1"/>
+        </w:numPr>
+      </w:pPr>
+      <w:r>
+        <w:t>Seemed necessary when getting examples to run, but unfortunately causes URLClassLoader.findClass() (and similar) to fail silently if you’ve forgotten to map a class path</w:t>
       </w:r>
     </w:p>
     <w:p>

</xml_diff>

<commit_message>
Saving partial work on request/event interface
</commit_message>
<xml_diff>
--- a/doc/Retrospect Implementation Notes.docx
+++ b/doc/Retrospect Implementation Notes.docx
@@ -2017,6 +2017,54 @@
       </w:r>
       <w:r>
         <w:t>)</w:t>
+      </w:r>
+    </w:p>
+    <w:p>
+      <w:pPr>
+        <w:pStyle w:val="ListParagraph"/>
+        <w:numPr>
+          <w:ilvl w:val="0"/>
+          <w:numId w:val="2"/>
+        </w:numPr>
+      </w:pPr>
+      <w:r>
+        <w:t>Garbage Collection</w:t>
+      </w:r>
+    </w:p>
+    <w:p>
+      <w:pPr>
+        <w:pStyle w:val="ListParagraph"/>
+        <w:numPr>
+          <w:ilvl w:val="1"/>
+          <w:numId w:val="2"/>
+        </w:numPr>
+      </w:pPr>
+      <w:r>
+        <w:t>Postweaving can add new references to objects that would otherwise be garbage-collected</w:t>
+      </w:r>
+    </w:p>
+    <w:p>
+      <w:pPr>
+        <w:pStyle w:val="ListParagraph"/>
+        <w:numPr>
+          <w:ilvl w:val="2"/>
+          <w:numId w:val="2"/>
+        </w:numPr>
+      </w:pPr>
+      <w:r>
+        <w:t>Probably need to copy state over into aspect space, otherwise future computation won’t be able to read the objects any more</w:t>
+      </w:r>
+    </w:p>
+    <w:p>
+      <w:pPr>
+        <w:pStyle w:val="ListParagraph"/>
+        <w:numPr>
+          <w:ilvl w:val="2"/>
+          <w:numId w:val="2"/>
+        </w:numPr>
+      </w:pPr>
+      <w:r>
+        <w:t>Need “collected” event in mirrors API?</w:t>
       </w:r>
     </w:p>
     <w:p/>

</xml_diff>

<commit_message>
Got Eclipse example working again with a few minor bug fixes. Even better, the AspectJ example still works. :)
</commit_message>
<xml_diff>
--- a/doc/Retrospect Implementation Notes.docx
+++ b/doc/Retrospect Implementation Notes.docx
@@ -55,7 +55,15 @@
         <w:t xml:space="preserve">defining class </w:t>
       </w:r>
       <w:r>
-        <w:t>in java.* package, so have to rename at least some classes</w:t>
+        <w:t>in java</w:t>
+      </w:r>
+      <w:proofErr w:type="gramStart"/>
+      <w:r>
+        <w:t>.*</w:t>
+      </w:r>
+      <w:proofErr w:type="gramEnd"/>
+      <w:r>
+        <w:t xml:space="preserve"> package, so have to rename at least some classes</w:t>
       </w:r>
     </w:p>
     <w:p>
@@ -163,19 +171,40 @@
         </w:numPr>
       </w:pPr>
       <w:r>
-        <w:t>Could also use FieldMapMirrors instead – may be faster than reflection-based NativeObjectMirrors</w:t>
-      </w:r>
-    </w:p>
-    <w:p>
-      <w:pPr>
-        <w:pStyle w:val="ListParagraph"/>
-        <w:numPr>
-          <w:ilvl w:val="2"/>
-          <w:numId w:val="1"/>
-        </w:numPr>
-      </w:pPr>
-      <w:r>
-        <w:t>Should refactor mirror interface to use constant pool offsets instead of field names</w:t>
+        <w:t xml:space="preserve">Could also use </w:t>
+      </w:r>
+      <w:proofErr w:type="spellStart"/>
+      <w:r>
+        <w:t>FieldMapMirrors</w:t>
+      </w:r>
+      <w:proofErr w:type="spellEnd"/>
+      <w:r>
+        <w:t xml:space="preserve"> instead – may be faster than reflection-based </w:t>
+      </w:r>
+      <w:proofErr w:type="spellStart"/>
+      <w:r>
+        <w:t>NativeObjectMirrors</w:t>
+      </w:r>
+      <w:proofErr w:type="spellEnd"/>
+    </w:p>
+    <w:p>
+      <w:pPr>
+        <w:pStyle w:val="ListParagraph"/>
+        <w:numPr>
+          <w:ilvl w:val="2"/>
+          <w:numId w:val="1"/>
+        </w:numPr>
+      </w:pPr>
+      <w:r>
+        <w:t xml:space="preserve">Should </w:t>
+      </w:r>
+      <w:proofErr w:type="spellStart"/>
+      <w:r>
+        <w:t>refactor</w:t>
+      </w:r>
+      <w:proofErr w:type="spellEnd"/>
+      <w:r>
+        <w:t xml:space="preserve"> mirror interface to use constant pool offsets instead of field names</w:t>
       </w:r>
     </w:p>
     <w:p>
@@ -211,7 +240,15 @@
         </w:numPr>
       </w:pPr>
       <w:r>
-        <w:t>Instantiated inside MirageClassLoader classes – all fields lifted to mirages already</w:t>
+        <w:t xml:space="preserve">Instantiated inside </w:t>
+      </w:r>
+      <w:proofErr w:type="spellStart"/>
+      <w:r>
+        <w:t>MirageClassLoader</w:t>
+      </w:r>
+      <w:proofErr w:type="spellEnd"/>
+      <w:r>
+        <w:t xml:space="preserve"> classes – all fields lifted to mirages already</w:t>
       </w:r>
     </w:p>
     <w:p>
@@ -235,7 +272,23 @@
         </w:numPr>
       </w:pPr>
       <w:r>
-        <w:t>Direct datatype implementation may still be fastest since all fields must be of type ObjectMirror?</w:t>
+        <w:t xml:space="preserve">Direct </w:t>
+      </w:r>
+      <w:proofErr w:type="spellStart"/>
+      <w:r>
+        <w:t>datatype</w:t>
+      </w:r>
+      <w:proofErr w:type="spellEnd"/>
+      <w:r>
+        <w:t xml:space="preserve"> implementation may still be fastest since all fields must be of type </w:t>
+      </w:r>
+      <w:proofErr w:type="spellStart"/>
+      <w:r>
+        <w:t>ObjectMirror</w:t>
+      </w:r>
+      <w:proofErr w:type="spellEnd"/>
+      <w:r>
+        <w:t>?</w:t>
       </w:r>
     </w:p>
     <w:p>
@@ -283,7 +336,15 @@
         </w:numPr>
       </w:pPr>
       <w:r>
-        <w:t>Doesn’t handle reflection (i.e. Class#newInstance)</w:t>
+        <w:t xml:space="preserve">Doesn’t handle reflection (i.e. </w:t>
+      </w:r>
+      <w:proofErr w:type="spellStart"/>
+      <w:r>
+        <w:t>Class#newInstance</w:t>
+      </w:r>
+      <w:proofErr w:type="spellEnd"/>
+      <w:r>
+        <w:t>)</w:t>
       </w:r>
     </w:p>
     <w:p>
@@ -379,19 +440,35 @@
         </w:numPr>
       </w:pPr>
       <w:r>
-        <w:t>Must have different signature to distinguish from when the original class has a nullary constructor, to which we add the extra mirror argument</w:t>
-      </w:r>
-    </w:p>
-    <w:p>
-      <w:pPr>
-        <w:pStyle w:val="ListParagraph"/>
-        <w:numPr>
-          <w:ilvl w:val="2"/>
-          <w:numId w:val="1"/>
-        </w:numPr>
-      </w:pPr>
-      <w:r>
-        <w:t>Instead, two ObjectMirage constructors</w:t>
+        <w:t xml:space="preserve">Must have different signature to distinguish from when the original class has a </w:t>
+      </w:r>
+      <w:proofErr w:type="spellStart"/>
+      <w:r>
+        <w:t>nullary</w:t>
+      </w:r>
+      <w:proofErr w:type="spellEnd"/>
+      <w:r>
+        <w:t xml:space="preserve"> constructor, to which we add the extra mirror argument</w:t>
+      </w:r>
+    </w:p>
+    <w:p>
+      <w:pPr>
+        <w:pStyle w:val="ListParagraph"/>
+        <w:numPr>
+          <w:ilvl w:val="2"/>
+          <w:numId w:val="1"/>
+        </w:numPr>
+      </w:pPr>
+      <w:r>
+        <w:t xml:space="preserve">Instead, two </w:t>
+      </w:r>
+      <w:proofErr w:type="spellStart"/>
+      <w:r>
+        <w:t>ObjectMirage</w:t>
+      </w:r>
+      <w:proofErr w:type="spellEnd"/>
+      <w:r>
+        <w:t xml:space="preserve"> constructors</w:t>
       </w:r>
       <w:r>
         <w:t xml:space="preserve"> (NO)</w:t>
@@ -405,21 +482,31 @@
           <w:numId w:val="1"/>
         </w:numPr>
       </w:pPr>
-      <w:r>
-        <w:t>Nullary for new statements – creates native mirror inline</w:t>
-      </w:r>
-    </w:p>
-    <w:p>
-      <w:pPr>
-        <w:pStyle w:val="ListParagraph"/>
-        <w:numPr>
-          <w:ilvl w:val="3"/>
-          <w:numId w:val="1"/>
-        </w:numPr>
-      </w:pPr>
-      <w:r>
-        <w:t>One that takes a mirror for calls to ObjectMirage.make</w:t>
-      </w:r>
+      <w:proofErr w:type="spellStart"/>
+      <w:r>
+        <w:t>Nullary</w:t>
+      </w:r>
+      <w:proofErr w:type="spellEnd"/>
+      <w:r>
+        <w:t xml:space="preserve"> for new statements – creates native mirror inline</w:t>
+      </w:r>
+    </w:p>
+    <w:p>
+      <w:pPr>
+        <w:pStyle w:val="ListParagraph"/>
+        <w:numPr>
+          <w:ilvl w:val="3"/>
+          <w:numId w:val="1"/>
+        </w:numPr>
+      </w:pPr>
+      <w:r>
+        <w:t xml:space="preserve">One that takes a mirror for calls to </w:t>
+      </w:r>
+      <w:proofErr w:type="spellStart"/>
+      <w:r>
+        <w:t>ObjectMirage.make</w:t>
+      </w:r>
+      <w:proofErr w:type="spellEnd"/>
     </w:p>
     <w:p>
       <w:pPr>
@@ -456,8 +543,13 @@
           <w:numId w:val="1"/>
         </w:numPr>
       </w:pPr>
-      <w:r>
-        <w:t>Bytecode in general can do this whenever it wants</w:t>
+      <w:proofErr w:type="spellStart"/>
+      <w:r>
+        <w:t>Bytecode</w:t>
+      </w:r>
+      <w:proofErr w:type="spellEnd"/>
+      <w:r>
+        <w:t xml:space="preserve"> in general can do this whenever it wants</w:t>
       </w:r>
     </w:p>
     <w:p>
@@ -469,8 +561,13 @@
         </w:numPr>
       </w:pPr>
       <w:r>
-        <w:t>Static initializers</w:t>
-      </w:r>
+        <w:t xml:space="preserve">Static </w:t>
+      </w:r>
+      <w:proofErr w:type="spellStart"/>
+      <w:r>
+        <w:t>initializers</w:t>
+      </w:r>
+      <w:proofErr w:type="spellEnd"/>
     </w:p>
     <w:p>
       <w:pPr>
@@ -493,7 +590,15 @@
         </w:numPr>
       </w:pPr>
       <w:r>
-        <w:t>For classes newly defined by the holograph VM (new bootstrap classes or those defined by defineClass, f</w:t>
+        <w:t xml:space="preserve">For classes newly defined by the holograph VM (new bootstrap classes or those defined by </w:t>
+      </w:r>
+      <w:proofErr w:type="spellStart"/>
+      <w:r>
+        <w:t>defineClass</w:t>
+      </w:r>
+      <w:proofErr w:type="spellEnd"/>
+      <w:r>
+        <w:t>, f</w:t>
       </w:r>
       <w:r>
         <w:t>orced to execute at the right time via setting a dummy static field</w:t>
@@ -522,8 +627,13 @@
           <w:numId w:val="1"/>
         </w:numPr>
       </w:pPr>
-      <w:r>
-        <w:t>ClassMirror interface for getting fields</w:t>
+      <w:proofErr w:type="spellStart"/>
+      <w:r>
+        <w:t>ClassMirror</w:t>
+      </w:r>
+      <w:proofErr w:type="spellEnd"/>
+      <w:r>
+        <w:t xml:space="preserve"> interface for getting fields</w:t>
       </w:r>
     </w:p>
     <w:p>
@@ -535,8 +645,21 @@
         </w:numPr>
       </w:pPr>
       <w:r>
-        <w:t>Single ClassMirrorLoader instance per ClassLoader</w:t>
-      </w:r>
+        <w:t xml:space="preserve">Single </w:t>
+      </w:r>
+      <w:proofErr w:type="spellStart"/>
+      <w:r>
+        <w:t>ClassMirrorLoader</w:t>
+      </w:r>
+      <w:proofErr w:type="spellEnd"/>
+      <w:r>
+        <w:t xml:space="preserve"> instance per </w:t>
+      </w:r>
+      <w:proofErr w:type="spellStart"/>
+      <w:r>
+        <w:t>ClassLoader</w:t>
+      </w:r>
+      <w:proofErr w:type="spellEnd"/>
     </w:p>
     <w:p>
       <w:pPr>
@@ -547,7 +670,28 @@
         </w:numPr>
       </w:pPr>
       <w:r>
-        <w:t>Problem – can’t ClassLoader.loadClass() on non-public classes, even though it’s easy for many classes to get a hold of the Class instance by calling getClass() on an instance</w:t>
+        <w:t xml:space="preserve">Problem – can’t </w:t>
+      </w:r>
+      <w:proofErr w:type="spellStart"/>
+      <w:proofErr w:type="gramStart"/>
+      <w:r>
+        <w:t>ClassLoader.loadClass</w:t>
+      </w:r>
+      <w:proofErr w:type="spellEnd"/>
+      <w:r>
+        <w:t>(</w:t>
+      </w:r>
+      <w:proofErr w:type="gramEnd"/>
+      <w:r>
+        <w:t xml:space="preserve">) on non-public classes, even though it’s easy for many classes to get a hold of the Class instance by calling </w:t>
+      </w:r>
+      <w:proofErr w:type="spellStart"/>
+      <w:r>
+        <w:t>getClass</w:t>
+      </w:r>
+      <w:proofErr w:type="spellEnd"/>
+      <w:r>
+        <w:t>() on an instance</w:t>
       </w:r>
     </w:p>
     <w:p>
@@ -570,9 +714,11 @@
           <w:numId w:val="1"/>
         </w:numPr>
       </w:pPr>
+      <w:proofErr w:type="spellStart"/>
       <w:r>
         <w:t>ClassLoading</w:t>
       </w:r>
+      <w:proofErr w:type="spellEnd"/>
     </w:p>
     <w:p>
       <w:pPr>
@@ -582,9 +728,11 @@
           <w:numId w:val="1"/>
         </w:numPr>
       </w:pPr>
+      <w:proofErr w:type="spellStart"/>
       <w:r>
         <w:t>MirageClassLoader</w:t>
       </w:r>
+      <w:proofErr w:type="spellEnd"/>
     </w:p>
     <w:p>
       <w:pPr>
@@ -634,8 +782,21 @@
         </w:numPr>
       </w:pPr>
       <w:r>
-        <w:t>Desirable to catch setup errors where bytecode provided by class loader doesn’t match original bytecode</w:t>
-      </w:r>
+        <w:t xml:space="preserve">Desirable to catch setup errors where </w:t>
+      </w:r>
+      <w:proofErr w:type="spellStart"/>
+      <w:r>
+        <w:t>bytecode</w:t>
+      </w:r>
+      <w:proofErr w:type="spellEnd"/>
+      <w:r>
+        <w:t xml:space="preserve"> provided by class loader doesn’t match original </w:t>
+      </w:r>
+      <w:proofErr w:type="spellStart"/>
+      <w:r>
+        <w:t>bytecode</w:t>
+      </w:r>
+      <w:proofErr w:type="spellEnd"/>
     </w:p>
     <w:p>
       <w:pPr>
@@ -660,6 +821,7 @@
       <w:r>
         <w:t xml:space="preserve">Any incorrect </w:t>
       </w:r>
+      <w:proofErr w:type="spellStart"/>
       <w:r>
         <w:rPr>
           <w:i/>
@@ -667,6 +829,7 @@
         </w:rPr>
         <w:t>serialVersionUID</w:t>
       </w:r>
+      <w:proofErr w:type="spellEnd"/>
       <w:r>
         <w:rPr>
           <w:iCs/>
@@ -683,7 +846,15 @@
         </w:numPr>
       </w:pPr>
       <w:r>
-        <w:t>Mirrors turn out to be useful for bytecode verification/analysis</w:t>
+        <w:t xml:space="preserve">Mirrors turn out to be useful for </w:t>
+      </w:r>
+      <w:proofErr w:type="spellStart"/>
+      <w:r>
+        <w:t>bytecode</w:t>
+      </w:r>
+      <w:proofErr w:type="spellEnd"/>
+      <w:r>
+        <w:t xml:space="preserve"> verification/analysis</w:t>
       </w:r>
     </w:p>
     <w:p>
@@ -707,7 +878,23 @@
         </w:numPr>
       </w:pPr>
       <w:r>
-        <w:t>After realizing I need to actually run ClassLoader.loadClass, this doesn’t work so well (yet?) because resolving links between ClassMirrors requires it</w:t>
+        <w:t xml:space="preserve">After realizing I need to actually run </w:t>
+      </w:r>
+      <w:proofErr w:type="spellStart"/>
+      <w:r>
+        <w:t>ClassLoader.loadClass</w:t>
+      </w:r>
+      <w:proofErr w:type="spellEnd"/>
+      <w:r>
+        <w:t xml:space="preserve">, this doesn’t work so well (yet?) because resolving links between </w:t>
+      </w:r>
+      <w:proofErr w:type="spellStart"/>
+      <w:r>
+        <w:t>ClassMirrors</w:t>
+      </w:r>
+      <w:proofErr w:type="spellEnd"/>
+      <w:r>
+        <w:t xml:space="preserve"> requires it</w:t>
       </w:r>
     </w:p>
     <w:p>
@@ -718,20 +905,29 @@
           <w:numId w:val="1"/>
         </w:numPr>
       </w:pPr>
+      <w:proofErr w:type="spellStart"/>
       <w:r>
         <w:t>ClassLoaderMirror</w:t>
       </w:r>
-    </w:p>
-    <w:p>
-      <w:pPr>
-        <w:pStyle w:val="ListParagraph"/>
-        <w:numPr>
-          <w:ilvl w:val="2"/>
-          <w:numId w:val="1"/>
-        </w:numPr>
-      </w:pPr>
-      <w:r>
-        <w:t>loadClassMirror() should only find classes that were already loaded</w:t>
+      <w:proofErr w:type="spellEnd"/>
+    </w:p>
+    <w:p>
+      <w:pPr>
+        <w:pStyle w:val="ListParagraph"/>
+        <w:numPr>
+          <w:ilvl w:val="2"/>
+          <w:numId w:val="1"/>
+        </w:numPr>
+      </w:pPr>
+      <w:proofErr w:type="spellStart"/>
+      <w:proofErr w:type="gramStart"/>
+      <w:r>
+        <w:t>loadClassMirror</w:t>
+      </w:r>
+      <w:proofErr w:type="spellEnd"/>
+      <w:proofErr w:type="gramEnd"/>
+      <w:r>
+        <w:t>() should only find classes that were already loaded</w:t>
       </w:r>
     </w:p>
     <w:p>
@@ -745,23 +941,41 @@
       <w:r>
         <w:t>Essentially implementation of native method ClassLoader#</w:t>
       </w:r>
+      <w:proofErr w:type="gramStart"/>
       <w:r>
         <w:t>findLoadedClass0</w:t>
       </w:r>
       <w:r>
-        <w:t>()?</w:t>
-      </w:r>
-    </w:p>
-    <w:p>
-      <w:pPr>
-        <w:pStyle w:val="ListParagraph"/>
-        <w:numPr>
-          <w:ilvl w:val="2"/>
-          <w:numId w:val="1"/>
-        </w:numPr>
-      </w:pPr>
-      <w:r>
-        <w:t>Would need to actually execute mirage code to implement full loadClass() logic…</w:t>
+        <w:t>(</w:t>
+      </w:r>
+      <w:proofErr w:type="gramEnd"/>
+      <w:r>
+        <w:t>)?</w:t>
+      </w:r>
+    </w:p>
+    <w:p>
+      <w:pPr>
+        <w:pStyle w:val="ListParagraph"/>
+        <w:numPr>
+          <w:ilvl w:val="2"/>
+          <w:numId w:val="1"/>
+        </w:numPr>
+      </w:pPr>
+      <w:r>
+        <w:t xml:space="preserve">Would need to actually execute mirage code to implement full </w:t>
+      </w:r>
+      <w:proofErr w:type="spellStart"/>
+      <w:proofErr w:type="gramStart"/>
+      <w:r>
+        <w:t>loadClass</w:t>
+      </w:r>
+      <w:proofErr w:type="spellEnd"/>
+      <w:r>
+        <w:t>(</w:t>
+      </w:r>
+      <w:proofErr w:type="gramEnd"/>
+      <w:r>
+        <w:t>) logic…</w:t>
       </w:r>
     </w:p>
     <w:p>
@@ -785,19 +999,35 @@
         </w:numPr>
       </w:pPr>
       <w:r>
-        <w:t>Should be called ClassMirrorLoader, is actually an object now</w:t>
-      </w:r>
-    </w:p>
-    <w:p>
-      <w:pPr>
-        <w:pStyle w:val="ListParagraph"/>
-        <w:numPr>
-          <w:ilvl w:val="2"/>
-          <w:numId w:val="1"/>
-        </w:numPr>
-      </w:pPr>
-      <w:r>
-        <w:t>No more cheating with mirrors that see code from different VMs, VM now totally sandboxed just like you were debugging a remote process</w:t>
+        <w:t xml:space="preserve">Should be called </w:t>
+      </w:r>
+      <w:proofErr w:type="spellStart"/>
+      <w:r>
+        <w:t>ClassMirrorLoader</w:t>
+      </w:r>
+      <w:proofErr w:type="spellEnd"/>
+      <w:r>
+        <w:t>, is actually an object now</w:t>
+      </w:r>
+    </w:p>
+    <w:p>
+      <w:pPr>
+        <w:pStyle w:val="ListParagraph"/>
+        <w:numPr>
+          <w:ilvl w:val="2"/>
+          <w:numId w:val="1"/>
+        </w:numPr>
+      </w:pPr>
+      <w:r>
+        <w:t xml:space="preserve">No more cheating with mirrors that see code from different </w:t>
+      </w:r>
+      <w:proofErr w:type="spellStart"/>
+      <w:r>
+        <w:t>VMs</w:t>
+      </w:r>
+      <w:proofErr w:type="spellEnd"/>
+      <w:r>
+        <w:t>, VM now totally sandboxed just like you were debugging a remote process</w:t>
       </w:r>
     </w:p>
     <w:p>
@@ -820,8 +1050,13 @@
           <w:numId w:val="1"/>
         </w:numPr>
       </w:pPr>
-      <w:r>
-        <w:t>ClassLoader.defineClass one of the supported native methods</w:t>
+      <w:proofErr w:type="spellStart"/>
+      <w:r>
+        <w:t>ClassLoader.defineClass</w:t>
+      </w:r>
+      <w:proofErr w:type="spellEnd"/>
+      <w:r>
+        <w:t xml:space="preserve"> one of the supported native methods</w:t>
       </w:r>
     </w:p>
     <w:p>
@@ -845,8 +1080,13 @@
         </w:numPr>
       </w:pPr>
       <w:r>
-        <w:t>Finding bytecode</w:t>
-      </w:r>
+        <w:t xml:space="preserve">Finding </w:t>
+      </w:r>
+      <w:proofErr w:type="spellStart"/>
+      <w:r>
+        <w:t>bytecode</w:t>
+      </w:r>
+      <w:proofErr w:type="spellEnd"/>
     </w:p>
     <w:p>
       <w:pPr>
@@ -869,19 +1109,32 @@
         </w:numPr>
       </w:pPr>
       <w:r>
-        <w:t>Need to map name to bytecode</w:t>
-      </w:r>
-    </w:p>
-    <w:p>
-      <w:pPr>
-        <w:pStyle w:val="ListParagraph"/>
-        <w:numPr>
-          <w:ilvl w:val="2"/>
-          <w:numId w:val="1"/>
-        </w:numPr>
-      </w:pPr>
-      <w:r>
-        <w:t>Finding bytecode missing from heap dump</w:t>
+        <w:t xml:space="preserve">Need to map name to </w:t>
+      </w:r>
+      <w:proofErr w:type="spellStart"/>
+      <w:r>
+        <w:t>bytecode</w:t>
+      </w:r>
+      <w:proofErr w:type="spellEnd"/>
+    </w:p>
+    <w:p>
+      <w:pPr>
+        <w:pStyle w:val="ListParagraph"/>
+        <w:numPr>
+          <w:ilvl w:val="2"/>
+          <w:numId w:val="1"/>
+        </w:numPr>
+      </w:pPr>
+      <w:r>
+        <w:t xml:space="preserve">Finding </w:t>
+      </w:r>
+      <w:proofErr w:type="spellStart"/>
+      <w:r>
+        <w:t>bytecode</w:t>
+      </w:r>
+      <w:proofErr w:type="spellEnd"/>
+      <w:r>
+        <w:t xml:space="preserve"> missing from heap dump</w:t>
       </w:r>
     </w:p>
     <w:p>
@@ -905,31 +1158,71 @@
         </w:numPr>
       </w:pPr>
       <w:r>
-        <w:t>Initially attempted providing 1-to-1 map from ClassMirrorLoaders to live ClassLoader instances, but had problems</w:t>
-      </w:r>
-    </w:p>
-    <w:p>
-      <w:pPr>
-        <w:pStyle w:val="ListParagraph"/>
-        <w:numPr>
-          <w:ilvl w:val="3"/>
-          <w:numId w:val="1"/>
-        </w:numPr>
-      </w:pPr>
-      <w:r>
-        <w:t>Tricky to identify instances, need app-specific rules like OSGi bundle name and version</w:t>
-      </w:r>
-    </w:p>
-    <w:p>
-      <w:pPr>
-        <w:pStyle w:val="ListParagraph"/>
-        <w:numPr>
-          <w:ilvl w:val="3"/>
-          <w:numId w:val="1"/>
-        </w:numPr>
-      </w:pPr>
-      <w:r>
-        <w:t>Live ClassLoaders may not be able to actually load and define old classes, or even find their *.class file resources, without conflicts or runtime errors</w:t>
+        <w:t xml:space="preserve">Initially attempted providing 1-to-1 map from </w:t>
+      </w:r>
+      <w:proofErr w:type="spellStart"/>
+      <w:r>
+        <w:t>ClassMirrorLoaders</w:t>
+      </w:r>
+      <w:proofErr w:type="spellEnd"/>
+      <w:r>
+        <w:t xml:space="preserve"> to live </w:t>
+      </w:r>
+      <w:proofErr w:type="spellStart"/>
+      <w:r>
+        <w:t>ClassLoader</w:t>
+      </w:r>
+      <w:proofErr w:type="spellEnd"/>
+      <w:r>
+        <w:t xml:space="preserve"> instances, but had problems</w:t>
+      </w:r>
+    </w:p>
+    <w:p>
+      <w:pPr>
+        <w:pStyle w:val="ListParagraph"/>
+        <w:numPr>
+          <w:ilvl w:val="3"/>
+          <w:numId w:val="1"/>
+        </w:numPr>
+      </w:pPr>
+      <w:r>
+        <w:t xml:space="preserve">Tricky to identify instances, need app-specific rules like </w:t>
+      </w:r>
+      <w:proofErr w:type="spellStart"/>
+      <w:r>
+        <w:t>OSGi</w:t>
+      </w:r>
+      <w:proofErr w:type="spellEnd"/>
+      <w:r>
+        <w:t xml:space="preserve"> bundle name and version</w:t>
+      </w:r>
+    </w:p>
+    <w:p>
+      <w:pPr>
+        <w:pStyle w:val="ListParagraph"/>
+        <w:numPr>
+          <w:ilvl w:val="3"/>
+          <w:numId w:val="1"/>
+        </w:numPr>
+      </w:pPr>
+      <w:r>
+        <w:t xml:space="preserve">Live </w:t>
+      </w:r>
+      <w:proofErr w:type="spellStart"/>
+      <w:r>
+        <w:t>ClassLoaders</w:t>
+      </w:r>
+      <w:proofErr w:type="spellEnd"/>
+      <w:r>
+        <w:t xml:space="preserve"> may not be able to actually load and define old classes, or even find their *</w:t>
+      </w:r>
+      <w:proofErr w:type="gramStart"/>
+      <w:r>
+        <w:t>.class</w:t>
+      </w:r>
+      <w:proofErr w:type="gramEnd"/>
+      <w:r>
+        <w:t xml:space="preserve"> file resources, without conflicts or runtime errors</w:t>
       </w:r>
     </w:p>
     <w:p>
@@ -941,7 +1234,15 @@
         </w:numPr>
       </w:pPr>
       <w:r>
-        <w:t>Means host and guest VMs must be running same JRE version etc.</w:t>
+        <w:t xml:space="preserve">Means host and guest </w:t>
+      </w:r>
+      <w:proofErr w:type="spellStart"/>
+      <w:r>
+        <w:t>VMs</w:t>
+      </w:r>
+      <w:proofErr w:type="spellEnd"/>
+      <w:r>
+        <w:t xml:space="preserve"> must be running same JRE version etc.</w:t>
       </w:r>
     </w:p>
     <w:p>
@@ -965,43 +1266,101 @@
         </w:numPr>
       </w:pPr>
       <w:r>
-        <w:t>Providing bytecode classes directly as if already loaded a bit of a cheat, different from actually reading, possibly transforming and defining the bytecode</w:t>
-      </w:r>
-    </w:p>
-    <w:p>
-      <w:pPr>
-        <w:pStyle w:val="ListParagraph"/>
-        <w:numPr>
-          <w:ilvl w:val="2"/>
-          <w:numId w:val="1"/>
-        </w:numPr>
-      </w:pPr>
-      <w:r>
-        <w:t>Better solution: configure holograph with mapping between guest file system directories and host directories, for read-only access, and execute actual ClassLoader logic that reads the bytecode from the zips/files</w:t>
-      </w:r>
-    </w:p>
-    <w:p>
-      <w:pPr>
-        <w:pStyle w:val="ListParagraph"/>
-        <w:numPr>
-          <w:ilvl w:val="3"/>
-          <w:numId w:val="1"/>
-        </w:numPr>
-      </w:pPr>
-      <w:r>
-        <w:t>Requires implementing native methods around ZipFile, probably File too</w:t>
-      </w:r>
-    </w:p>
-    <w:p>
-      <w:pPr>
-        <w:pStyle w:val="ListParagraph"/>
-        <w:numPr>
-          <w:ilvl w:val="3"/>
-          <w:numId w:val="1"/>
-        </w:numPr>
-      </w:pPr>
-      <w:r>
-        <w:t>To locate bytecode missing from heap dump, run ClassLoader.getResource(“&lt;***&gt;.class”)</w:t>
+        <w:t xml:space="preserve">Providing </w:t>
+      </w:r>
+      <w:proofErr w:type="spellStart"/>
+      <w:r>
+        <w:t>bytecode</w:t>
+      </w:r>
+      <w:proofErr w:type="spellEnd"/>
+      <w:r>
+        <w:t xml:space="preserve"> classes directly as if already loaded a bit of a cheat, different from actually reading, possibly transforming and defining the </w:t>
+      </w:r>
+      <w:proofErr w:type="spellStart"/>
+      <w:r>
+        <w:t>bytecode</w:t>
+      </w:r>
+      <w:proofErr w:type="spellEnd"/>
+    </w:p>
+    <w:p>
+      <w:pPr>
+        <w:pStyle w:val="ListParagraph"/>
+        <w:numPr>
+          <w:ilvl w:val="2"/>
+          <w:numId w:val="1"/>
+        </w:numPr>
+      </w:pPr>
+      <w:r>
+        <w:t xml:space="preserve">Better solution: configure holograph with mapping between guest file system directories and host directories, for read-only access, and execute actual </w:t>
+      </w:r>
+      <w:proofErr w:type="spellStart"/>
+      <w:r>
+        <w:t>ClassLoader</w:t>
+      </w:r>
+      <w:proofErr w:type="spellEnd"/>
+      <w:r>
+        <w:t xml:space="preserve"> logic that reads the </w:t>
+      </w:r>
+      <w:proofErr w:type="spellStart"/>
+      <w:r>
+        <w:t>bytecode</w:t>
+      </w:r>
+      <w:proofErr w:type="spellEnd"/>
+      <w:r>
+        <w:t xml:space="preserve"> from the zips/files</w:t>
+      </w:r>
+    </w:p>
+    <w:p>
+      <w:pPr>
+        <w:pStyle w:val="ListParagraph"/>
+        <w:numPr>
+          <w:ilvl w:val="3"/>
+          <w:numId w:val="1"/>
+        </w:numPr>
+      </w:pPr>
+      <w:r>
+        <w:t xml:space="preserve">Requires implementing native methods around </w:t>
+      </w:r>
+      <w:proofErr w:type="spellStart"/>
+      <w:r>
+        <w:t>ZipFile</w:t>
+      </w:r>
+      <w:proofErr w:type="spellEnd"/>
+      <w:r>
+        <w:t>, probably File too</w:t>
+      </w:r>
+    </w:p>
+    <w:p>
+      <w:pPr>
+        <w:pStyle w:val="ListParagraph"/>
+        <w:numPr>
+          <w:ilvl w:val="3"/>
+          <w:numId w:val="1"/>
+        </w:numPr>
+      </w:pPr>
+      <w:r>
+        <w:t xml:space="preserve">To locate </w:t>
+      </w:r>
+      <w:proofErr w:type="spellStart"/>
+      <w:r>
+        <w:t>bytecode</w:t>
+      </w:r>
+      <w:proofErr w:type="spellEnd"/>
+      <w:r>
+        <w:t xml:space="preserve"> missing from heap dump, run </w:t>
+      </w:r>
+      <w:proofErr w:type="spellStart"/>
+      <w:proofErr w:type="gramStart"/>
+      <w:r>
+        <w:t>ClassLoader.getResource</w:t>
+      </w:r>
+      <w:proofErr w:type="spellEnd"/>
+      <w:r>
+        <w:t>(</w:t>
+      </w:r>
+      <w:proofErr w:type="gramEnd"/>
+      <w:r>
+        <w:t>“&lt;***&gt;.class”)</w:t>
       </w:r>
     </w:p>
     <w:p>
@@ -1016,7 +1375,31 @@
         <w:t>This requires</w:t>
       </w:r>
       <w:r>
-        <w:t xml:space="preserve"> HeapDumpClassMirror#getBytecode() to actually execute code, so it needs a reference to a ClassHolograph, which sucks because it breaks the clean stratification of mirror layers</w:t>
+        <w:t xml:space="preserve"> </w:t>
+      </w:r>
+      <w:proofErr w:type="spellStart"/>
+      <w:r>
+        <w:t>HeapDumpClassMirror#</w:t>
+      </w:r>
+      <w:proofErr w:type="gramStart"/>
+      <w:r>
+        <w:t>getBytecode</w:t>
+      </w:r>
+      <w:proofErr w:type="spellEnd"/>
+      <w:r>
+        <w:t>(</w:t>
+      </w:r>
+      <w:proofErr w:type="gramEnd"/>
+      <w:r>
+        <w:t xml:space="preserve">) to actually execute code, so it needs a reference to a </w:t>
+      </w:r>
+      <w:proofErr w:type="spellStart"/>
+      <w:r>
+        <w:t>ClassHolograph</w:t>
+      </w:r>
+      <w:proofErr w:type="spellEnd"/>
+      <w:r>
+        <w:t>, which sucks because it breaks the clean stratification of mirror layers</w:t>
       </w:r>
     </w:p>
     <w:p>
@@ -1028,7 +1411,15 @@
         </w:numPr>
       </w:pPr>
       <w:r>
-        <w:t>Trying to set up circular reference to “the one” used at the API level, but having trouble avoiding infinite loops or NPEs…</w:t>
+        <w:t xml:space="preserve">Trying to set up circular reference to “the one” used at the API level, but having trouble avoiding infinite loops or </w:t>
+      </w:r>
+      <w:proofErr w:type="spellStart"/>
+      <w:r>
+        <w:t>NPEs</w:t>
+      </w:r>
+      <w:proofErr w:type="spellEnd"/>
+      <w:r>
+        <w:t>…</w:t>
       </w:r>
     </w:p>
     <w:p>
@@ -1040,7 +1431,20 @@
         </w:numPr>
       </w:pPr>
       <w:r>
-        <w:t>Trying different approach of leaving getBytecode() and several other methods unimplemented at the heap dump level and handling it all at holograph level</w:t>
+        <w:t xml:space="preserve">Trying different approach of leaving </w:t>
+      </w:r>
+      <w:proofErr w:type="spellStart"/>
+      <w:proofErr w:type="gramStart"/>
+      <w:r>
+        <w:t>getBytecode</w:t>
+      </w:r>
+      <w:proofErr w:type="spellEnd"/>
+      <w:r>
+        <w:t>(</w:t>
+      </w:r>
+      <w:proofErr w:type="gramEnd"/>
+      <w:r>
+        <w:t>) and several other methods unimplemented at the heap dump level and handling it all at holograph level</w:t>
       </w:r>
     </w:p>
     <w:p>
@@ -1076,7 +1480,20 @@
         </w:numPr>
       </w:pPr>
       <w:r>
-        <w:t>I.e. File.exist() just returns false rather than throwing an exception</w:t>
+        <w:t xml:space="preserve">I.e. </w:t>
+      </w:r>
+      <w:proofErr w:type="spellStart"/>
+      <w:proofErr w:type="gramStart"/>
+      <w:r>
+        <w:t>File.exist</w:t>
+      </w:r>
+      <w:proofErr w:type="spellEnd"/>
+      <w:r>
+        <w:t>(</w:t>
+      </w:r>
+      <w:proofErr w:type="gramEnd"/>
+      <w:r>
+        <w:t>) just returns false rather than throwing an exception</w:t>
       </w:r>
     </w:p>
     <w:p>
@@ -1088,7 +1505,20 @@
         </w:numPr>
       </w:pPr>
       <w:r>
-        <w:t>Seemed necessary when getting examples to run, but unfortunately causes URLClassLoader.findClass() (and similar) to fail silently if you’ve forgotten to map a class path</w:t>
+        <w:t xml:space="preserve">Seemed necessary when getting examples to run, but unfortunately causes </w:t>
+      </w:r>
+      <w:proofErr w:type="spellStart"/>
+      <w:proofErr w:type="gramStart"/>
+      <w:r>
+        <w:t>URLClassLoader.findClass</w:t>
+      </w:r>
+      <w:proofErr w:type="spellEnd"/>
+      <w:r>
+        <w:t>(</w:t>
+      </w:r>
+      <w:proofErr w:type="gramEnd"/>
+      <w:r>
+        <w:t>) (and similar) to fail silently if you’ve forgotten to map a class path</w:t>
       </w:r>
     </w:p>
     <w:p>
@@ -1112,8 +1542,13 @@
         </w:numPr>
       </w:pPr>
       <w:r>
-        <w:t>Each unique type generates a stub Java class that inherits ObjectArrayMirror</w:t>
-      </w:r>
+        <w:t xml:space="preserve">Each unique type generates a stub Java class that inherits </w:t>
+      </w:r>
+      <w:proofErr w:type="spellStart"/>
+      <w:r>
+        <w:t>ObjectArrayMirror</w:t>
+      </w:r>
+      <w:proofErr w:type="spellEnd"/>
     </w:p>
     <w:p>
       <w:pPr>
@@ -1136,31 +1571,55 @@
         </w:numPr>
       </w:pPr>
       <w:r>
-        <w:t>Big issue: AALOAD/STORE opcode doesn’t specify expected element type the way method invocations do</w:t>
-      </w:r>
-    </w:p>
-    <w:p>
-      <w:pPr>
-        <w:pStyle w:val="ListParagraph"/>
-        <w:numPr>
-          <w:ilvl w:val="2"/>
-          <w:numId w:val="1"/>
-        </w:numPr>
-      </w:pPr>
-      <w:r>
-        <w:t>Need to analyze bytecode to infer it!</w:t>
-      </w:r>
-    </w:p>
-    <w:p>
-      <w:pPr>
-        <w:pStyle w:val="ListParagraph"/>
-        <w:numPr>
-          <w:ilvl w:val="2"/>
-          <w:numId w:val="1"/>
-        </w:numPr>
-      </w:pPr>
-      <w:r>
-        <w:t>Need bytecode version 1.6 or later  - frame information required</w:t>
+        <w:t xml:space="preserve">Big issue: AALOAD/STORE </w:t>
+      </w:r>
+      <w:proofErr w:type="spellStart"/>
+      <w:r>
+        <w:t>opcode</w:t>
+      </w:r>
+      <w:proofErr w:type="spellEnd"/>
+      <w:r>
+        <w:t xml:space="preserve"> doesn’t specify expected element type the way method invocations do</w:t>
+      </w:r>
+    </w:p>
+    <w:p>
+      <w:pPr>
+        <w:pStyle w:val="ListParagraph"/>
+        <w:numPr>
+          <w:ilvl w:val="2"/>
+          <w:numId w:val="1"/>
+        </w:numPr>
+      </w:pPr>
+      <w:r>
+        <w:t xml:space="preserve">Need to analyze </w:t>
+      </w:r>
+      <w:proofErr w:type="spellStart"/>
+      <w:r>
+        <w:t>bytecode</w:t>
+      </w:r>
+      <w:proofErr w:type="spellEnd"/>
+      <w:r>
+        <w:t xml:space="preserve"> to infer it!</w:t>
+      </w:r>
+    </w:p>
+    <w:p>
+      <w:pPr>
+        <w:pStyle w:val="ListParagraph"/>
+        <w:numPr>
+          <w:ilvl w:val="2"/>
+          <w:numId w:val="1"/>
+        </w:numPr>
+      </w:pPr>
+      <w:r>
+        <w:t xml:space="preserve">Need </w:t>
+      </w:r>
+      <w:proofErr w:type="spellStart"/>
+      <w:r>
+        <w:t>bytecode</w:t>
+      </w:r>
+      <w:proofErr w:type="spellEnd"/>
+      <w:r>
+        <w:t xml:space="preserve"> version 1.6 or later  - frame information required</w:t>
       </w:r>
     </w:p>
     <w:p>
@@ -1196,19 +1655,53 @@
         </w:numPr>
       </w:pPr>
       <w:r>
-        <w:t>Problem: type verification will trigger class loading, which needs a current thread, which may not exist in control flow of getMirageClass()</w:t>
-      </w:r>
-    </w:p>
-    <w:p>
-      <w:pPr>
-        <w:pStyle w:val="ListParagraph"/>
-        <w:numPr>
-          <w:ilvl w:val="3"/>
-          <w:numId w:val="1"/>
-        </w:numPr>
-      </w:pPr>
-      <w:r>
-        <w:t>Solved by delaying first call to getMirageClass() until execution of MirageMethod.invoke()</w:t>
+        <w:t xml:space="preserve">Problem: type verification will trigger class loading, which needs a current thread, which may not exist in control flow of </w:t>
+      </w:r>
+      <w:proofErr w:type="spellStart"/>
+      <w:proofErr w:type="gramStart"/>
+      <w:r>
+        <w:t>getMirageClass</w:t>
+      </w:r>
+      <w:proofErr w:type="spellEnd"/>
+      <w:r>
+        <w:t>(</w:t>
+      </w:r>
+      <w:proofErr w:type="gramEnd"/>
+      <w:r>
+        <w:t>)</w:t>
+      </w:r>
+    </w:p>
+    <w:p>
+      <w:pPr>
+        <w:pStyle w:val="ListParagraph"/>
+        <w:numPr>
+          <w:ilvl w:val="3"/>
+          <w:numId w:val="1"/>
+        </w:numPr>
+      </w:pPr>
+      <w:r>
+        <w:t xml:space="preserve">Solved by delaying first call to </w:t>
+      </w:r>
+      <w:proofErr w:type="spellStart"/>
+      <w:proofErr w:type="gramStart"/>
+      <w:r>
+        <w:t>getMirageClass</w:t>
+      </w:r>
+      <w:proofErr w:type="spellEnd"/>
+      <w:r>
+        <w:t>(</w:t>
+      </w:r>
+      <w:proofErr w:type="gramEnd"/>
+      <w:r>
+        <w:t xml:space="preserve">) until execution of </w:t>
+      </w:r>
+      <w:proofErr w:type="spellStart"/>
+      <w:r>
+        <w:t>MirageMethod.invoke</w:t>
+      </w:r>
+      <w:proofErr w:type="spellEnd"/>
+      <w:r>
+        <w:t>()</w:t>
       </w:r>
     </w:p>
     <w:p>
@@ -1241,19 +1734,53 @@
         </w:numPr>
       </w:pPr>
       <w:r>
-        <w:t>All classes must extend Object, which declares toString()</w:t>
-      </w:r>
-    </w:p>
-    <w:p>
-      <w:pPr>
-        <w:pStyle w:val="ListParagraph"/>
-        <w:numPr>
-          <w:ilvl w:val="2"/>
-          <w:numId w:val="1"/>
-        </w:numPr>
-      </w:pPr>
-      <w:r>
-        <w:t>Therefore all toString() methods must return actual java.lang.String instances</w:t>
+        <w:t xml:space="preserve">All classes must extend Object, which declares </w:t>
+      </w:r>
+      <w:proofErr w:type="spellStart"/>
+      <w:proofErr w:type="gramStart"/>
+      <w:r>
+        <w:t>toString</w:t>
+      </w:r>
+      <w:proofErr w:type="spellEnd"/>
+      <w:r>
+        <w:t>(</w:t>
+      </w:r>
+      <w:proofErr w:type="gramEnd"/>
+      <w:r>
+        <w:t>)</w:t>
+      </w:r>
+    </w:p>
+    <w:p>
+      <w:pPr>
+        <w:pStyle w:val="ListParagraph"/>
+        <w:numPr>
+          <w:ilvl w:val="2"/>
+          <w:numId w:val="1"/>
+        </w:numPr>
+      </w:pPr>
+      <w:r>
+        <w:t xml:space="preserve">Therefore all </w:t>
+      </w:r>
+      <w:proofErr w:type="spellStart"/>
+      <w:proofErr w:type="gramStart"/>
+      <w:r>
+        <w:t>toString</w:t>
+      </w:r>
+      <w:proofErr w:type="spellEnd"/>
+      <w:r>
+        <w:t>(</w:t>
+      </w:r>
+      <w:proofErr w:type="gramEnd"/>
+      <w:r>
+        <w:t xml:space="preserve">) methods must return actual </w:t>
+      </w:r>
+      <w:proofErr w:type="spellStart"/>
+      <w:r>
+        <w:t>java.lang.String</w:t>
+      </w:r>
+      <w:proofErr w:type="spellEnd"/>
+      <w:r>
+        <w:t xml:space="preserve"> instances</w:t>
       </w:r>
     </w:p>
     <w:p>
@@ -1289,31 +1816,70 @@
         </w:numPr>
       </w:pPr>
       <w:r>
-        <w:t>Could define ObjectMirror.sameObject(Object other)</w:t>
-      </w:r>
-    </w:p>
-    <w:p>
-      <w:pPr>
-        <w:pStyle w:val="ListParagraph"/>
-        <w:numPr>
-          <w:ilvl w:val="3"/>
-          <w:numId w:val="1"/>
-        </w:numPr>
-      </w:pPr>
-      <w:r>
-        <w:t>Could allow mirages to be different, even if calling ObjectMirage.make() on the same mirror object twice</w:t>
-      </w:r>
-    </w:p>
-    <w:p>
-      <w:pPr>
-        <w:pStyle w:val="ListParagraph"/>
-        <w:numPr>
-          <w:ilvl w:val="2"/>
-          <w:numId w:val="1"/>
-        </w:numPr>
-      </w:pPr>
-      <w:r>
-        <w:t>How to define hashCode()?</w:t>
+        <w:t xml:space="preserve">Could define </w:t>
+      </w:r>
+      <w:proofErr w:type="spellStart"/>
+      <w:proofErr w:type="gramStart"/>
+      <w:r>
+        <w:t>ObjectMirror.sameObject</w:t>
+      </w:r>
+      <w:proofErr w:type="spellEnd"/>
+      <w:r>
+        <w:t>(</w:t>
+      </w:r>
+      <w:proofErr w:type="gramEnd"/>
+      <w:r>
+        <w:t>Object other)</w:t>
+      </w:r>
+    </w:p>
+    <w:p>
+      <w:pPr>
+        <w:pStyle w:val="ListParagraph"/>
+        <w:numPr>
+          <w:ilvl w:val="3"/>
+          <w:numId w:val="1"/>
+        </w:numPr>
+      </w:pPr>
+      <w:r>
+        <w:t xml:space="preserve">Could allow mirages to be different, even if calling </w:t>
+      </w:r>
+      <w:proofErr w:type="spellStart"/>
+      <w:proofErr w:type="gramStart"/>
+      <w:r>
+        <w:t>ObjectMirage.make</w:t>
+      </w:r>
+      <w:proofErr w:type="spellEnd"/>
+      <w:r>
+        <w:t>(</w:t>
+      </w:r>
+      <w:proofErr w:type="gramEnd"/>
+      <w:r>
+        <w:t>) on the same mirror object twice</w:t>
+      </w:r>
+    </w:p>
+    <w:p>
+      <w:pPr>
+        <w:pStyle w:val="ListParagraph"/>
+        <w:numPr>
+          <w:ilvl w:val="2"/>
+          <w:numId w:val="1"/>
+        </w:numPr>
+      </w:pPr>
+      <w:r>
+        <w:t xml:space="preserve">How to define </w:t>
+      </w:r>
+      <w:proofErr w:type="spellStart"/>
+      <w:proofErr w:type="gramStart"/>
+      <w:r>
+        <w:t>hashCode</w:t>
+      </w:r>
+      <w:proofErr w:type="spellEnd"/>
+      <w:r>
+        <w:t>(</w:t>
+      </w:r>
+      <w:proofErr w:type="gramEnd"/>
+      <w:r>
+        <w:t>)?</w:t>
       </w:r>
     </w:p>
     <w:p>
@@ -1337,7 +1903,15 @@
         </w:numPr>
       </w:pPr>
       <w:r>
-        <w:t>How to define equals()?</w:t>
+        <w:t xml:space="preserve">How to define </w:t>
+      </w:r>
+      <w:proofErr w:type="gramStart"/>
+      <w:r>
+        <w:t>equals(</w:t>
+      </w:r>
+      <w:proofErr w:type="gramEnd"/>
+      <w:r>
+        <w:t>)?</w:t>
       </w:r>
     </w:p>
     <w:p>
@@ -1385,23 +1959,48 @@
         </w:numPr>
       </w:pPr>
       <w:r>
-        <w:t>Use AspectJ binaries even at this point (around execution)?</w:t>
-      </w:r>
-    </w:p>
-    <w:p>
-      <w:pPr>
-        <w:pStyle w:val="ListParagraph"/>
-        <w:numPr>
-          <w:ilvl w:val="2"/>
-          <w:numId w:val="1"/>
-        </w:numPr>
-      </w:pPr>
-      <w:r>
-        <w:t>Automatically link all extra methods on ClassMirror</w:t>
+        <w:t xml:space="preserve">Use </w:t>
+      </w:r>
+      <w:proofErr w:type="spellStart"/>
+      <w:r>
+        <w:t>AspectJ</w:t>
+      </w:r>
+      <w:proofErr w:type="spellEnd"/>
+      <w:r>
+        <w:t xml:space="preserve"> binaries even at this point (around execution)?</w:t>
+      </w:r>
+    </w:p>
+    <w:p>
+      <w:pPr>
+        <w:pStyle w:val="ListParagraph"/>
+        <w:numPr>
+          <w:ilvl w:val="4"/>
+          <w:numId w:val="1"/>
+        </w:numPr>
+      </w:pPr>
+      <w:r>
+        <w:t>No good, need to be at meta-level</w:t>
+      </w:r>
+    </w:p>
+    <w:p>
+      <w:pPr>
+        <w:pStyle w:val="ListParagraph"/>
+        <w:numPr>
+          <w:ilvl w:val="2"/>
+          <w:numId w:val="1"/>
+        </w:numPr>
+      </w:pPr>
+      <w:r>
+        <w:t xml:space="preserve">Automatically link all extra methods on </w:t>
+      </w:r>
+      <w:proofErr w:type="spellStart"/>
+      <w:r>
+        <w:t>ClassMirror</w:t>
       </w:r>
       <w:r>
         <w:t>#getNativeStubsClass</w:t>
       </w:r>
+      <w:proofErr w:type="spellEnd"/>
       <w:r>
         <w:t xml:space="preserve"> according to idiom</w:t>
       </w:r>
@@ -1415,7 +2014,15 @@
         </w:numPr>
       </w:pPr>
       <w:r>
-        <w:t>How to deal with overloading? Stubs will all take ObjectMirrors instead of specific classes</w:t>
+        <w:t xml:space="preserve">How to deal with overloading? Stubs will all take </w:t>
+      </w:r>
+      <w:proofErr w:type="spellStart"/>
+      <w:r>
+        <w:t>ObjectMirrors</w:t>
+      </w:r>
+      <w:proofErr w:type="spellEnd"/>
+      <w:r>
+        <w:t xml:space="preserve"> instead of specific classes</w:t>
       </w:r>
     </w:p>
     <w:p>
@@ -1478,13 +2085,42 @@
         </w:numPr>
       </w:pPr>
       <w:r>
-        <w:t>I i</w:t>
-      </w:r>
-      <w:r>
-        <w:t>ntercept methods like Class.getFields()</w:t>
-      </w:r>
-      <w:r>
-        <w:t>/newInstance()/getName() etc.</w:t>
+        <w:t>I</w:t>
+      </w:r>
+      <w:r>
+        <w:t xml:space="preserve">ntercept methods like </w:t>
+      </w:r>
+      <w:proofErr w:type="spellStart"/>
+      <w:proofErr w:type="gramStart"/>
+      <w:r>
+        <w:t>Class.getFields</w:t>
+      </w:r>
+      <w:proofErr w:type="spellEnd"/>
+      <w:r>
+        <w:t>(</w:t>
+      </w:r>
+      <w:proofErr w:type="gramEnd"/>
+      <w:r>
+        <w:t>)</w:t>
+      </w:r>
+      <w:r>
+        <w:t>/</w:t>
+      </w:r>
+      <w:proofErr w:type="spellStart"/>
+      <w:r>
+        <w:t>newInstance</w:t>
+      </w:r>
+      <w:proofErr w:type="spellEnd"/>
+      <w:r>
+        <w:t>()/</w:t>
+      </w:r>
+      <w:proofErr w:type="spellStart"/>
+      <w:r>
+        <w:t>getName</w:t>
+      </w:r>
+      <w:proofErr w:type="spellEnd"/>
+      <w:r>
+        <w:t>() etc.</w:t>
       </w:r>
       <w:r>
         <w:t xml:space="preserve"> to interface with mirrors instead</w:t>
@@ -1498,9 +2134,11 @@
           <w:numId w:val="1"/>
         </w:numPr>
       </w:pPr>
+      <w:proofErr w:type="spellStart"/>
       <w:r>
         <w:t>Enums</w:t>
       </w:r>
+      <w:proofErr w:type="spellEnd"/>
     </w:p>
     <w:p>
       <w:pPr>
@@ -1630,61 +2268,150 @@
           <w:numId w:val="1"/>
         </w:numPr>
       </w:pPr>
-      <w:r>
-        <w:t>FieldMapMirror needs to be backed by ConcurrentMap</w:t>
-      </w:r>
-    </w:p>
-    <w:p>
-      <w:pPr>
-        <w:pStyle w:val="ListParagraph"/>
-        <w:numPr>
-          <w:ilvl w:val="2"/>
-          <w:numId w:val="1"/>
-        </w:numPr>
-      </w:pPr>
-      <w:r>
-        <w:t>DirectArrayMirror needs to be backed by (array of AtomicReferences?)</w:t>
-      </w:r>
-    </w:p>
-    <w:p>
-      <w:pPr>
-        <w:pStyle w:val="ListParagraph"/>
-        <w:numPr>
-          <w:ilvl w:val="2"/>
-          <w:numId w:val="1"/>
-        </w:numPr>
-      </w:pPr>
-      <w:r>
-        <w:t>Native methods like Unsafe.compareAndSwapInt() should call similar methods on FieldMirror</w:t>
-      </w:r>
-    </w:p>
-    <w:p>
-      <w:pPr>
-        <w:pStyle w:val="ListParagraph"/>
-        <w:numPr>
-          <w:ilvl w:val="3"/>
-          <w:numId w:val="1"/>
-        </w:numPr>
-      </w:pPr>
-      <w:r>
-        <w:t>(in concert with Unsafe.objectFieldOffset)</w:t>
-      </w:r>
-    </w:p>
-    <w:p>
-      <w:pPr>
-        <w:pStyle w:val="ListParagraph"/>
-        <w:numPr>
-          <w:ilvl w:val="2"/>
-          <w:numId w:val="1"/>
-        </w:numPr>
-      </w:pPr>
-      <w:r>
-        <w:t xml:space="preserve">Probably want “threadsafe” flag to </w:t>
+      <w:proofErr w:type="spellStart"/>
+      <w:r>
+        <w:t>FieldMapMirror</w:t>
+      </w:r>
+      <w:proofErr w:type="spellEnd"/>
+      <w:r>
+        <w:t xml:space="preserve"> needs to be backed by </w:t>
+      </w:r>
+      <w:proofErr w:type="spellStart"/>
+      <w:r>
+        <w:t>ConcurrentMap</w:t>
+      </w:r>
+      <w:proofErr w:type="spellEnd"/>
+    </w:p>
+    <w:p>
+      <w:pPr>
+        <w:pStyle w:val="ListParagraph"/>
+        <w:numPr>
+          <w:ilvl w:val="2"/>
+          <w:numId w:val="1"/>
+        </w:numPr>
+      </w:pPr>
+      <w:proofErr w:type="spellStart"/>
+      <w:r>
+        <w:t>DirectArrayMirror</w:t>
+      </w:r>
+      <w:proofErr w:type="spellEnd"/>
+      <w:r>
+        <w:t xml:space="preserve"> needs to be backed by (array of </w:t>
+      </w:r>
+      <w:proofErr w:type="spellStart"/>
+      <w:r>
+        <w:t>AtomicReferences</w:t>
+      </w:r>
+      <w:proofErr w:type="spellEnd"/>
+      <w:r>
+        <w:t>?)</w:t>
+      </w:r>
+    </w:p>
+    <w:p>
+      <w:pPr>
+        <w:pStyle w:val="ListParagraph"/>
+        <w:numPr>
+          <w:ilvl w:val="2"/>
+          <w:numId w:val="1"/>
+        </w:numPr>
+      </w:pPr>
+      <w:r>
+        <w:t xml:space="preserve">Native methods like </w:t>
+      </w:r>
+      <w:proofErr w:type="spellStart"/>
+      <w:proofErr w:type="gramStart"/>
+      <w:r>
+        <w:t>Unsafe.compareAndSwapInt</w:t>
+      </w:r>
+      <w:proofErr w:type="spellEnd"/>
+      <w:r>
+        <w:t>(</w:t>
+      </w:r>
+      <w:proofErr w:type="gramEnd"/>
+      <w:r>
+        <w:t xml:space="preserve">) should call similar methods on </w:t>
+      </w:r>
+      <w:proofErr w:type="spellStart"/>
+      <w:r>
+        <w:t>FieldMirror</w:t>
+      </w:r>
+      <w:proofErr w:type="spellEnd"/>
+    </w:p>
+    <w:p>
+      <w:pPr>
+        <w:pStyle w:val="ListParagraph"/>
+        <w:numPr>
+          <w:ilvl w:val="3"/>
+          <w:numId w:val="1"/>
+        </w:numPr>
+      </w:pPr>
+      <w:r>
+        <w:t>(</w:t>
+      </w:r>
+      <w:proofErr w:type="gramStart"/>
+      <w:r>
+        <w:t>in</w:t>
+      </w:r>
+      <w:proofErr w:type="gramEnd"/>
+      <w:r>
+        <w:t xml:space="preserve"> concert with </w:t>
+      </w:r>
+      <w:proofErr w:type="spellStart"/>
+      <w:r>
+        <w:t>Unsafe.objectFieldOffset</w:t>
+      </w:r>
+      <w:proofErr w:type="spellEnd"/>
+      <w:r>
+        <w:t>)</w:t>
+      </w:r>
+    </w:p>
+    <w:p>
+      <w:pPr>
+        <w:pStyle w:val="ListParagraph"/>
+        <w:numPr>
+          <w:ilvl w:val="2"/>
+          <w:numId w:val="1"/>
+        </w:numPr>
+      </w:pPr>
+      <w:r>
+        <w:t>Probably want “</w:t>
+      </w:r>
+      <w:proofErr w:type="spellStart"/>
+      <w:r>
+        <w:t>threadsafe</w:t>
+      </w:r>
+      <w:proofErr w:type="spellEnd"/>
+      <w:r>
+        <w:t xml:space="preserve">” flag to </w:t>
       </w:r>
       <w:r>
         <w:t>save synchronization costs in common case</w:t>
       </w:r>
     </w:p>
+    <w:p>
+      <w:pPr>
+        <w:pStyle w:val="ListParagraph"/>
+        <w:numPr>
+          <w:ilvl w:val="1"/>
+          <w:numId w:val="1"/>
+        </w:numPr>
+      </w:pPr>
+      <w:r>
+        <w:t>For execution across time (JDI, omniscient debugging)</w:t>
+      </w:r>
+    </w:p>
+    <w:p>
+      <w:pPr>
+        <w:pStyle w:val="ListParagraph"/>
+        <w:numPr>
+          <w:ilvl w:val="2"/>
+          <w:numId w:val="1"/>
+        </w:numPr>
+      </w:pPr>
+      <w:r>
+        <w:t>Does a breakpoint imply a synchronization point (i.e. for thread communication)</w:t>
+      </w:r>
+    </w:p>
     <w:p/>
     <w:p>
       <w:r>
@@ -1701,7 +2428,23 @@
         </w:numPr>
       </w:pPr>
       <w:r>
-        <w:t>Tried to reuse AspectJ pointcut parser, but not really suitable</w:t>
+        <w:t xml:space="preserve">Tried to reuse </w:t>
+      </w:r>
+      <w:proofErr w:type="spellStart"/>
+      <w:r>
+        <w:t>AspectJ</w:t>
+      </w:r>
+      <w:proofErr w:type="spellEnd"/>
+      <w:r>
+        <w:t xml:space="preserve"> </w:t>
+      </w:r>
+      <w:proofErr w:type="spellStart"/>
+      <w:r>
+        <w:t>pointcut</w:t>
+      </w:r>
+      <w:proofErr w:type="spellEnd"/>
+      <w:r>
+        <w:t xml:space="preserve"> parser, but not really suitable</w:t>
       </w:r>
     </w:p>
     <w:p>
@@ -1713,7 +2456,23 @@
         </w:numPr>
       </w:pPr>
       <w:r>
-        <w:t>Result (PointcutExpression) is opaque object designed only to match (fuzzily) joinpoint shadows, not useful model for other applications</w:t>
+        <w:t>Result (</w:t>
+      </w:r>
+      <w:proofErr w:type="spellStart"/>
+      <w:r>
+        <w:t>PointcutExpression</w:t>
+      </w:r>
+      <w:proofErr w:type="spellEnd"/>
+      <w:r>
+        <w:t xml:space="preserve">) is opaque object designed only to match (fuzzily) </w:t>
+      </w:r>
+      <w:proofErr w:type="spellStart"/>
+      <w:r>
+        <w:t>joinpoint</w:t>
+      </w:r>
+      <w:proofErr w:type="spellEnd"/>
+      <w:r>
+        <w:t xml:space="preserve"> shadows, not useful model for other applications</w:t>
       </w:r>
     </w:p>
     <w:p>
@@ -1725,7 +2484,15 @@
         </w:numPr>
       </w:pPr>
       <w:r>
-        <w:t>ABC parser works well, just added another entry point for parsing “pointcut_expr” rule root</w:t>
+        <w:t>ABC parser works well, just added another entry point for parsing “</w:t>
+      </w:r>
+      <w:proofErr w:type="spellStart"/>
+      <w:r>
+        <w:t>pointcut_expr</w:t>
+      </w:r>
+      <w:proofErr w:type="spellEnd"/>
+      <w:r>
+        <w:t>” rule root</w:t>
       </w:r>
     </w:p>
     <w:p>
@@ -1737,7 +2504,23 @@
         </w:numPr>
       </w:pPr>
       <w:r>
-        <w:t>Can re-use ajc aop.xml parser nicely</w:t>
+        <w:t xml:space="preserve">Can re-use </w:t>
+      </w:r>
+      <w:proofErr w:type="spellStart"/>
+      <w:r>
+        <w:t>ajc</w:t>
+      </w:r>
+      <w:proofErr w:type="spellEnd"/>
+      <w:r>
+        <w:t xml:space="preserve"> </w:t>
+      </w:r>
+      <w:proofErr w:type="spellStart"/>
+      <w:r>
+        <w:t>aop.xml</w:t>
+      </w:r>
+      <w:proofErr w:type="spellEnd"/>
+      <w:r>
+        <w:t xml:space="preserve"> parser nicely</w:t>
       </w:r>
     </w:p>
     <w:p>
@@ -1749,7 +2532,23 @@
         </w:numPr>
       </w:pPr>
       <w:r>
-        <w:t>Need to add AnnotationMirror model to mirrors model, so that weaving can read them from the VM’s classes and process advice</w:t>
+        <w:t xml:space="preserve">Need to add </w:t>
+      </w:r>
+      <w:proofErr w:type="spellStart"/>
+      <w:r>
+        <w:t>AnnotationMirror</w:t>
+      </w:r>
+      <w:proofErr w:type="spellEnd"/>
+      <w:r>
+        <w:t xml:space="preserve"> model to mirrors model, so that weaving can read them from the </w:t>
+      </w:r>
+      <w:proofErr w:type="spellStart"/>
+      <w:r>
+        <w:t>VM’s</w:t>
+      </w:r>
+      <w:proofErr w:type="spellEnd"/>
+      <w:r>
+        <w:t xml:space="preserve"> classes and process advice</w:t>
       </w:r>
     </w:p>
     <w:p>
@@ -1761,10 +2560,39 @@
         </w:numPr>
       </w:pPr>
       <w:r>
-        <w:t xml:space="preserve">Nope – better idea: just load the raw annotations bytecode via </w:t>
-      </w:r>
-      <w:r>
-        <w:t>Class#getRawAnnotations(), let Class.getAnnotations(s) do the hard work of instantiating them!</w:t>
+        <w:t xml:space="preserve">Nope – better idea: just load the raw annotations </w:t>
+      </w:r>
+      <w:proofErr w:type="spellStart"/>
+      <w:r>
+        <w:t>bytecode</w:t>
+      </w:r>
+      <w:proofErr w:type="spellEnd"/>
+      <w:r>
+        <w:t xml:space="preserve"> via </w:t>
+      </w:r>
+      <w:proofErr w:type="spellStart"/>
+      <w:r>
+        <w:t>Class#</w:t>
+      </w:r>
+      <w:proofErr w:type="gramStart"/>
+      <w:r>
+        <w:t>getRawAnnotations</w:t>
+      </w:r>
+      <w:proofErr w:type="spellEnd"/>
+      <w:r>
+        <w:t>(</w:t>
+      </w:r>
+      <w:proofErr w:type="gramEnd"/>
+      <w:r>
+        <w:t xml:space="preserve">), let </w:t>
+      </w:r>
+      <w:proofErr w:type="spellStart"/>
+      <w:r>
+        <w:t>Class.getAnnotations</w:t>
+      </w:r>
+      <w:proofErr w:type="spellEnd"/>
+      <w:r>
+        <w:t>(s) do the hard work of instantiating them!</w:t>
       </w:r>
     </w:p>
     <w:p>
@@ -1848,8 +2676,21 @@
         </w:numPr>
       </w:pPr>
       <w:r>
-        <w:t>LTW can weave all classes (using agent), all standard class path classes (using aj or equivalent) or specific class loader classes (using WeavingURLClassLoader</w:t>
-      </w:r>
+        <w:t xml:space="preserve">LTW can weave all classes (using agent), all standard class path classes (using </w:t>
+      </w:r>
+      <w:proofErr w:type="spellStart"/>
+      <w:r>
+        <w:t>aj</w:t>
+      </w:r>
+      <w:proofErr w:type="spellEnd"/>
+      <w:r>
+        <w:t xml:space="preserve"> or equivalent) or specific class loader classes (using </w:t>
+      </w:r>
+      <w:proofErr w:type="spellStart"/>
+      <w:r>
+        <w:t>WeavingURLClassLoader</w:t>
+      </w:r>
+      <w:proofErr w:type="spellEnd"/>
       <w:r>
         <w:t>, or Equinox support</w:t>
       </w:r>
@@ -1902,7 +2743,15 @@
         </w:numPr>
       </w:pPr>
       <w:r>
-        <w:t>LTW usually has aspects in same class loader (WeavingURLClassLoader takes class path and aspect path as parameters, loads through both)</w:t>
+        <w:t>LTW usually has aspects in same class loader (</w:t>
+      </w:r>
+      <w:proofErr w:type="spellStart"/>
+      <w:r>
+        <w:t>WeavingURLClassLoader</w:t>
+      </w:r>
+      <w:proofErr w:type="spellEnd"/>
+      <w:r>
+        <w:t xml:space="preserve"> takes class path and aspect path as parameters, loads through both)</w:t>
       </w:r>
     </w:p>
     <w:p>
@@ -1941,8 +2790,13 @@
         </w:numPr>
       </w:pPr>
       <w:r>
-        <w:t>Again, could be in any classloader</w:t>
-      </w:r>
+        <w:t xml:space="preserve">Again, could be in any </w:t>
+      </w:r>
+      <w:proofErr w:type="spellStart"/>
+      <w:r>
+        <w:t>classloader</w:t>
+      </w:r>
+      <w:proofErr w:type="spellEnd"/>
       <w:r>
         <w:t xml:space="preserve"> – defining if needed is orthogonal to finding them for weaving</w:t>
       </w:r>
@@ -1956,44 +2810,75 @@
         </w:numPr>
       </w:pPr>
       <w:r>
-        <w:t>Where to find configuration (aop.xml)</w:t>
-      </w:r>
-    </w:p>
-    <w:p>
-      <w:pPr>
-        <w:pStyle w:val="ListParagraph"/>
-        <w:numPr>
-          <w:ilvl w:val="3"/>
-          <w:numId w:val="2"/>
-        </w:numPr>
-      </w:pPr>
-      <w:r>
-        <w:t>Normally one for each OSGi bundle (Equinox support)</w:t>
-      </w:r>
-    </w:p>
-    <w:p>
-      <w:pPr>
-        <w:pStyle w:val="ListParagraph"/>
-        <w:numPr>
-          <w:ilvl w:val="3"/>
-          <w:numId w:val="2"/>
-        </w:numPr>
-      </w:pPr>
-      <w:r>
-        <w:t>Not yet sure if you would normally put one for each WeavingURLClassLoader</w:t>
-      </w:r>
-    </w:p>
-    <w:p>
-      <w:pPr>
-        <w:pStyle w:val="ListParagraph"/>
-        <w:numPr>
-          <w:ilvl w:val="3"/>
-          <w:numId w:val="2"/>
-        </w:numPr>
-      </w:pPr>
-      <w:r>
-        <w:t>For post-weaving, need one for each operation of postWeave(</w:t>
-      </w:r>
+        <w:t>Where to find configuration (</w:t>
+      </w:r>
+      <w:proofErr w:type="spellStart"/>
+      <w:r>
+        <w:t>aop.xml</w:t>
+      </w:r>
+      <w:proofErr w:type="spellEnd"/>
+      <w:r>
+        <w:t>)</w:t>
+      </w:r>
+    </w:p>
+    <w:p>
+      <w:pPr>
+        <w:pStyle w:val="ListParagraph"/>
+        <w:numPr>
+          <w:ilvl w:val="3"/>
+          <w:numId w:val="2"/>
+        </w:numPr>
+      </w:pPr>
+      <w:r>
+        <w:t xml:space="preserve">Normally one for each </w:t>
+      </w:r>
+      <w:proofErr w:type="spellStart"/>
+      <w:r>
+        <w:t>OSGi</w:t>
+      </w:r>
+      <w:proofErr w:type="spellEnd"/>
+      <w:r>
+        <w:t xml:space="preserve"> bundle (Equinox support)</w:t>
+      </w:r>
+    </w:p>
+    <w:p>
+      <w:pPr>
+        <w:pStyle w:val="ListParagraph"/>
+        <w:numPr>
+          <w:ilvl w:val="3"/>
+          <w:numId w:val="2"/>
+        </w:numPr>
+      </w:pPr>
+      <w:r>
+        <w:t xml:space="preserve">Not yet sure if you would normally put one for each </w:t>
+      </w:r>
+      <w:proofErr w:type="spellStart"/>
+      <w:r>
+        <w:t>WeavingURLClassLoader</w:t>
+      </w:r>
+      <w:proofErr w:type="spellEnd"/>
+    </w:p>
+    <w:p>
+      <w:pPr>
+        <w:pStyle w:val="ListParagraph"/>
+        <w:numPr>
+          <w:ilvl w:val="3"/>
+          <w:numId w:val="2"/>
+        </w:numPr>
+      </w:pPr>
+      <w:r>
+        <w:t xml:space="preserve">For post-weaving, need one for each operation of </w:t>
+      </w:r>
+      <w:proofErr w:type="spellStart"/>
+      <w:proofErr w:type="gramStart"/>
+      <w:r>
+        <w:t>postWeave</w:t>
+      </w:r>
+      <w:proofErr w:type="spellEnd"/>
+      <w:r>
+        <w:t>(</w:t>
+      </w:r>
+      <w:proofErr w:type="gramEnd"/>
       <w:r>
         <w:t>{</w:t>
       </w:r>
@@ -2039,8 +2924,13 @@
           <w:numId w:val="2"/>
         </w:numPr>
       </w:pPr>
-      <w:r>
-        <w:t>Postweaving can add new references to objects that would otherwise be garbage-collected</w:t>
+      <w:proofErr w:type="spellStart"/>
+      <w:r>
+        <w:t>Postweaving</w:t>
+      </w:r>
+      <w:proofErr w:type="spellEnd"/>
+      <w:r>
+        <w:t xml:space="preserve"> can add new references to objects that would otherwise be garbage-collected</w:t>
       </w:r>
     </w:p>
     <w:p>
@@ -2065,6 +2955,208 @@
       </w:pPr>
       <w:r>
         <w:t>Need “collected” event in mirrors API?</w:t>
+      </w:r>
+    </w:p>
+    <w:p>
+      <w:pPr>
+        <w:pStyle w:val="ListParagraph"/>
+        <w:numPr>
+          <w:ilvl w:val="0"/>
+          <w:numId w:val="2"/>
+        </w:numPr>
+      </w:pPr>
+      <w:r>
+        <w:t xml:space="preserve">Mapping </w:t>
+      </w:r>
+      <w:proofErr w:type="spellStart"/>
+      <w:r>
+        <w:t>pointctus</w:t>
+      </w:r>
+      <w:proofErr w:type="spellEnd"/>
+      <w:r>
+        <w:t xml:space="preserve"> against debugging events</w:t>
+      </w:r>
+    </w:p>
+    <w:p>
+      <w:pPr>
+        <w:pStyle w:val="ListParagraph"/>
+        <w:numPr>
+          <w:ilvl w:val="1"/>
+          <w:numId w:val="2"/>
+        </w:numPr>
+      </w:pPr>
+      <w:r>
+        <w:t>No direct debugging event for method calls</w:t>
+      </w:r>
+    </w:p>
+    <w:p>
+      <w:pPr>
+        <w:pStyle w:val="ListParagraph"/>
+        <w:numPr>
+          <w:ilvl w:val="2"/>
+          <w:numId w:val="2"/>
+        </w:numPr>
+      </w:pPr>
+      <w:r>
+        <w:t xml:space="preserve">Only method entry and exit, which happen on the </w:t>
+      </w:r>
+      <w:proofErr w:type="spellStart"/>
+      <w:r>
+        <w:t>callee</w:t>
+      </w:r>
+      <w:proofErr w:type="spellEnd"/>
+      <w:r>
+        <w:t xml:space="preserve"> frame and not the caller</w:t>
+      </w:r>
+    </w:p>
+    <w:p>
+      <w:pPr>
+        <w:pStyle w:val="ListParagraph"/>
+        <w:numPr>
+          <w:ilvl w:val="2"/>
+          <w:numId w:val="2"/>
+        </w:numPr>
+      </w:pPr>
+      <w:r>
+        <w:t>Two options:</w:t>
+      </w:r>
+    </w:p>
+    <w:p>
+      <w:pPr>
+        <w:pStyle w:val="ListParagraph"/>
+        <w:numPr>
+          <w:ilvl w:val="3"/>
+          <w:numId w:val="2"/>
+        </w:numPr>
+      </w:pPr>
+      <w:r>
+        <w:t>Break on entry, fake things so that the VM looks like it’s still in the caller frame</w:t>
+      </w:r>
+    </w:p>
+    <w:p>
+      <w:pPr>
+        <w:pStyle w:val="ListParagraph"/>
+        <w:numPr>
+          <w:ilvl w:val="3"/>
+          <w:numId w:val="2"/>
+        </w:numPr>
+      </w:pPr>
+      <w:r>
+        <w:t>Set a line breakpoint</w:t>
+      </w:r>
+      <w:r>
+        <w:t xml:space="preserve"> at the caller site</w:t>
+      </w:r>
+    </w:p>
+    <w:p>
+      <w:pPr>
+        <w:pStyle w:val="ListParagraph"/>
+        <w:numPr>
+          <w:ilvl w:val="4"/>
+          <w:numId w:val="2"/>
+        </w:numPr>
+      </w:pPr>
+      <w:r>
+        <w:t>No good – call could easily happen after and before lots of other events on the same Java source line</w:t>
+      </w:r>
+    </w:p>
+    <w:p>
+      <w:pPr>
+        <w:pStyle w:val="ListParagraph"/>
+        <w:numPr>
+          <w:ilvl w:val="1"/>
+          <w:numId w:val="2"/>
+        </w:numPr>
+      </w:pPr>
+      <w:r>
+        <w:t>N</w:t>
+      </w:r>
+      <w:r>
+        <w:t xml:space="preserve">o direct debugging event for </w:t>
+      </w:r>
+      <w:proofErr w:type="gramStart"/>
+      <w:r>
+        <w:t>lock(</w:t>
+      </w:r>
+      <w:proofErr w:type="gramEnd"/>
+      <w:r>
+        <w:t xml:space="preserve">) and unlock() </w:t>
+      </w:r>
+      <w:proofErr w:type="spellStart"/>
+      <w:r>
+        <w:t>pointcuts</w:t>
+      </w:r>
+      <w:proofErr w:type="spellEnd"/>
+      <w:r>
+        <w:t xml:space="preserve"> (RACER)</w:t>
+      </w:r>
+    </w:p>
+    <w:p>
+      <w:pPr>
+        <w:pStyle w:val="ListParagraph"/>
+        <w:numPr>
+          <w:ilvl w:val="2"/>
+          <w:numId w:val="2"/>
+        </w:numPr>
+      </w:pPr>
+      <w:r>
+        <w:t>Maps to method entry/exit for synchronized methods</w:t>
+      </w:r>
+    </w:p>
+    <w:p>
+      <w:pPr>
+        <w:pStyle w:val="ListParagraph"/>
+        <w:numPr>
+          <w:ilvl w:val="2"/>
+          <w:numId w:val="2"/>
+        </w:numPr>
+      </w:pPr>
+      <w:r>
+        <w:t>For synchronized blocks, need to rely on line breakpoint</w:t>
+      </w:r>
+    </w:p>
+    <w:p>
+      <w:pPr>
+        <w:pStyle w:val="ListParagraph"/>
+        <w:numPr>
+          <w:ilvl w:val="3"/>
+          <w:numId w:val="2"/>
+        </w:numPr>
+      </w:pPr>
+      <w:r>
+        <w:t>Hypothesis: “</w:t>
+      </w:r>
+      <w:proofErr w:type="gramStart"/>
+      <w:r>
+        <w:t>synchronized(</w:t>
+      </w:r>
+      <w:proofErr w:type="gramEnd"/>
+      <w:r>
+        <w:t>x) {“ almost always on a line by itself</w:t>
+      </w:r>
+    </w:p>
+    <w:p>
+      <w:pPr>
+        <w:pStyle w:val="ListParagraph"/>
+        <w:numPr>
+          <w:ilvl w:val="3"/>
+          <w:numId w:val="2"/>
+        </w:numPr>
+      </w:pPr>
+      <w:r>
+        <w:t>If there’s no source information in a class, may need to insert artificial LINENUMBER instructions through instrumentation</w:t>
+      </w:r>
+    </w:p>
+    <w:p>
+      <w:pPr>
+        <w:pStyle w:val="ListParagraph"/>
+        <w:numPr>
+          <w:ilvl w:val="3"/>
+          <w:numId w:val="2"/>
+        </w:numPr>
+      </w:pPr>
+      <w:r>
+        <w:br/>
       </w:r>
     </w:p>
     <w:p/>

</xml_diff>